<commit_message>
pipeline component work (1)
</commit_message>
<xml_diff>
--- a/doc/Event Stream Analyzer.docx
+++ b/doc/Event Stream Analyzer.docx
@@ -57,6 +57,39 @@
           <w:rFonts w:ascii="Garamond" w:hAnsi="Garamond"/>
         </w:rPr>
       </w:pPr>
+    </w:p>
+    <w:p>
+      <w:pPr>
+        <w:rPr>
+          <w:rFonts w:ascii="Garamond" w:hAnsi="Garamond"/>
+        </w:rPr>
+      </w:pPr>
+    </w:p>
+    <w:p>
+      <w:pPr>
+        <w:pStyle w:val="ListParagraph"/>
+        <w:numPr>
+          <w:ilvl w:val="0"/>
+          <w:numId w:val="2"/>
+        </w:numPr>
+        <w:rPr>
+          <w:rFonts w:ascii="Garamond" w:hAnsi="Garamond"/>
+        </w:rPr>
+      </w:pPr>
+      <w:r>
+        <w:rPr>
+          <w:rFonts w:ascii="Garamond" w:hAnsi="Garamond"/>
+        </w:rPr>
+        <w:t xml:space="preserve">Understand fix and document </w:t>
+      </w:r>
+      <w:bookmarkStart w:id="0" w:name="_GoBack"/>
+      <w:bookmarkEnd w:id="0"/>
+      <w:r>
+        <w:rPr>
+          <w:rFonts w:ascii="Garamond" w:hAnsi="Garamond"/>
+        </w:rPr>
+        <w:t>why Maven blocks at the end.</w:t>
+      </w:r>
     </w:p>
     <w:p>
       <w:pPr>
@@ -82,8 +115,6 @@
         </w:rPr>
         <w:t>How to handle exceptions in the logic’s process() High level view.</w:t>
       </w:r>
-      <w:bookmarkStart w:id="0" w:name="_GoBack"/>
-      <w:bookmarkEnd w:id="0"/>
     </w:p>
     <w:p>
       <w:pPr>
@@ -161,6 +192,32 @@
           <w:rFonts w:ascii="Garamond" w:hAnsi="Garamond"/>
         </w:rPr>
         <w:t>Need a OutputStreamEvent that gets written to the output stream.</w:t>
+      </w:r>
+    </w:p>
+    <w:p>
+      <w:pPr>
+        <w:pStyle w:val="ListParagraph"/>
+        <w:numPr>
+          <w:ilvl w:val="0"/>
+          <w:numId w:val="1"/>
+        </w:numPr>
+        <w:rPr>
+          <w:rFonts w:ascii="Garamond" w:hAnsi="Garamond"/>
+          <w:b/>
+        </w:rPr>
+      </w:pPr>
+      <w:r>
+        <w:rPr>
+          <w:rFonts w:ascii="Garamond" w:hAnsi="Garamond"/>
+          <w:b/>
+        </w:rPr>
+        <w:t>EndOfStreamListeners management in ComponentBase.</w:t>
+      </w:r>
+      <w:r>
+        <w:rPr>
+          <w:rFonts w:ascii="Garamond" w:hAnsi="Garamond"/>
+        </w:rPr>
+        <w:t xml:space="preserve"> Analyze EndOfStreamListener usage and decide whether we need to add thread safety for the management functions.</w:t>
       </w:r>
     </w:p>
     <w:sectPr>
@@ -288,8 +345,124 @@
       </w:rPr>
     </w:lvl>
   </w:abstractNum>
+  <w:abstractNum w:abstractNumId="1">
+    <w:nsid w:val="2DDC0048"/>
+    <w:multiLevelType w:val="hybridMultilevel"/>
+    <w:tmpl w:val="FB766EDC"/>
+    <w:lvl w:ilvl="0" w:tplc="04090001">
+      <w:start w:val="1"/>
+      <w:numFmt w:val="bullet"/>
+      <w:lvlText w:val=""/>
+      <w:lvlJc w:val="left"/>
+      <w:pPr>
+        <w:ind w:left="720" w:hanging="360"/>
+      </w:pPr>
+      <w:rPr>
+        <w:rFonts w:ascii="Symbol" w:hAnsi="Symbol" w:hint="default"/>
+      </w:rPr>
+    </w:lvl>
+    <w:lvl w:ilvl="1" w:tplc="04090003" w:tentative="1">
+      <w:start w:val="1"/>
+      <w:numFmt w:val="bullet"/>
+      <w:lvlText w:val="o"/>
+      <w:lvlJc w:val="left"/>
+      <w:pPr>
+        <w:ind w:left="1440" w:hanging="360"/>
+      </w:pPr>
+      <w:rPr>
+        <w:rFonts w:ascii="Courier New" w:hAnsi="Courier New" w:cs="Courier New" w:hint="default"/>
+      </w:rPr>
+    </w:lvl>
+    <w:lvl w:ilvl="2" w:tplc="04090005" w:tentative="1">
+      <w:start w:val="1"/>
+      <w:numFmt w:val="bullet"/>
+      <w:lvlText w:val=""/>
+      <w:lvlJc w:val="left"/>
+      <w:pPr>
+        <w:ind w:left="2160" w:hanging="360"/>
+      </w:pPr>
+      <w:rPr>
+        <w:rFonts w:ascii="Wingdings" w:hAnsi="Wingdings" w:hint="default"/>
+      </w:rPr>
+    </w:lvl>
+    <w:lvl w:ilvl="3" w:tplc="04090001" w:tentative="1">
+      <w:start w:val="1"/>
+      <w:numFmt w:val="bullet"/>
+      <w:lvlText w:val=""/>
+      <w:lvlJc w:val="left"/>
+      <w:pPr>
+        <w:ind w:left="2880" w:hanging="360"/>
+      </w:pPr>
+      <w:rPr>
+        <w:rFonts w:ascii="Symbol" w:hAnsi="Symbol" w:hint="default"/>
+      </w:rPr>
+    </w:lvl>
+    <w:lvl w:ilvl="4" w:tplc="04090003" w:tentative="1">
+      <w:start w:val="1"/>
+      <w:numFmt w:val="bullet"/>
+      <w:lvlText w:val="o"/>
+      <w:lvlJc w:val="left"/>
+      <w:pPr>
+        <w:ind w:left="3600" w:hanging="360"/>
+      </w:pPr>
+      <w:rPr>
+        <w:rFonts w:ascii="Courier New" w:hAnsi="Courier New" w:cs="Courier New" w:hint="default"/>
+      </w:rPr>
+    </w:lvl>
+    <w:lvl w:ilvl="5" w:tplc="04090005" w:tentative="1">
+      <w:start w:val="1"/>
+      <w:numFmt w:val="bullet"/>
+      <w:lvlText w:val=""/>
+      <w:lvlJc w:val="left"/>
+      <w:pPr>
+        <w:ind w:left="4320" w:hanging="360"/>
+      </w:pPr>
+      <w:rPr>
+        <w:rFonts w:ascii="Wingdings" w:hAnsi="Wingdings" w:hint="default"/>
+      </w:rPr>
+    </w:lvl>
+    <w:lvl w:ilvl="6" w:tplc="04090001" w:tentative="1">
+      <w:start w:val="1"/>
+      <w:numFmt w:val="bullet"/>
+      <w:lvlText w:val=""/>
+      <w:lvlJc w:val="left"/>
+      <w:pPr>
+        <w:ind w:left="5040" w:hanging="360"/>
+      </w:pPr>
+      <w:rPr>
+        <w:rFonts w:ascii="Symbol" w:hAnsi="Symbol" w:hint="default"/>
+      </w:rPr>
+    </w:lvl>
+    <w:lvl w:ilvl="7" w:tplc="04090003" w:tentative="1">
+      <w:start w:val="1"/>
+      <w:numFmt w:val="bullet"/>
+      <w:lvlText w:val="o"/>
+      <w:lvlJc w:val="left"/>
+      <w:pPr>
+        <w:ind w:left="5760" w:hanging="360"/>
+      </w:pPr>
+      <w:rPr>
+        <w:rFonts w:ascii="Courier New" w:hAnsi="Courier New" w:cs="Courier New" w:hint="default"/>
+      </w:rPr>
+    </w:lvl>
+    <w:lvl w:ilvl="8" w:tplc="04090005" w:tentative="1">
+      <w:start w:val="1"/>
+      <w:numFmt w:val="bullet"/>
+      <w:lvlText w:val=""/>
+      <w:lvlJc w:val="left"/>
+      <w:pPr>
+        <w:ind w:left="6480" w:hanging="360"/>
+      </w:pPr>
+      <w:rPr>
+        <w:rFonts w:ascii="Wingdings" w:hAnsi="Wingdings" w:hint="default"/>
+      </w:rPr>
+    </w:lvl>
+  </w:abstractNum>
   <w:num w:numId="1">
     <w:abstractNumId w:val="0"/>
+  </w:num>
+  <w:num w:numId="2">
+    <w:abstractNumId w:val="1"/>
   </w:num>
 </w:numbering>
 </file>

</xml_diff>

<commit_message>
pipeline component work (3). Some tests fail
</commit_message>
<xml_diff>
--- a/doc/Event Stream Analyzer.docx
+++ b/doc/Event Stream Analyzer.docx
@@ -80,15 +80,147 @@
         <w:rPr>
           <w:rFonts w:ascii="Garamond" w:hAnsi="Garamond"/>
         </w:rPr>
-        <w:t xml:space="preserve">Understand fix and document </w:t>
+        <w:t>Fix all unit tests.</w:t>
+      </w:r>
+    </w:p>
+    <w:p>
+      <w:pPr>
+        <w:pStyle w:val="ListParagraph"/>
+        <w:numPr>
+          <w:ilvl w:val="0"/>
+          <w:numId w:val="2"/>
+        </w:numPr>
+        <w:rPr>
+          <w:rFonts w:ascii="Garamond" w:hAnsi="Garamond"/>
+        </w:rPr>
+      </w:pPr>
+      <w:r>
+        <w:rPr>
+          <w:rFonts w:ascii="Garamond" w:hAnsi="Garamond"/>
+        </w:rPr>
+        <w:t>Return to:</w:t>
+      </w:r>
+    </w:p>
+    <w:p>
+      <w:pPr>
+        <w:rPr>
+          <w:rFonts w:ascii="Garamond" w:hAnsi="Garamond"/>
+        </w:rPr>
+      </w:pPr>
+    </w:p>
+    <w:p>
+      <w:pPr>
+        <w:rPr>
+          <w:rFonts w:ascii="Garamond" w:hAnsi="Garamond"/>
+        </w:rPr>
+      </w:pPr>
+    </w:p>
+    <w:p>
+      <w:pPr>
+        <w:rPr>
+          <w:rFonts w:ascii="Garamond" w:hAnsi="Garamond"/>
+        </w:rPr>
+      </w:pPr>
+      <w:r>
+        <w:rPr>
+          <w:rFonts w:ascii="Garamond" w:hAnsi="Garamond"/>
+        </w:rPr>
+        <w:t xml:space="preserve">mvn clean install; ./bin/install </w:t>
+      </w:r>
+      <w:r>
+        <w:rPr>
+          <w:rFonts w:ascii="Garamond" w:hAnsi="Garamond"/>
+        </w:rPr>
+        <w:t>–</w:t>
+      </w:r>
+      <w:r>
+        <w:rPr>
+          <w:rFonts w:ascii="Garamond" w:hAnsi="Garamond"/>
+        </w:rPr>
+        <w:t>f</w:t>
+      </w:r>
+    </w:p>
+    <w:p>
+      <w:pPr>
+        <w:rPr>
+          <w:rFonts w:ascii="Garamond" w:hAnsi="Garamond"/>
+        </w:rPr>
+      </w:pPr>
+      <w:r>
+        <w:rPr>
+          <w:rFonts w:ascii="Garamond" w:hAnsi="Garamond"/>
+        </w:rPr>
+        <w:t xml:space="preserve">(cd </w:t>
+      </w:r>
+      <w:r>
+        <w:rPr>
+          <w:rFonts w:ascii="Garamond" w:hAnsi="Garamond"/>
+        </w:rPr>
+        <w:t>/Users/ovidiu/c096-Centric/load-tests/02-100</w:t>
+      </w:r>
+      <w:r>
+        <w:rPr>
+          <w:rFonts w:ascii="Garamond" w:hAnsi="Garamond"/>
+        </w:rPr>
+        <w:t xml:space="preserve">; </w:t>
+      </w:r>
+      <w:r>
+        <w:rPr>
+          <w:rFonts w:ascii="Garamond" w:hAnsi="Garamond"/>
+        </w:rPr>
+        <w:t xml:space="preserve">cat access_log.log | esa </w:t>
+      </w:r>
+      <w:r>
+        <w:rPr>
+          <w:rFonts w:ascii="Garamond" w:hAnsi="Garamond"/>
+        </w:rPr>
+        <w:t>–</w:t>
+      </w:r>
+      <w:r>
+        <w:rPr>
+          <w:rFonts w:ascii="Garamond" w:hAnsi="Garamond"/>
+        </w:rPr>
+        <w:t>debug</w:t>
+      </w:r>
+      <w:r>
+        <w:rPr>
+          <w:rFonts w:ascii="Garamond" w:hAnsi="Garamond"/>
+        </w:rPr>
+        <w:t>)</w:t>
       </w:r>
       <w:bookmarkStart w:id="0" w:name="_GoBack"/>
       <w:bookmarkEnd w:id="0"/>
-      <w:r>
-        <w:rPr>
-          <w:rFonts w:ascii="Garamond" w:hAnsi="Garamond"/>
-        </w:rPr>
-        <w:t>why Maven blocks at the end.</w:t>
+    </w:p>
+    <w:p>
+      <w:pPr>
+        <w:rPr>
+          <w:rFonts w:ascii="Garamond" w:hAnsi="Garamond"/>
+        </w:rPr>
+      </w:pPr>
+    </w:p>
+    <w:p>
+      <w:pPr>
+        <w:rPr>
+          <w:rFonts w:ascii="Garamond" w:hAnsi="Garamond"/>
+        </w:rPr>
+      </w:pPr>
+    </w:p>
+    <w:p>
+      <w:pPr>
+        <w:pStyle w:val="ListParagraph"/>
+        <w:numPr>
+          <w:ilvl w:val="0"/>
+          <w:numId w:val="2"/>
+        </w:numPr>
+        <w:rPr>
+          <w:rFonts w:ascii="Garamond" w:hAnsi="Garamond"/>
+        </w:rPr>
+      </w:pPr>
+      <w:r>
+        <w:rPr>
+          <w:rFonts w:ascii="Garamond" w:hAnsi="Garamond"/>
+        </w:rPr>
+        <w:t>Understand fix and document why Maven blocks at the end.</w:t>
       </w:r>
     </w:p>
     <w:p>

</xml_diff>

<commit_message>
pipeline component work (5). All tests pass.
</commit_message>
<xml_diff>
--- a/doc/Event Stream Analyzer.docx
+++ b/doc/Event Stream Analyzer.docx
@@ -32,13 +32,6 @@
     </w:p>
     <w:p>
       <w:pPr>
-        <w:rPr>
-          <w:rFonts w:ascii="Garamond" w:hAnsi="Garamond"/>
-        </w:rPr>
-      </w:pPr>
-    </w:p>
-    <w:p>
-      <w:pPr>
         <w:pStyle w:val="Heading1"/>
         <w:rPr>
           <w:rFonts w:ascii="Garamond" w:hAnsi="Garamond"/>
@@ -60,6 +53,7 @@
     </w:p>
     <w:p>
       <w:pPr>
+        <w:pStyle w:val="ListParagraph"/>
         <w:rPr>
           <w:rFonts w:ascii="Garamond" w:hAnsi="Garamond"/>
         </w:rPr>
@@ -80,7 +74,7 @@
         <w:rPr>
           <w:rFonts w:ascii="Garamond" w:hAnsi="Garamond"/>
         </w:rPr>
-        <w:t>Switch to log4j 2 and see if I still see gaps in the DEBUG logs.</w:t>
+        <w:t>Fix all unit tests (including those commented out)</w:t>
       </w:r>
     </w:p>
     <w:p>
@@ -106,14 +100,149 @@
         <w:rPr>
           <w:rFonts w:ascii="Garamond" w:hAnsi="Garamond"/>
         </w:rPr>
-        <w:t>Fix all unit tests (including those commented out)</w:t>
-      </w:r>
-      <w:bookmarkStart w:id="0" w:name="_GoBack"/>
-      <w:bookmarkEnd w:id="0"/>
-    </w:p>
-    <w:p>
-      <w:pPr>
-        <w:pStyle w:val="ListParagraph"/>
+        <w:t>Return to:</w:t>
+      </w:r>
+    </w:p>
+    <w:p>
+      <w:pPr>
+        <w:rPr>
+          <w:rFonts w:ascii="Garamond" w:hAnsi="Garamond"/>
+        </w:rPr>
+      </w:pPr>
+    </w:p>
+    <w:p>
+      <w:pPr>
+        <w:rPr>
+          <w:rFonts w:ascii="Garamond" w:hAnsi="Garamond"/>
+        </w:rPr>
+      </w:pPr>
+      <w:proofErr w:type="spellStart"/>
+      <w:r>
+        <w:rPr>
+          <w:rFonts w:ascii="Garamond" w:hAnsi="Garamond"/>
+        </w:rPr>
+        <w:t>mvn</w:t>
+      </w:r>
+      <w:proofErr w:type="spellEnd"/>
+      <w:r>
+        <w:rPr>
+          <w:rFonts w:ascii="Garamond" w:hAnsi="Garamond"/>
+        </w:rPr>
+        <w:t xml:space="preserve"> clean install</w:t>
+      </w:r>
+      <w:proofErr w:type="gramStart"/>
+      <w:r>
+        <w:rPr>
+          <w:rFonts w:ascii="Garamond" w:hAnsi="Garamond"/>
+        </w:rPr>
+        <w:t>; .</w:t>
+      </w:r>
+      <w:proofErr w:type="gramEnd"/>
+      <w:r>
+        <w:rPr>
+          <w:rFonts w:ascii="Garamond" w:hAnsi="Garamond"/>
+        </w:rPr>
+        <w:t xml:space="preserve">/bin/install </w:t>
+      </w:r>
+      <w:r>
+        <w:rPr>
+          <w:rFonts w:ascii="Garamond" w:hAnsi="Garamond"/>
+        </w:rPr>
+        <w:t>–</w:t>
+      </w:r>
+      <w:r>
+        <w:rPr>
+          <w:rFonts w:ascii="Garamond" w:hAnsi="Garamond"/>
+        </w:rPr>
+        <w:t>f</w:t>
+      </w:r>
+    </w:p>
+    <w:p>
+      <w:pPr>
+        <w:rPr>
+          <w:rFonts w:ascii="Garamond" w:hAnsi="Garamond"/>
+        </w:rPr>
+      </w:pPr>
+      <w:r>
+        <w:rPr>
+          <w:rFonts w:ascii="Garamond" w:hAnsi="Garamond"/>
+        </w:rPr>
+        <w:t xml:space="preserve">(cd </w:t>
+      </w:r>
+      <w:r>
+        <w:rPr>
+          <w:rFonts w:ascii="Garamond" w:hAnsi="Garamond"/>
+        </w:rPr>
+        <w:t>/Users/</w:t>
+      </w:r>
+      <w:proofErr w:type="spellStart"/>
+      <w:r>
+        <w:rPr>
+          <w:rFonts w:ascii="Garamond" w:hAnsi="Garamond"/>
+        </w:rPr>
+        <w:t>ovidiu</w:t>
+      </w:r>
+      <w:proofErr w:type="spellEnd"/>
+      <w:r>
+        <w:rPr>
+          <w:rFonts w:ascii="Garamond" w:hAnsi="Garamond"/>
+        </w:rPr>
+        <w:t>/c096-Centric/load-tests/02-100</w:t>
+      </w:r>
+      <w:r>
+        <w:rPr>
+          <w:rFonts w:ascii="Garamond" w:hAnsi="Garamond"/>
+        </w:rPr>
+        <w:t xml:space="preserve">; </w:t>
+      </w:r>
+      <w:r>
+        <w:rPr>
+          <w:rFonts w:ascii="Garamond" w:hAnsi="Garamond"/>
+        </w:rPr>
+        <w:t xml:space="preserve">cat access_log.log | </w:t>
+      </w:r>
+      <w:proofErr w:type="spellStart"/>
+      <w:r>
+        <w:rPr>
+          <w:rFonts w:ascii="Garamond" w:hAnsi="Garamond"/>
+        </w:rPr>
+        <w:t>esa</w:t>
+      </w:r>
+      <w:proofErr w:type="spellEnd"/>
+      <w:r>
+        <w:rPr>
+          <w:rFonts w:ascii="Garamond" w:hAnsi="Garamond"/>
+        </w:rPr>
+        <w:t xml:space="preserve"> </w:t>
+      </w:r>
+      <w:r>
+        <w:rPr>
+          <w:rFonts w:ascii="Garamond" w:hAnsi="Garamond"/>
+        </w:rPr>
+        <w:t>–</w:t>
+      </w:r>
+      <w:r>
+        <w:rPr>
+          <w:rFonts w:ascii="Garamond" w:hAnsi="Garamond"/>
+        </w:rPr>
+        <w:t>debug</w:t>
+      </w:r>
+      <w:r>
+        <w:rPr>
+          <w:rFonts w:ascii="Garamond" w:hAnsi="Garamond"/>
+        </w:rPr>
+        <w:t>)</w:t>
+      </w:r>
+    </w:p>
+    <w:p>
+      <w:pPr>
+        <w:rPr>
+          <w:rFonts w:ascii="Garamond" w:hAnsi="Garamond"/>
+        </w:rPr>
+      </w:pPr>
+    </w:p>
+    <w:p>
+      <w:pPr>
         <w:rPr>
           <w:rFonts w:ascii="Garamond" w:hAnsi="Garamond"/>
         </w:rPr>
@@ -134,153 +263,134 @@
         <w:rPr>
           <w:rFonts w:ascii="Garamond" w:hAnsi="Garamond"/>
         </w:rPr>
-        <w:t>Return to:</w:t>
-      </w:r>
-    </w:p>
-    <w:p>
-      <w:pPr>
-        <w:rPr>
-          <w:rFonts w:ascii="Garamond" w:hAnsi="Garamond"/>
-        </w:rPr>
-      </w:pPr>
-    </w:p>
-    <w:p>
-      <w:pPr>
-        <w:rPr>
-          <w:rFonts w:ascii="Garamond" w:hAnsi="Garamond"/>
-        </w:rPr>
-      </w:pPr>
-    </w:p>
-    <w:p>
-      <w:pPr>
-        <w:rPr>
-          <w:rFonts w:ascii="Garamond" w:hAnsi="Garamond"/>
-        </w:rPr>
-      </w:pPr>
+        <w:t xml:space="preserve">Refactor </w:t>
+      </w:r>
       <w:proofErr w:type="spellStart"/>
       <w:r>
         <w:rPr>
           <w:rFonts w:ascii="Garamond" w:hAnsi="Garamond"/>
         </w:rPr>
-        <w:t>mvn</w:t>
+        <w:t>InputStream</w:t>
+      </w:r>
+      <w:r>
+        <w:rPr>
+          <w:rFonts w:ascii="Garamond" w:hAnsi="Garamond"/>
+        </w:rPr>
+        <w:t>Initiator</w:t>
       </w:r>
       <w:proofErr w:type="spellEnd"/>
       <w:r>
         <w:rPr>
           <w:rFonts w:ascii="Garamond" w:hAnsi="Garamond"/>
         </w:rPr>
-        <w:t xml:space="preserve"> clean install</w:t>
-      </w:r>
-      <w:proofErr w:type="gramStart"/>
-      <w:r>
-        <w:rPr>
-          <w:rFonts w:ascii="Garamond" w:hAnsi="Garamond"/>
-        </w:rPr>
-        <w:t>; .</w:t>
-      </w:r>
-      <w:proofErr w:type="gramEnd"/>
-      <w:r>
-        <w:rPr>
-          <w:rFonts w:ascii="Garamond" w:hAnsi="Garamond"/>
-        </w:rPr>
-        <w:t xml:space="preserve">/bin/install </w:t>
-      </w:r>
-      <w:r>
-        <w:rPr>
-          <w:rFonts w:ascii="Garamond" w:hAnsi="Garamond"/>
-        </w:rPr>
-        <w:t>–</w:t>
-      </w:r>
-      <w:r>
-        <w:rPr>
-          <w:rFonts w:ascii="Garamond" w:hAnsi="Garamond"/>
-        </w:rPr>
-        <w:t>f</w:t>
-      </w:r>
-    </w:p>
-    <w:p>
-      <w:pPr>
-        <w:rPr>
-          <w:rFonts w:ascii="Garamond" w:hAnsi="Garamond"/>
-        </w:rPr>
-      </w:pPr>
-      <w:r>
-        <w:rPr>
-          <w:rFonts w:ascii="Garamond" w:hAnsi="Garamond"/>
-        </w:rPr>
-        <w:t xml:space="preserve">(cd </w:t>
-      </w:r>
-      <w:r>
-        <w:rPr>
-          <w:rFonts w:ascii="Garamond" w:hAnsi="Garamond"/>
-        </w:rPr>
-        <w:t>/Users/</w:t>
+        <w:t xml:space="preserve">, </w:t>
       </w:r>
       <w:proofErr w:type="spellStart"/>
       <w:r>
         <w:rPr>
           <w:rFonts w:ascii="Garamond" w:hAnsi="Garamond"/>
         </w:rPr>
-        <w:t>ovidiu</w:t>
+        <w:t>EventProcessor</w:t>
       </w:r>
       <w:proofErr w:type="spellEnd"/>
       <w:r>
         <w:rPr>
           <w:rFonts w:ascii="Garamond" w:hAnsi="Garamond"/>
         </w:rPr>
-        <w:t>/c096-Centric/load-tests/02-100</w:t>
-      </w:r>
-      <w:r>
-        <w:rPr>
-          <w:rFonts w:ascii="Garamond" w:hAnsi="Garamond"/>
-        </w:rPr>
-        <w:t xml:space="preserve">; </w:t>
-      </w:r>
-      <w:r>
-        <w:rPr>
-          <w:rFonts w:ascii="Garamond" w:hAnsi="Garamond"/>
-        </w:rPr>
-        <w:t xml:space="preserve">cat access_log.log | </w:t>
+        <w:t xml:space="preserve"> and </w:t>
       </w:r>
       <w:proofErr w:type="spellStart"/>
       <w:r>
         <w:rPr>
           <w:rFonts w:ascii="Garamond" w:hAnsi="Garamond"/>
         </w:rPr>
-        <w:t>esa</w:t>
+        <w:t>OutputStreamTerminator</w:t>
       </w:r>
       <w:proofErr w:type="spellEnd"/>
       <w:r>
         <w:rPr>
           <w:rFonts w:ascii="Garamond" w:hAnsi="Garamond"/>
         </w:rPr>
-        <w:t xml:space="preserve"> </w:t>
-      </w:r>
-      <w:r>
-        <w:rPr>
-          <w:rFonts w:ascii="Garamond" w:hAnsi="Garamond"/>
-        </w:rPr>
-        <w:t>–</w:t>
-      </w:r>
-      <w:r>
-        <w:rPr>
-          <w:rFonts w:ascii="Garamond" w:hAnsi="Garamond"/>
-        </w:rPr>
-        <w:t>debug</w:t>
-      </w:r>
-      <w:r>
-        <w:rPr>
-          <w:rFonts w:ascii="Garamond" w:hAnsi="Garamond"/>
-        </w:rPr>
-        <w:t>)</w:t>
-      </w:r>
-    </w:p>
-    <w:p>
-      <w:pPr>
-        <w:rPr>
-          <w:rFonts w:ascii="Garamond" w:hAnsi="Garamond"/>
-        </w:rPr>
-      </w:pPr>
+        <w:t xml:space="preserve"> thread internals – unify.</w:t>
+      </w:r>
+      <w:bookmarkStart w:id="0" w:name="_GoBack"/>
+      <w:bookmarkEnd w:id="0"/>
+    </w:p>
+    <w:p>
+      <w:pPr>
+        <w:pStyle w:val="ListParagraph"/>
+        <w:numPr>
+          <w:ilvl w:val="0"/>
+          <w:numId w:val="2"/>
+        </w:numPr>
+        <w:rPr>
+          <w:rFonts w:ascii="Garamond" w:hAnsi="Garamond"/>
+        </w:rPr>
+      </w:pPr>
+      <w:r>
+        <w:rPr>
+          <w:rFonts w:ascii="Garamond" w:hAnsi="Garamond"/>
+        </w:rPr>
+        <w:t xml:space="preserve">Currently the shutdown is initiated by inserting a </w:t>
+      </w:r>
+      <w:proofErr w:type="spellStart"/>
+      <w:r>
+        <w:rPr>
+          <w:rFonts w:ascii="Garamond" w:hAnsi="Garamond"/>
+        </w:rPr>
+        <w:t>ShutdownEvent</w:t>
+      </w:r>
+      <w:proofErr w:type="spellEnd"/>
+      <w:r>
+        <w:rPr>
+          <w:rFonts w:ascii="Garamond" w:hAnsi="Garamond"/>
+        </w:rPr>
+        <w:t xml:space="preserve"> in the queue. </w:t>
+      </w:r>
+      <w:r>
+        <w:rPr>
+          <w:rFonts w:ascii="Garamond" w:hAnsi="Garamond"/>
+        </w:rPr>
+        <w:t>We can also interact with the Component thread directly, if we need to shut it down faster. Think about it.</w:t>
+      </w:r>
+    </w:p>
+    <w:p>
+      <w:pPr>
+        <w:pStyle w:val="ListParagraph"/>
+        <w:numPr>
+          <w:ilvl w:val="0"/>
+          <w:numId w:val="2"/>
+        </w:numPr>
+        <w:rPr>
+          <w:rFonts w:ascii="Garamond" w:hAnsi="Garamond"/>
+        </w:rPr>
+      </w:pPr>
+      <w:r>
+        <w:rPr>
+          <w:rFonts w:ascii="Garamond" w:hAnsi="Garamond"/>
+        </w:rPr>
+        <w:t xml:space="preserve">Idea: use non-blocking IO in components and read </w:t>
+      </w:r>
+      <w:r>
+        <w:rPr>
+          <w:rFonts w:ascii="Garamond" w:hAnsi="Garamond"/>
+        </w:rPr>
+        <w:t xml:space="preserve">from both a data channel and a control channel. The data channel is an adapter to an </w:t>
+      </w:r>
+      <w:proofErr w:type="spellStart"/>
+      <w:r>
+        <w:rPr>
+          <w:rFonts w:ascii="Garamond" w:hAnsi="Garamond"/>
+        </w:rPr>
+        <w:t>InputStream</w:t>
+      </w:r>
+      <w:proofErr w:type="spellEnd"/>
+      <w:r>
+        <w:rPr>
+          <w:rFonts w:ascii="Garamond" w:hAnsi="Garamond"/>
+        </w:rPr>
+        <w:t>.</w:t>
+      </w:r>
     </w:p>
     <w:p>
       <w:pPr>

</xml_diff>

<commit_message>
httpd log parsing pipeline functional end-to-end, all tests passing
</commit_message>
<xml_diff>
--- a/doc/Event Stream Analyzer.docx
+++ b/doc/Event Stream Analyzer.docx
@@ -46,6 +46,14 @@
     </w:p>
     <w:p>
       <w:pPr>
+        <w:rPr>
+          <w:rFonts w:ascii="Garamond" w:hAnsi="Garamond"/>
+        </w:rPr>
+      </w:pPr>
+    </w:p>
+    <w:p>
+      <w:pPr>
+        <w:pStyle w:val="ListParagraph"/>
         <w:rPr>
           <w:rFonts w:ascii="Garamond" w:hAnsi="Garamond"/>
         </w:rPr>
@@ -74,12 +82,149 @@
         <w:rPr>
           <w:rFonts w:ascii="Garamond" w:hAnsi="Garamond"/>
         </w:rPr>
-        <w:t>Fix all unit tests (including those commented out)</w:t>
-      </w:r>
-    </w:p>
-    <w:p>
-      <w:pPr>
-        <w:pStyle w:val="ListParagraph"/>
+        <w:t>Return to:</w:t>
+      </w:r>
+    </w:p>
+    <w:p>
+      <w:pPr>
+        <w:rPr>
+          <w:rFonts w:ascii="Garamond" w:hAnsi="Garamond"/>
+        </w:rPr>
+      </w:pPr>
+    </w:p>
+    <w:p>
+      <w:pPr>
+        <w:rPr>
+          <w:rFonts w:ascii="Garamond" w:hAnsi="Garamond"/>
+        </w:rPr>
+      </w:pPr>
+      <w:proofErr w:type="spellStart"/>
+      <w:r>
+        <w:rPr>
+          <w:rFonts w:ascii="Garamond" w:hAnsi="Garamond"/>
+        </w:rPr>
+        <w:t>mvn</w:t>
+      </w:r>
+      <w:proofErr w:type="spellEnd"/>
+      <w:r>
+        <w:rPr>
+          <w:rFonts w:ascii="Garamond" w:hAnsi="Garamond"/>
+        </w:rPr>
+        <w:t xml:space="preserve"> clean install</w:t>
+      </w:r>
+      <w:proofErr w:type="gramStart"/>
+      <w:r>
+        <w:rPr>
+          <w:rFonts w:ascii="Garamond" w:hAnsi="Garamond"/>
+        </w:rPr>
+        <w:t>; .</w:t>
+      </w:r>
+      <w:proofErr w:type="gramEnd"/>
+      <w:r>
+        <w:rPr>
+          <w:rFonts w:ascii="Garamond" w:hAnsi="Garamond"/>
+        </w:rPr>
+        <w:t xml:space="preserve">/bin/install </w:t>
+      </w:r>
+      <w:r>
+        <w:rPr>
+          <w:rFonts w:ascii="Garamond" w:hAnsi="Garamond"/>
+        </w:rPr>
+        <w:t>–</w:t>
+      </w:r>
+      <w:r>
+        <w:rPr>
+          <w:rFonts w:ascii="Garamond" w:hAnsi="Garamond"/>
+        </w:rPr>
+        <w:t>f</w:t>
+      </w:r>
+    </w:p>
+    <w:p>
+      <w:pPr>
+        <w:rPr>
+          <w:rFonts w:ascii="Garamond" w:hAnsi="Garamond"/>
+        </w:rPr>
+      </w:pPr>
+      <w:r>
+        <w:rPr>
+          <w:rFonts w:ascii="Garamond" w:hAnsi="Garamond"/>
+        </w:rPr>
+        <w:t xml:space="preserve">(cd </w:t>
+      </w:r>
+      <w:r>
+        <w:rPr>
+          <w:rFonts w:ascii="Garamond" w:hAnsi="Garamond"/>
+        </w:rPr>
+        <w:t>/Users/</w:t>
+      </w:r>
+      <w:proofErr w:type="spellStart"/>
+      <w:r>
+        <w:rPr>
+          <w:rFonts w:ascii="Garamond" w:hAnsi="Garamond"/>
+        </w:rPr>
+        <w:t>ovidiu</w:t>
+      </w:r>
+      <w:proofErr w:type="spellEnd"/>
+      <w:r>
+        <w:rPr>
+          <w:rFonts w:ascii="Garamond" w:hAnsi="Garamond"/>
+        </w:rPr>
+        <w:t>/c096-Centric/load-tests/02-100</w:t>
+      </w:r>
+      <w:r>
+        <w:rPr>
+          <w:rFonts w:ascii="Garamond" w:hAnsi="Garamond"/>
+        </w:rPr>
+        <w:t xml:space="preserve">; </w:t>
+      </w:r>
+      <w:r>
+        <w:rPr>
+          <w:rFonts w:ascii="Garamond" w:hAnsi="Garamond"/>
+        </w:rPr>
+        <w:t xml:space="preserve">cat access_log.log | </w:t>
+      </w:r>
+      <w:proofErr w:type="spellStart"/>
+      <w:r>
+        <w:rPr>
+          <w:rFonts w:ascii="Garamond" w:hAnsi="Garamond"/>
+        </w:rPr>
+        <w:t>esa</w:t>
+      </w:r>
+      <w:proofErr w:type="spellEnd"/>
+      <w:r>
+        <w:rPr>
+          <w:rFonts w:ascii="Garamond" w:hAnsi="Garamond"/>
+        </w:rPr>
+        <w:t xml:space="preserve"> </w:t>
+      </w:r>
+      <w:r>
+        <w:rPr>
+          <w:rFonts w:ascii="Garamond" w:hAnsi="Garamond"/>
+        </w:rPr>
+        <w:t>–</w:t>
+      </w:r>
+      <w:r>
+        <w:rPr>
+          <w:rFonts w:ascii="Garamond" w:hAnsi="Garamond"/>
+        </w:rPr>
+        <w:t>debug</w:t>
+      </w:r>
+      <w:r>
+        <w:rPr>
+          <w:rFonts w:ascii="Garamond" w:hAnsi="Garamond"/>
+        </w:rPr>
+        <w:t>)</w:t>
+      </w:r>
+    </w:p>
+    <w:p>
+      <w:pPr>
+        <w:rPr>
+          <w:rFonts w:ascii="Garamond" w:hAnsi="Garamond"/>
+        </w:rPr>
+      </w:pPr>
+    </w:p>
+    <w:p>
+      <w:pPr>
         <w:rPr>
           <w:rFonts w:ascii="Garamond" w:hAnsi="Garamond"/>
         </w:rPr>
@@ -100,153 +245,42 @@
         <w:rPr>
           <w:rFonts w:ascii="Garamond" w:hAnsi="Garamond"/>
         </w:rPr>
-        <w:t>Return to:</w:t>
-      </w:r>
-    </w:p>
-    <w:p>
-      <w:pPr>
-        <w:rPr>
-          <w:rFonts w:ascii="Garamond" w:hAnsi="Garamond"/>
-        </w:rPr>
-      </w:pPr>
-    </w:p>
-    <w:p>
-      <w:pPr>
-        <w:rPr>
-          <w:rFonts w:ascii="Garamond" w:hAnsi="Garamond"/>
-        </w:rPr>
-      </w:pPr>
-      <w:proofErr w:type="spellStart"/>
-      <w:r>
-        <w:rPr>
-          <w:rFonts w:ascii="Garamond" w:hAnsi="Garamond"/>
-        </w:rPr>
-        <w:t>mvn</w:t>
-      </w:r>
-      <w:proofErr w:type="spellEnd"/>
-      <w:r>
-        <w:rPr>
-          <w:rFonts w:ascii="Garamond" w:hAnsi="Garamond"/>
-        </w:rPr>
-        <w:t xml:space="preserve"> clean install</w:t>
-      </w:r>
-      <w:proofErr w:type="gramStart"/>
-      <w:r>
-        <w:rPr>
-          <w:rFonts w:ascii="Garamond" w:hAnsi="Garamond"/>
-        </w:rPr>
-        <w:t>; .</w:t>
-      </w:r>
-      <w:proofErr w:type="gramEnd"/>
-      <w:r>
-        <w:rPr>
-          <w:rFonts w:ascii="Garamond" w:hAnsi="Garamond"/>
-        </w:rPr>
-        <w:t xml:space="preserve">/bin/install </w:t>
-      </w:r>
-      <w:r>
-        <w:rPr>
-          <w:rFonts w:ascii="Garamond" w:hAnsi="Garamond"/>
-        </w:rPr>
-        <w:t>–</w:t>
-      </w:r>
-      <w:r>
-        <w:rPr>
-          <w:rFonts w:ascii="Garamond" w:hAnsi="Garamond"/>
-        </w:rPr>
-        <w:t>f</w:t>
-      </w:r>
-    </w:p>
-    <w:p>
-      <w:pPr>
-        <w:rPr>
-          <w:rFonts w:ascii="Garamond" w:hAnsi="Garamond"/>
-        </w:rPr>
-      </w:pPr>
-      <w:r>
-        <w:rPr>
-          <w:rFonts w:ascii="Garamond" w:hAnsi="Garamond"/>
-        </w:rPr>
-        <w:t xml:space="preserve">(cd </w:t>
-      </w:r>
-      <w:r>
-        <w:rPr>
-          <w:rFonts w:ascii="Garamond" w:hAnsi="Garamond"/>
-        </w:rPr>
-        <w:t>/Users/</w:t>
-      </w:r>
-      <w:proofErr w:type="spellStart"/>
-      <w:r>
-        <w:rPr>
-          <w:rFonts w:ascii="Garamond" w:hAnsi="Garamond"/>
-        </w:rPr>
-        <w:t>ovidiu</w:t>
-      </w:r>
-      <w:proofErr w:type="spellEnd"/>
-      <w:r>
-        <w:rPr>
-          <w:rFonts w:ascii="Garamond" w:hAnsi="Garamond"/>
-        </w:rPr>
-        <w:t>/c096-Centric/load-tests/02-100</w:t>
-      </w:r>
-      <w:r>
-        <w:rPr>
-          <w:rFonts w:ascii="Garamond" w:hAnsi="Garamond"/>
-        </w:rPr>
-        <w:t xml:space="preserve">; </w:t>
-      </w:r>
-      <w:r>
-        <w:rPr>
-          <w:rFonts w:ascii="Garamond" w:hAnsi="Garamond"/>
-        </w:rPr>
-        <w:t xml:space="preserve">cat access_log.log | </w:t>
-      </w:r>
-      <w:proofErr w:type="spellStart"/>
-      <w:r>
-        <w:rPr>
-          <w:rFonts w:ascii="Garamond" w:hAnsi="Garamond"/>
-        </w:rPr>
-        <w:t>esa</w:t>
-      </w:r>
-      <w:proofErr w:type="spellEnd"/>
-      <w:r>
-        <w:rPr>
-          <w:rFonts w:ascii="Garamond" w:hAnsi="Garamond"/>
-        </w:rPr>
-        <w:t xml:space="preserve"> </w:t>
-      </w:r>
-      <w:r>
-        <w:rPr>
-          <w:rFonts w:ascii="Garamond" w:hAnsi="Garamond"/>
-        </w:rPr>
-        <w:t>–</w:t>
-      </w:r>
-      <w:r>
-        <w:rPr>
-          <w:rFonts w:ascii="Garamond" w:hAnsi="Garamond"/>
-        </w:rPr>
-        <w:t>debug</w:t>
-      </w:r>
-      <w:r>
-        <w:rPr>
-          <w:rFonts w:ascii="Garamond" w:hAnsi="Garamond"/>
-        </w:rPr>
-        <w:t>)</w:t>
-      </w:r>
-    </w:p>
-    <w:p>
-      <w:pPr>
-        <w:rPr>
-          <w:rFonts w:ascii="Garamond" w:hAnsi="Garamond"/>
-        </w:rPr>
-      </w:pPr>
-    </w:p>
-    <w:p>
-      <w:pPr>
-        <w:rPr>
-          <w:rFonts w:ascii="Garamond" w:hAnsi="Garamond"/>
-        </w:rPr>
-      </w:pPr>
+        <w:t xml:space="preserve">Currently we take the easy way out by wrapping a </w:t>
+      </w:r>
+      <w:proofErr w:type="spellStart"/>
+      <w:r>
+        <w:rPr>
+          <w:rFonts w:ascii="Garamond" w:hAnsi="Garamond"/>
+        </w:rPr>
+        <w:t>HttpdLogLine</w:t>
+      </w:r>
+      <w:proofErr w:type="spellEnd"/>
+      <w:r>
+        <w:rPr>
+          <w:rFonts w:ascii="Garamond" w:hAnsi="Garamond"/>
+        </w:rPr>
+        <w:t xml:space="preserve"> in an Event – do we want to create </w:t>
+      </w:r>
+      <w:r>
+        <w:rPr>
+          <w:rFonts w:ascii="Garamond" w:hAnsi="Garamond"/>
+        </w:rPr>
+        <w:t xml:space="preserve">a </w:t>
+      </w:r>
+      <w:proofErr w:type="spellStart"/>
+      <w:r>
+        <w:rPr>
+          <w:rFonts w:ascii="Garamond" w:hAnsi="Garamond"/>
+        </w:rPr>
+        <w:t>HttpdLogEvent</w:t>
+      </w:r>
+      <w:proofErr w:type="spellEnd"/>
+      <w:r>
+        <w:rPr>
+          <w:rFonts w:ascii="Garamond" w:hAnsi="Garamond"/>
+        </w:rPr>
+        <w:t>?</w:t>
+      </w:r>
     </w:p>
     <w:p>
       <w:pPr>
@@ -263,58 +297,8 @@
         <w:rPr>
           <w:rFonts w:ascii="Garamond" w:hAnsi="Garamond"/>
         </w:rPr>
-        <w:t xml:space="preserve">Refactor </w:t>
-      </w:r>
-      <w:proofErr w:type="spellStart"/>
-      <w:r>
-        <w:rPr>
-          <w:rFonts w:ascii="Garamond" w:hAnsi="Garamond"/>
-        </w:rPr>
-        <w:t>InputStream</w:t>
-      </w:r>
-      <w:r>
-        <w:rPr>
-          <w:rFonts w:ascii="Garamond" w:hAnsi="Garamond"/>
-        </w:rPr>
-        <w:t>Initiator</w:t>
-      </w:r>
-      <w:proofErr w:type="spellEnd"/>
-      <w:r>
-        <w:rPr>
-          <w:rFonts w:ascii="Garamond" w:hAnsi="Garamond"/>
-        </w:rPr>
-        <w:t xml:space="preserve">, </w:t>
-      </w:r>
-      <w:proofErr w:type="spellStart"/>
-      <w:r>
-        <w:rPr>
-          <w:rFonts w:ascii="Garamond" w:hAnsi="Garamond"/>
-        </w:rPr>
-        <w:t>EventProcessor</w:t>
-      </w:r>
-      <w:proofErr w:type="spellEnd"/>
-      <w:r>
-        <w:rPr>
-          <w:rFonts w:ascii="Garamond" w:hAnsi="Garamond"/>
-        </w:rPr>
-        <w:t xml:space="preserve"> and </w:t>
-      </w:r>
-      <w:proofErr w:type="spellStart"/>
-      <w:r>
-        <w:rPr>
-          <w:rFonts w:ascii="Garamond" w:hAnsi="Garamond"/>
-        </w:rPr>
-        <w:t>OutputStreamTerminator</w:t>
-      </w:r>
-      <w:proofErr w:type="spellEnd"/>
-      <w:r>
-        <w:rPr>
-          <w:rFonts w:ascii="Garamond" w:hAnsi="Garamond"/>
-        </w:rPr>
-        <w:t xml:space="preserve"> thread internals – unify.</w:t>
-      </w:r>
-      <w:bookmarkStart w:id="0" w:name="_GoBack"/>
-      <w:bookmarkEnd w:id="0"/>
+        <w:t>Fix all unit tests (including those commented out)</w:t>
+      </w:r>
     </w:p>
     <w:p>
       <w:pPr>
@@ -331,28 +315,104 @@
         <w:rPr>
           <w:rFonts w:ascii="Garamond" w:hAnsi="Garamond"/>
         </w:rPr>
-        <w:t xml:space="preserve">Currently the shutdown is initiated by inserting a </w:t>
-      </w:r>
-      <w:proofErr w:type="spellStart"/>
-      <w:r>
-        <w:rPr>
-          <w:rFonts w:ascii="Garamond" w:hAnsi="Garamond"/>
-        </w:rPr>
-        <w:t>ShutdownEvent</w:t>
-      </w:r>
-      <w:proofErr w:type="spellEnd"/>
-      <w:r>
-        <w:rPr>
-          <w:rFonts w:ascii="Garamond" w:hAnsi="Garamond"/>
-        </w:rPr>
-        <w:t xml:space="preserve"> in the queue. </w:t>
-      </w:r>
-      <w:r>
-        <w:rPr>
-          <w:rFonts w:ascii="Garamond" w:hAnsi="Garamond"/>
-        </w:rPr>
-        <w:t>We can also interact with the Component thread directly, if we need to shut it down faster. Think about it.</w:t>
-      </w:r>
+        <w:t xml:space="preserve">Refactor </w:t>
+      </w:r>
+      <w:proofErr w:type="spellStart"/>
+      <w:r>
+        <w:rPr>
+          <w:rFonts w:ascii="Garamond" w:hAnsi="Garamond"/>
+        </w:rPr>
+        <w:t>InputStream</w:t>
+      </w:r>
+      <w:r>
+        <w:rPr>
+          <w:rFonts w:ascii="Garamond" w:hAnsi="Garamond"/>
+        </w:rPr>
+        <w:t>Initiator</w:t>
+      </w:r>
+      <w:proofErr w:type="spellEnd"/>
+      <w:r>
+        <w:rPr>
+          <w:rFonts w:ascii="Garamond" w:hAnsi="Garamond"/>
+        </w:rPr>
+        <w:t xml:space="preserve">, </w:t>
+      </w:r>
+      <w:proofErr w:type="spellStart"/>
+      <w:r>
+        <w:rPr>
+          <w:rFonts w:ascii="Garamond" w:hAnsi="Garamond"/>
+        </w:rPr>
+        <w:t>EventProcessor</w:t>
+      </w:r>
+      <w:proofErr w:type="spellEnd"/>
+      <w:r>
+        <w:rPr>
+          <w:rFonts w:ascii="Garamond" w:hAnsi="Garamond"/>
+        </w:rPr>
+        <w:t xml:space="preserve"> and </w:t>
+      </w:r>
+      <w:proofErr w:type="spellStart"/>
+      <w:r>
+        <w:rPr>
+          <w:rFonts w:ascii="Garamond" w:hAnsi="Garamond"/>
+        </w:rPr>
+        <w:t>OutputStreamTerminator</w:t>
+      </w:r>
+      <w:proofErr w:type="spellEnd"/>
+      <w:r>
+        <w:rPr>
+          <w:rFonts w:ascii="Garamond" w:hAnsi="Garamond"/>
+        </w:rPr>
+        <w:t xml:space="preserve"> thread internals – unify.</w:t>
+      </w:r>
+    </w:p>
+    <w:p>
+      <w:pPr>
+        <w:pStyle w:val="ListParagraph"/>
+        <w:numPr>
+          <w:ilvl w:val="1"/>
+          <w:numId w:val="2"/>
+        </w:numPr>
+        <w:rPr>
+          <w:rFonts w:ascii="Garamond" w:hAnsi="Garamond"/>
+        </w:rPr>
+      </w:pPr>
+      <w:r>
+        <w:rPr>
+          <w:rFonts w:ascii="Garamond" w:hAnsi="Garamond"/>
+        </w:rPr>
+        <w:t xml:space="preserve">Currently I deal with </w:t>
+      </w:r>
+      <w:proofErr w:type="spellStart"/>
+      <w:r>
+        <w:rPr>
+          <w:rFonts w:ascii="Garamond" w:hAnsi="Garamond"/>
+        </w:rPr>
+        <w:t>EOSListener</w:t>
+      </w:r>
+      <w:proofErr w:type="spellEnd"/>
+      <w:r>
+        <w:rPr>
+          <w:rFonts w:ascii="Garamond" w:hAnsi="Garamond"/>
+        </w:rPr>
+        <w:t xml:space="preserve"> only in </w:t>
+      </w:r>
+      <w:proofErr w:type="spellStart"/>
+      <w:r>
+        <w:rPr>
+          <w:rFonts w:ascii="Garamond" w:hAnsi="Garamond"/>
+        </w:rPr>
+        <w:t>OutputStreamtTerminators</w:t>
+      </w:r>
+      <w:proofErr w:type="spellEnd"/>
+      <w:r>
+        <w:rPr>
+          <w:rFonts w:ascii="Garamond" w:hAnsi="Garamond"/>
+        </w:rPr>
+        <w:t xml:space="preserve"> – it should be generic.</w:t>
+      </w:r>
+      <w:bookmarkStart w:id="0" w:name="_GoBack"/>
+      <w:bookmarkEnd w:id="0"/>
     </w:p>
     <w:p>
       <w:pPr>
@@ -369,35 +429,28 @@
         <w:rPr>
           <w:rFonts w:ascii="Garamond" w:hAnsi="Garamond"/>
         </w:rPr>
-        <w:t xml:space="preserve">Idea: use non-blocking IO in components and read </w:t>
-      </w:r>
-      <w:r>
-        <w:rPr>
-          <w:rFonts w:ascii="Garamond" w:hAnsi="Garamond"/>
-        </w:rPr>
-        <w:t xml:space="preserve">from both a data channel and a control channel. The data channel is an adapter to an </w:t>
-      </w:r>
-      <w:proofErr w:type="spellStart"/>
-      <w:r>
-        <w:rPr>
-          <w:rFonts w:ascii="Garamond" w:hAnsi="Garamond"/>
-        </w:rPr>
-        <w:t>InputStream</w:t>
-      </w:r>
-      <w:proofErr w:type="spellEnd"/>
-      <w:r>
-        <w:rPr>
-          <w:rFonts w:ascii="Garamond" w:hAnsi="Garamond"/>
-        </w:rPr>
-        <w:t>.</w:t>
-      </w:r>
-    </w:p>
-    <w:p>
-      <w:pPr>
-        <w:rPr>
-          <w:rFonts w:ascii="Garamond" w:hAnsi="Garamond"/>
-        </w:rPr>
-      </w:pPr>
+        <w:t xml:space="preserve">Currently the shutdown is initiated by inserting a </w:t>
+      </w:r>
+      <w:proofErr w:type="spellStart"/>
+      <w:r>
+        <w:rPr>
+          <w:rFonts w:ascii="Garamond" w:hAnsi="Garamond"/>
+        </w:rPr>
+        <w:t>ShutdownEvent</w:t>
+      </w:r>
+      <w:proofErr w:type="spellEnd"/>
+      <w:r>
+        <w:rPr>
+          <w:rFonts w:ascii="Garamond" w:hAnsi="Garamond"/>
+        </w:rPr>
+        <w:t xml:space="preserve"> in the queue. </w:t>
+      </w:r>
+      <w:r>
+        <w:rPr>
+          <w:rFonts w:ascii="Garamond" w:hAnsi="Garamond"/>
+        </w:rPr>
+        <w:t>We can also interact with the Component thread directly, if we need to shut it down faster. Think about it.</w:t>
+      </w:r>
     </w:p>
     <w:p>
       <w:pPr>
@@ -414,15 +467,46 @@
         <w:rPr>
           <w:rFonts w:ascii="Garamond" w:hAnsi="Garamond"/>
         </w:rPr>
+        <w:t xml:space="preserve">Idea: use non-blocking IO in components and read </w:t>
+      </w:r>
+      <w:r>
+        <w:rPr>
+          <w:rFonts w:ascii="Garamond" w:hAnsi="Garamond"/>
+        </w:rPr>
+        <w:t xml:space="preserve">from both a data channel and a control channel. The data channel is an adapter to an </w:t>
+      </w:r>
+      <w:proofErr w:type="spellStart"/>
+      <w:r>
+        <w:rPr>
+          <w:rFonts w:ascii="Garamond" w:hAnsi="Garamond"/>
+        </w:rPr>
+        <w:t>InputStream</w:t>
+      </w:r>
+      <w:proofErr w:type="spellEnd"/>
+      <w:r>
+        <w:rPr>
+          <w:rFonts w:ascii="Garamond" w:hAnsi="Garamond"/>
+        </w:rPr>
+        <w:t>.</w:t>
+      </w:r>
+    </w:p>
+    <w:p>
+      <w:pPr>
+        <w:pStyle w:val="ListParagraph"/>
+        <w:numPr>
+          <w:ilvl w:val="0"/>
+          <w:numId w:val="2"/>
+        </w:numPr>
+        <w:rPr>
+          <w:rFonts w:ascii="Garamond" w:hAnsi="Garamond"/>
+        </w:rPr>
+      </w:pPr>
+      <w:r>
+        <w:rPr>
+          <w:rFonts w:ascii="Garamond" w:hAnsi="Garamond"/>
+        </w:rPr>
         <w:t>Understand fix and document why Maven blocks at the end.</w:t>
       </w:r>
-    </w:p>
-    <w:p>
-      <w:pPr>
-        <w:rPr>
-          <w:rFonts w:ascii="Garamond" w:hAnsi="Garamond"/>
-        </w:rPr>
-      </w:pPr>
     </w:p>
     <w:p>
       <w:pPr>
@@ -790,7 +874,7 @@
         <w:rFonts w:ascii="Symbol" w:hAnsi="Symbol" w:hint="default"/>
       </w:rPr>
     </w:lvl>
-    <w:lvl w:ilvl="1" w:tplc="04090003" w:tentative="1">
+    <w:lvl w:ilvl="1" w:tplc="04090003">
       <w:start w:val="1"/>
       <w:numFmt w:val="bullet"/>
       <w:lvlText w:val="o"/>

</xml_diff>

<commit_message>
overloaded constructors for EventProcessor, InputStreamInitiator and OutputStreamTerminator
</commit_message>
<xml_diff>
--- a/doc/Event Stream Analyzer.docx
+++ b/doc/Event Stream Analyzer.docx
@@ -46,22 +46,6 @@
     </w:p>
     <w:p>
       <w:pPr>
-        <w:rPr>
-          <w:rFonts w:ascii="Garamond" w:hAnsi="Garamond"/>
-        </w:rPr>
-      </w:pPr>
-    </w:p>
-    <w:p>
-      <w:pPr>
-        <w:pStyle w:val="ListParagraph"/>
-        <w:rPr>
-          <w:rFonts w:ascii="Garamond" w:hAnsi="Garamond"/>
-        </w:rPr>
-      </w:pPr>
-    </w:p>
-    <w:p>
-      <w:pPr>
-        <w:pStyle w:val="ListParagraph"/>
         <w:rPr>
           <w:rFonts w:ascii="Garamond" w:hAnsi="Garamond"/>
         </w:rPr>
@@ -78,157 +62,48 @@
           <w:rFonts w:ascii="Garamond" w:hAnsi="Garamond"/>
         </w:rPr>
       </w:pPr>
-      <w:r>
-        <w:rPr>
-          <w:rFonts w:ascii="Garamond" w:hAnsi="Garamond"/>
-        </w:rPr>
-        <w:t>Return to:</w:t>
-      </w:r>
-    </w:p>
-    <w:p>
-      <w:pPr>
-        <w:rPr>
-          <w:rFonts w:ascii="Garamond" w:hAnsi="Garamond"/>
-        </w:rPr>
-      </w:pPr>
-    </w:p>
-    <w:p>
-      <w:pPr>
-        <w:rPr>
-          <w:rFonts w:ascii="Garamond" w:hAnsi="Garamond"/>
-        </w:rPr>
-      </w:pPr>
+      <w:bookmarkStart w:id="0" w:name="_GoBack"/>
+      <w:bookmarkEnd w:id="0"/>
+      <w:r>
+        <w:rPr>
+          <w:rFonts w:ascii="Garamond" w:hAnsi="Garamond"/>
+        </w:rPr>
+        <w:t xml:space="preserve">Currently we take the easy way out by wrapping a </w:t>
+      </w:r>
       <w:proofErr w:type="spellStart"/>
       <w:r>
         <w:rPr>
           <w:rFonts w:ascii="Garamond" w:hAnsi="Garamond"/>
         </w:rPr>
-        <w:t>mvn</w:t>
+        <w:t>HttpdLogLine</w:t>
       </w:r>
       <w:proofErr w:type="spellEnd"/>
       <w:r>
         <w:rPr>
           <w:rFonts w:ascii="Garamond" w:hAnsi="Garamond"/>
         </w:rPr>
-        <w:t xml:space="preserve"> clean install</w:t>
-      </w:r>
-      <w:proofErr w:type="gramStart"/>
-      <w:r>
-        <w:rPr>
-          <w:rFonts w:ascii="Garamond" w:hAnsi="Garamond"/>
-        </w:rPr>
-        <w:t>; .</w:t>
-      </w:r>
-      <w:proofErr w:type="gramEnd"/>
-      <w:r>
-        <w:rPr>
-          <w:rFonts w:ascii="Garamond" w:hAnsi="Garamond"/>
-        </w:rPr>
-        <w:t xml:space="preserve">/bin/install </w:t>
-      </w:r>
-      <w:r>
-        <w:rPr>
-          <w:rFonts w:ascii="Garamond" w:hAnsi="Garamond"/>
-        </w:rPr>
-        <w:t>–</w:t>
-      </w:r>
-      <w:r>
-        <w:rPr>
-          <w:rFonts w:ascii="Garamond" w:hAnsi="Garamond"/>
-        </w:rPr>
-        <w:t>f</w:t>
-      </w:r>
-    </w:p>
-    <w:p>
-      <w:pPr>
-        <w:rPr>
-          <w:rFonts w:ascii="Garamond" w:hAnsi="Garamond"/>
-        </w:rPr>
-      </w:pPr>
-      <w:r>
-        <w:rPr>
-          <w:rFonts w:ascii="Garamond" w:hAnsi="Garamond"/>
-        </w:rPr>
-        <w:t xml:space="preserve">(cd </w:t>
-      </w:r>
-      <w:r>
-        <w:rPr>
-          <w:rFonts w:ascii="Garamond" w:hAnsi="Garamond"/>
-        </w:rPr>
-        <w:t>/Users/</w:t>
+        <w:t xml:space="preserve"> in an Event – do we want to create </w:t>
+      </w:r>
+      <w:r>
+        <w:rPr>
+          <w:rFonts w:ascii="Garamond" w:hAnsi="Garamond"/>
+        </w:rPr>
+        <w:t xml:space="preserve">a </w:t>
       </w:r>
       <w:proofErr w:type="spellStart"/>
       <w:r>
         <w:rPr>
           <w:rFonts w:ascii="Garamond" w:hAnsi="Garamond"/>
         </w:rPr>
-        <w:t>ovidiu</w:t>
+        <w:t>HttpdLogEvent</w:t>
       </w:r>
       <w:proofErr w:type="spellEnd"/>
       <w:r>
         <w:rPr>
           <w:rFonts w:ascii="Garamond" w:hAnsi="Garamond"/>
         </w:rPr>
-        <w:t>/c096-Centric/load-tests/02-100</w:t>
-      </w:r>
-      <w:r>
-        <w:rPr>
-          <w:rFonts w:ascii="Garamond" w:hAnsi="Garamond"/>
-        </w:rPr>
-        <w:t xml:space="preserve">; </w:t>
-      </w:r>
-      <w:r>
-        <w:rPr>
-          <w:rFonts w:ascii="Garamond" w:hAnsi="Garamond"/>
-        </w:rPr>
-        <w:t xml:space="preserve">cat access_log.log | </w:t>
-      </w:r>
-      <w:proofErr w:type="spellStart"/>
-      <w:r>
-        <w:rPr>
-          <w:rFonts w:ascii="Garamond" w:hAnsi="Garamond"/>
-        </w:rPr>
-        <w:t>esa</w:t>
-      </w:r>
-      <w:proofErr w:type="spellEnd"/>
-      <w:r>
-        <w:rPr>
-          <w:rFonts w:ascii="Garamond" w:hAnsi="Garamond"/>
-        </w:rPr>
-        <w:t xml:space="preserve"> </w:t>
-      </w:r>
-      <w:r>
-        <w:rPr>
-          <w:rFonts w:ascii="Garamond" w:hAnsi="Garamond"/>
-        </w:rPr>
-        <w:t>–</w:t>
-      </w:r>
-      <w:r>
-        <w:rPr>
-          <w:rFonts w:ascii="Garamond" w:hAnsi="Garamond"/>
-        </w:rPr>
-        <w:t>debug</w:t>
-      </w:r>
-      <w:r>
-        <w:rPr>
-          <w:rFonts w:ascii="Garamond" w:hAnsi="Garamond"/>
-        </w:rPr>
-        <w:t>)</w:t>
-      </w:r>
-    </w:p>
-    <w:p>
-      <w:pPr>
-        <w:rPr>
-          <w:rFonts w:ascii="Garamond" w:hAnsi="Garamond"/>
-        </w:rPr>
-      </w:pPr>
-    </w:p>
-    <w:p>
-      <w:pPr>
-        <w:rPr>
-          <w:rFonts w:ascii="Garamond" w:hAnsi="Garamond"/>
-        </w:rPr>
-      </w:pPr>
+        <w:t>?</w:t>
+      </w:r>
     </w:p>
     <w:p>
       <w:pPr>
@@ -245,41 +120,7 @@
         <w:rPr>
           <w:rFonts w:ascii="Garamond" w:hAnsi="Garamond"/>
         </w:rPr>
-        <w:t xml:space="preserve">Currently we take the easy way out by wrapping a </w:t>
-      </w:r>
-      <w:proofErr w:type="spellStart"/>
-      <w:r>
-        <w:rPr>
-          <w:rFonts w:ascii="Garamond" w:hAnsi="Garamond"/>
-        </w:rPr>
-        <w:t>HttpdLogLine</w:t>
-      </w:r>
-      <w:proofErr w:type="spellEnd"/>
-      <w:r>
-        <w:rPr>
-          <w:rFonts w:ascii="Garamond" w:hAnsi="Garamond"/>
-        </w:rPr>
-        <w:t xml:space="preserve"> in an Event – do we want to create </w:t>
-      </w:r>
-      <w:r>
-        <w:rPr>
-          <w:rFonts w:ascii="Garamond" w:hAnsi="Garamond"/>
-        </w:rPr>
-        <w:t xml:space="preserve">a </w:t>
-      </w:r>
-      <w:proofErr w:type="spellStart"/>
-      <w:r>
-        <w:rPr>
-          <w:rFonts w:ascii="Garamond" w:hAnsi="Garamond"/>
-        </w:rPr>
-        <w:t>HttpdLogEvent</w:t>
-      </w:r>
-      <w:proofErr w:type="spellEnd"/>
-      <w:r>
-        <w:rPr>
-          <w:rFonts w:ascii="Garamond" w:hAnsi="Garamond"/>
-        </w:rPr>
-        <w:t>?</w:t>
+        <w:t>Fix all unit tests (including those commented out)</w:t>
       </w:r>
     </w:p>
     <w:p>
@@ -297,24 +138,6 @@
         <w:rPr>
           <w:rFonts w:ascii="Garamond" w:hAnsi="Garamond"/>
         </w:rPr>
-        <w:t>Fix all unit tests (including those commented out)</w:t>
-      </w:r>
-    </w:p>
-    <w:p>
-      <w:pPr>
-        <w:pStyle w:val="ListParagraph"/>
-        <w:numPr>
-          <w:ilvl w:val="0"/>
-          <w:numId w:val="2"/>
-        </w:numPr>
-        <w:rPr>
-          <w:rFonts w:ascii="Garamond" w:hAnsi="Garamond"/>
-        </w:rPr>
-      </w:pPr>
-      <w:r>
-        <w:rPr>
-          <w:rFonts w:ascii="Garamond" w:hAnsi="Garamond"/>
-        </w:rPr>
         <w:t xml:space="preserve">Refactor </w:t>
       </w:r>
       <w:proofErr w:type="spellStart"/>
@@ -411,8 +234,6 @@
         </w:rPr>
         <w:t xml:space="preserve"> – it should be generic.</w:t>
       </w:r>
-      <w:bookmarkStart w:id="0" w:name="_GoBack"/>
-      <w:bookmarkEnd w:id="0"/>
     </w:p>
     <w:p>
       <w:pPr>

</xml_diff>

<commit_message>
experimental logic, rearranging main()
</commit_message>
<xml_diff>
--- a/doc/Event Stream Analyzer.docx
+++ b/doc/Event Stream Analyzer.docx
@@ -62,48 +62,128 @@
           <w:rFonts w:ascii="Garamond" w:hAnsi="Garamond"/>
         </w:rPr>
       </w:pPr>
+      <w:r>
+        <w:rPr>
+          <w:rFonts w:ascii="Garamond" w:hAnsi="Garamond"/>
+        </w:rPr>
+        <w:t xml:space="preserve">Currently we take the easy way out by wrapping a HttpdLogLine in an Event – do we want to create </w:t>
+      </w:r>
+      <w:r>
+        <w:rPr>
+          <w:rFonts w:ascii="Garamond" w:hAnsi="Garamond"/>
+        </w:rPr>
+        <w:t>a HttpdLogEvent?</w:t>
+      </w:r>
+    </w:p>
+    <w:p>
+      <w:pPr>
+        <w:pStyle w:val="ListParagraph"/>
+        <w:numPr>
+          <w:ilvl w:val="0"/>
+          <w:numId w:val="2"/>
+        </w:numPr>
+        <w:rPr>
+          <w:rFonts w:ascii="Garamond" w:hAnsi="Garamond"/>
+        </w:rPr>
+      </w:pPr>
+      <w:r>
+        <w:rPr>
+          <w:rFonts w:ascii="Garamond" w:hAnsi="Garamond"/>
+        </w:rPr>
+        <w:t>Fix all unit tests (including those commented out)</w:t>
+      </w:r>
+    </w:p>
+    <w:p>
+      <w:pPr>
+        <w:pStyle w:val="ListParagraph"/>
+        <w:numPr>
+          <w:ilvl w:val="0"/>
+          <w:numId w:val="2"/>
+        </w:numPr>
+        <w:rPr>
+          <w:rFonts w:ascii="Garamond" w:hAnsi="Garamond"/>
+        </w:rPr>
+      </w:pPr>
+      <w:r>
+        <w:rPr>
+          <w:rFonts w:ascii="Garamond" w:hAnsi="Garamond"/>
+        </w:rPr>
+        <w:t>Refactor InputStream</w:t>
+      </w:r>
+      <w:r>
+        <w:rPr>
+          <w:rFonts w:ascii="Garamond" w:hAnsi="Garamond"/>
+        </w:rPr>
+        <w:t>Initiator, EventProcessor and OutputStreamTerminator thread internals</w:t>
+      </w:r>
+      <w:r>
+        <w:rPr>
+          <w:rFonts w:ascii="Garamond" w:hAnsi="Garamond"/>
+        </w:rPr>
+        <w:t xml:space="preserve"> – there is much common behavior</w:t>
+      </w:r>
       <w:bookmarkStart w:id="0" w:name="_GoBack"/>
       <w:bookmarkEnd w:id="0"/>
       <w:r>
         <w:rPr>
           <w:rFonts w:ascii="Garamond" w:hAnsi="Garamond"/>
         </w:rPr>
-        <w:t xml:space="preserve">Currently we take the easy way out by wrapping a </w:t>
-      </w:r>
-      <w:proofErr w:type="spellStart"/>
-      <w:r>
-        <w:rPr>
-          <w:rFonts w:ascii="Garamond" w:hAnsi="Garamond"/>
-        </w:rPr>
-        <w:t>HttpdLogLine</w:t>
-      </w:r>
-      <w:proofErr w:type="spellEnd"/>
-      <w:r>
-        <w:rPr>
-          <w:rFonts w:ascii="Garamond" w:hAnsi="Garamond"/>
-        </w:rPr>
-        <w:t xml:space="preserve"> in an Event – do we want to create </w:t>
-      </w:r>
-      <w:r>
-        <w:rPr>
-          <w:rFonts w:ascii="Garamond" w:hAnsi="Garamond"/>
-        </w:rPr>
-        <w:t xml:space="preserve">a </w:t>
-      </w:r>
-      <w:proofErr w:type="spellStart"/>
-      <w:r>
-        <w:rPr>
-          <w:rFonts w:ascii="Garamond" w:hAnsi="Garamond"/>
-        </w:rPr>
-        <w:t>HttpdLogEvent</w:t>
-      </w:r>
-      <w:proofErr w:type="spellEnd"/>
-      <w:r>
-        <w:rPr>
-          <w:rFonts w:ascii="Garamond" w:hAnsi="Garamond"/>
-        </w:rPr>
-        <w:t>?</w:t>
-      </w:r>
+        <w:t xml:space="preserve"> – unify.</w:t>
+      </w:r>
+    </w:p>
+    <w:p>
+      <w:pPr>
+        <w:pStyle w:val="ListParagraph"/>
+        <w:numPr>
+          <w:ilvl w:val="1"/>
+          <w:numId w:val="2"/>
+        </w:numPr>
+        <w:rPr>
+          <w:rFonts w:ascii="Garamond" w:hAnsi="Garamond"/>
+        </w:rPr>
+      </w:pPr>
+      <w:r>
+        <w:rPr>
+          <w:rFonts w:ascii="Garamond" w:hAnsi="Garamond"/>
+        </w:rPr>
+        <w:t>Currently I deal with EOSListener only in OutputStreamtTerminators – it should be generic.</w:t>
+      </w:r>
+    </w:p>
+    <w:p>
+      <w:pPr>
+        <w:pStyle w:val="ListParagraph"/>
+        <w:numPr>
+          <w:ilvl w:val="1"/>
+          <w:numId w:val="2"/>
+        </w:numPr>
+        <w:rPr>
+          <w:rFonts w:ascii="Garamond" w:hAnsi="Garamond"/>
+        </w:rPr>
+      </w:pPr>
+      <w:r>
+        <w:rPr>
+          <w:rFonts w:ascii="Garamond" w:hAnsi="Garamond"/>
+        </w:rPr>
+        <w:t>The “logics” need a base class, there is much shared behavior.</w:t>
+      </w:r>
+      <w:r>
+        <w:rPr>
+          <w:rFonts w:ascii="Garamond" w:hAnsi="Garamond"/>
+        </w:rPr>
+        <w:t xml:space="preserve"> Analyze what I implemented so far and factor out the common behavior.</w:t>
+      </w:r>
+    </w:p>
+    <w:p>
+      <w:pPr>
+        <w:pStyle w:val="ListParagraph"/>
+        <w:numPr>
+          <w:ilvl w:val="1"/>
+          <w:numId w:val="2"/>
+        </w:numPr>
+        <w:rPr>
+          <w:rFonts w:ascii="Garamond" w:hAnsi="Garamond"/>
+        </w:rPr>
+      </w:pPr>
     </w:p>
     <w:p>
       <w:pPr>
@@ -120,7 +200,13 @@
         <w:rPr>
           <w:rFonts w:ascii="Garamond" w:hAnsi="Garamond"/>
         </w:rPr>
-        <w:t>Fix all unit tests (including those commented out)</w:t>
+        <w:t xml:space="preserve">Currently the shutdown is initiated by inserting a ShutdownEvent in the queue. </w:t>
+      </w:r>
+      <w:r>
+        <w:rPr>
+          <w:rFonts w:ascii="Garamond" w:hAnsi="Garamond"/>
+        </w:rPr>
+        <w:t>We can also interact with the Component thread directly, if we need to shut it down faster. Think about it.</w:t>
       </w:r>
     </w:p>
     <w:p>
@@ -138,101 +224,13 @@
         <w:rPr>
           <w:rFonts w:ascii="Garamond" w:hAnsi="Garamond"/>
         </w:rPr>
-        <w:t xml:space="preserve">Refactor </w:t>
-      </w:r>
-      <w:proofErr w:type="spellStart"/>
-      <w:r>
-        <w:rPr>
-          <w:rFonts w:ascii="Garamond" w:hAnsi="Garamond"/>
-        </w:rPr>
-        <w:t>InputStream</w:t>
-      </w:r>
-      <w:r>
-        <w:rPr>
-          <w:rFonts w:ascii="Garamond" w:hAnsi="Garamond"/>
-        </w:rPr>
-        <w:t>Initiator</w:t>
-      </w:r>
-      <w:proofErr w:type="spellEnd"/>
-      <w:r>
-        <w:rPr>
-          <w:rFonts w:ascii="Garamond" w:hAnsi="Garamond"/>
-        </w:rPr>
-        <w:t xml:space="preserve">, </w:t>
-      </w:r>
-      <w:proofErr w:type="spellStart"/>
-      <w:r>
-        <w:rPr>
-          <w:rFonts w:ascii="Garamond" w:hAnsi="Garamond"/>
-        </w:rPr>
-        <w:t>EventProcessor</w:t>
-      </w:r>
-      <w:proofErr w:type="spellEnd"/>
-      <w:r>
-        <w:rPr>
-          <w:rFonts w:ascii="Garamond" w:hAnsi="Garamond"/>
-        </w:rPr>
-        <w:t xml:space="preserve"> and </w:t>
-      </w:r>
-      <w:proofErr w:type="spellStart"/>
-      <w:r>
-        <w:rPr>
-          <w:rFonts w:ascii="Garamond" w:hAnsi="Garamond"/>
-        </w:rPr>
-        <w:t>OutputStreamTerminator</w:t>
-      </w:r>
-      <w:proofErr w:type="spellEnd"/>
-      <w:r>
-        <w:rPr>
-          <w:rFonts w:ascii="Garamond" w:hAnsi="Garamond"/>
-        </w:rPr>
-        <w:t xml:space="preserve"> thread internals – unify.</w:t>
-      </w:r>
-    </w:p>
-    <w:p>
-      <w:pPr>
-        <w:pStyle w:val="ListParagraph"/>
-        <w:numPr>
-          <w:ilvl w:val="1"/>
-          <w:numId w:val="2"/>
-        </w:numPr>
-        <w:rPr>
-          <w:rFonts w:ascii="Garamond" w:hAnsi="Garamond"/>
-        </w:rPr>
-      </w:pPr>
-      <w:r>
-        <w:rPr>
-          <w:rFonts w:ascii="Garamond" w:hAnsi="Garamond"/>
-        </w:rPr>
-        <w:t xml:space="preserve">Currently I deal with </w:t>
-      </w:r>
-      <w:proofErr w:type="spellStart"/>
-      <w:r>
-        <w:rPr>
-          <w:rFonts w:ascii="Garamond" w:hAnsi="Garamond"/>
-        </w:rPr>
-        <w:t>EOSListener</w:t>
-      </w:r>
-      <w:proofErr w:type="spellEnd"/>
-      <w:r>
-        <w:rPr>
-          <w:rFonts w:ascii="Garamond" w:hAnsi="Garamond"/>
-        </w:rPr>
-        <w:t xml:space="preserve"> only in </w:t>
-      </w:r>
-      <w:proofErr w:type="spellStart"/>
-      <w:r>
-        <w:rPr>
-          <w:rFonts w:ascii="Garamond" w:hAnsi="Garamond"/>
-        </w:rPr>
-        <w:t>OutputStreamtTerminators</w:t>
-      </w:r>
-      <w:proofErr w:type="spellEnd"/>
-      <w:r>
-        <w:rPr>
-          <w:rFonts w:ascii="Garamond" w:hAnsi="Garamond"/>
-        </w:rPr>
-        <w:t xml:space="preserve"> – it should be generic.</w:t>
+        <w:t xml:space="preserve">Idea: use non-blocking IO in components and read </w:t>
+      </w:r>
+      <w:r>
+        <w:rPr>
+          <w:rFonts w:ascii="Garamond" w:hAnsi="Garamond"/>
+        </w:rPr>
+        <w:t>from both a data channel and a control channel. The data channel is an adapter to an InputStream.</w:t>
       </w:r>
     </w:p>
     <w:p>
@@ -250,82 +248,6 @@
         <w:rPr>
           <w:rFonts w:ascii="Garamond" w:hAnsi="Garamond"/>
         </w:rPr>
-        <w:t xml:space="preserve">Currently the shutdown is initiated by inserting a </w:t>
-      </w:r>
-      <w:proofErr w:type="spellStart"/>
-      <w:r>
-        <w:rPr>
-          <w:rFonts w:ascii="Garamond" w:hAnsi="Garamond"/>
-        </w:rPr>
-        <w:t>ShutdownEvent</w:t>
-      </w:r>
-      <w:proofErr w:type="spellEnd"/>
-      <w:r>
-        <w:rPr>
-          <w:rFonts w:ascii="Garamond" w:hAnsi="Garamond"/>
-        </w:rPr>
-        <w:t xml:space="preserve"> in the queue. </w:t>
-      </w:r>
-      <w:r>
-        <w:rPr>
-          <w:rFonts w:ascii="Garamond" w:hAnsi="Garamond"/>
-        </w:rPr>
-        <w:t>We can also interact with the Component thread directly, if we need to shut it down faster. Think about it.</w:t>
-      </w:r>
-    </w:p>
-    <w:p>
-      <w:pPr>
-        <w:pStyle w:val="ListParagraph"/>
-        <w:numPr>
-          <w:ilvl w:val="0"/>
-          <w:numId w:val="2"/>
-        </w:numPr>
-        <w:rPr>
-          <w:rFonts w:ascii="Garamond" w:hAnsi="Garamond"/>
-        </w:rPr>
-      </w:pPr>
-      <w:r>
-        <w:rPr>
-          <w:rFonts w:ascii="Garamond" w:hAnsi="Garamond"/>
-        </w:rPr>
-        <w:t xml:space="preserve">Idea: use non-blocking IO in components and read </w:t>
-      </w:r>
-      <w:r>
-        <w:rPr>
-          <w:rFonts w:ascii="Garamond" w:hAnsi="Garamond"/>
-        </w:rPr>
-        <w:t xml:space="preserve">from both a data channel and a control channel. The data channel is an adapter to an </w:t>
-      </w:r>
-      <w:proofErr w:type="spellStart"/>
-      <w:r>
-        <w:rPr>
-          <w:rFonts w:ascii="Garamond" w:hAnsi="Garamond"/>
-        </w:rPr>
-        <w:t>InputStream</w:t>
-      </w:r>
-      <w:proofErr w:type="spellEnd"/>
-      <w:r>
-        <w:rPr>
-          <w:rFonts w:ascii="Garamond" w:hAnsi="Garamond"/>
-        </w:rPr>
-        <w:t>.</w:t>
-      </w:r>
-    </w:p>
-    <w:p>
-      <w:pPr>
-        <w:pStyle w:val="ListParagraph"/>
-        <w:numPr>
-          <w:ilvl w:val="0"/>
-          <w:numId w:val="2"/>
-        </w:numPr>
-        <w:rPr>
-          <w:rFonts w:ascii="Garamond" w:hAnsi="Garamond"/>
-        </w:rPr>
-      </w:pPr>
-      <w:r>
-        <w:rPr>
-          <w:rFonts w:ascii="Garamond" w:hAnsi="Garamond"/>
-        </w:rPr>
         <w:t>Understand fix and document why Maven blocks at the end.</w:t>
       </w:r>
     </w:p>
@@ -344,21 +266,7 @@
         <w:rPr>
           <w:rFonts w:ascii="Garamond" w:hAnsi="Garamond"/>
         </w:rPr>
-        <w:t xml:space="preserve">How to handle exceptions in the logic’s </w:t>
-      </w:r>
-      <w:proofErr w:type="gramStart"/>
-      <w:r>
-        <w:rPr>
-          <w:rFonts w:ascii="Garamond" w:hAnsi="Garamond"/>
-        </w:rPr>
-        <w:t>process(</w:t>
-      </w:r>
-      <w:proofErr w:type="gramEnd"/>
-      <w:r>
-        <w:rPr>
-          <w:rFonts w:ascii="Garamond" w:hAnsi="Garamond"/>
-        </w:rPr>
-        <w:t>) High level view.</w:t>
+        <w:t>How to handle exceptions in the logic’s process() High level view.</w:t>
       </w:r>
     </w:p>
     <w:p>
@@ -376,35 +284,7 @@
         <w:rPr>
           <w:rFonts w:ascii="Garamond" w:hAnsi="Garamond"/>
         </w:rPr>
-        <w:t xml:space="preserve">Handle </w:t>
-      </w:r>
-      <w:proofErr w:type="spellStart"/>
-      <w:r>
-        <w:rPr>
-          <w:rFonts w:ascii="Garamond" w:hAnsi="Garamond"/>
-        </w:rPr>
-        <w:t>EndOfStream</w:t>
-      </w:r>
-      <w:proofErr w:type="spellEnd"/>
-      <w:r>
-        <w:rPr>
-          <w:rFonts w:ascii="Garamond" w:hAnsi="Garamond"/>
-        </w:rPr>
-        <w:t xml:space="preserve"> in </w:t>
-      </w:r>
-      <w:proofErr w:type="spellStart"/>
-      <w:r>
-        <w:rPr>
-          <w:rFonts w:ascii="Garamond" w:hAnsi="Garamond"/>
-        </w:rPr>
-        <w:t>SingleThreadedEventProcessor</w:t>
-      </w:r>
-      <w:proofErr w:type="spellEnd"/>
-      <w:r>
-        <w:rPr>
-          <w:rFonts w:ascii="Garamond" w:hAnsi="Garamond"/>
-        </w:rPr>
-        <w:t>.</w:t>
+        <w:t>Handle EndOfStream in SingleThreadedEventProcessor.</w:t>
       </w:r>
       <w:r>
         <w:rPr>
@@ -446,16 +326,8 @@
         <w:rPr>
           <w:rFonts w:ascii="Garamond" w:hAnsi="Garamond"/>
         </w:rPr>
-        <w:t xml:space="preserve">Need an </w:t>
-      </w:r>
-      <w:proofErr w:type="spellStart"/>
-      <w:r>
-        <w:rPr>
-          <w:rFonts w:ascii="Garamond" w:hAnsi="Garamond"/>
-        </w:rPr>
-        <w:t>EndOfStreamEvent</w:t>
-      </w:r>
-      <w:proofErr w:type="spellEnd"/>
+        <w:t>Need an EndOfStreamEvent</w:t>
+      </w:r>
     </w:p>
     <w:p>
       <w:pPr>
@@ -472,21 +344,7 @@
         <w:rPr>
           <w:rFonts w:ascii="Garamond" w:hAnsi="Garamond"/>
         </w:rPr>
-        <w:t xml:space="preserve">Need a </w:t>
-      </w:r>
-      <w:proofErr w:type="spellStart"/>
-      <w:r>
-        <w:rPr>
-          <w:rFonts w:ascii="Garamond" w:hAnsi="Garamond"/>
-        </w:rPr>
-        <w:t>OutputStreamEvent</w:t>
-      </w:r>
-      <w:proofErr w:type="spellEnd"/>
-      <w:r>
-        <w:rPr>
-          <w:rFonts w:ascii="Garamond" w:hAnsi="Garamond"/>
-        </w:rPr>
-        <w:t xml:space="preserve"> that gets written to the output stream.</w:t>
+        <w:t>Need a OutputStreamEvent that gets written to the output stream.</w:t>
       </w:r>
     </w:p>
     <w:p>
@@ -501,57 +359,97 @@
           <w:b/>
         </w:rPr>
       </w:pPr>
-      <w:proofErr w:type="spellStart"/>
       <w:r>
         <w:rPr>
           <w:rFonts w:ascii="Garamond" w:hAnsi="Garamond"/>
           <w:b/>
         </w:rPr>
-        <w:t>EndOfStreamListeners</w:t>
-      </w:r>
-      <w:proofErr w:type="spellEnd"/>
-      <w:r>
+        <w:t>EndOfStreamListeners management in ComponentBase.</w:t>
+      </w:r>
+      <w:r>
+        <w:rPr>
+          <w:rFonts w:ascii="Garamond" w:hAnsi="Garamond"/>
+        </w:rPr>
+        <w:t xml:space="preserve"> Analyze EndOfStreamListener usage and decide whether we need to add thread safety for the management functions.</w:t>
+      </w:r>
+    </w:p>
+    <w:p>
+      <w:pPr>
+        <w:pStyle w:val="ListParagraph"/>
+        <w:numPr>
+          <w:ilvl w:val="0"/>
+          <w:numId w:val="1"/>
+        </w:numPr>
         <w:rPr>
           <w:rFonts w:ascii="Garamond" w:hAnsi="Garamond"/>
           <w:b/>
         </w:rPr>
-        <w:t xml:space="preserve"> management in </w:t>
-      </w:r>
-      <w:proofErr w:type="spellStart"/>
+      </w:pPr>
       <w:r>
         <w:rPr>
           <w:rFonts w:ascii="Garamond" w:hAnsi="Garamond"/>
           <w:b/>
         </w:rPr>
-        <w:t>ComponentBase</w:t>
-      </w:r>
-      <w:proofErr w:type="spellEnd"/>
+        <w:t>Separate in ‘events’, ‘clad’, ‘httpd logs’</w:t>
+      </w:r>
       <w:r>
         <w:rPr>
           <w:rFonts w:ascii="Garamond" w:hAnsi="Garamond"/>
           <w:b/>
         </w:rPr>
-        <w:t>.</w:t>
-      </w:r>
-      <w:r>
-        <w:rPr>
-          <w:rFonts w:ascii="Garamond" w:hAnsi="Garamond"/>
-        </w:rPr>
-        <w:t xml:space="preserve"> Analyze </w:t>
-      </w:r>
-      <w:proofErr w:type="spellStart"/>
-      <w:r>
-        <w:rPr>
-          <w:rFonts w:ascii="Garamond" w:hAnsi="Garamond"/>
-        </w:rPr>
-        <w:t>EndOfStreamListener</w:t>
-      </w:r>
-      <w:proofErr w:type="spellEnd"/>
-      <w:r>
-        <w:rPr>
-          <w:rFonts w:ascii="Garamond" w:hAnsi="Garamond"/>
-        </w:rPr>
-        <w:t xml:space="preserve"> usage and decide whether we need to add thread safety for the management functions.</w:t>
+        <w:t>, ‘csv’</w:t>
+      </w:r>
+    </w:p>
+    <w:p>
+      <w:pPr>
+        <w:pStyle w:val="ListParagraph"/>
+        <w:numPr>
+          <w:ilvl w:val="0"/>
+          <w:numId w:val="1"/>
+        </w:numPr>
+        <w:rPr>
+          <w:rFonts w:ascii="Garamond" w:hAnsi="Garamond"/>
+          <w:b/>
+        </w:rPr>
+      </w:pPr>
+      <w:r>
+        <w:rPr>
+          <w:rFonts w:ascii="Garamond" w:hAnsi="Garamond"/>
+          <w:b/>
+        </w:rPr>
+        <w:t xml:space="preserve">Configuration should also flow as “event” </w:t>
+      </w:r>
+      <w:r>
+        <w:rPr>
+          <w:rFonts w:ascii="Garamond" w:hAnsi="Garamond"/>
+        </w:rPr>
+        <w:t>CSV headers for example.</w:t>
+      </w:r>
+    </w:p>
+    <w:p>
+      <w:pPr>
+        <w:pStyle w:val="ListParagraph"/>
+        <w:numPr>
+          <w:ilvl w:val="0"/>
+          <w:numId w:val="1"/>
+        </w:numPr>
+        <w:rPr>
+          <w:rFonts w:ascii="Garamond" w:hAnsi="Garamond"/>
+          <w:b/>
+        </w:rPr>
+      </w:pPr>
+      <w:r>
+        <w:rPr>
+          <w:rFonts w:ascii="Garamond" w:hAnsi="Garamond"/>
+          <w:b/>
+        </w:rPr>
+        <w:t>Should allow for null output queues.</w:t>
+      </w:r>
+      <w:r>
+        <w:rPr>
+          <w:rFonts w:ascii="Garamond" w:hAnsi="Garamond"/>
+        </w:rPr>
+        <w:t xml:space="preserve"> It’ll just discard events, but makes easy configuring stuff. Think /dev/null.</w:t>
       </w:r>
     </w:p>
     <w:sectPr>

</xml_diff>

<commit_message>
clad - esa integration
</commit_message>
<xml_diff>
--- a/doc/Event Stream Analyzer.docx
+++ b/doc/Event Stream Analyzer.docx
@@ -53,6 +53,136 @@
     </w:p>
     <w:p>
       <w:pPr>
+        <w:rPr>
+          <w:rFonts w:ascii="Garamond" w:hAnsi="Garamond"/>
+        </w:rPr>
+      </w:pPr>
+      <w:r>
+        <w:rPr>
+          <w:rFonts w:ascii="Garamond" w:hAnsi="Garamond"/>
+        </w:rPr>
+        <w:t xml:space="preserve">cat log | events --format=”” </w:t>
+      </w:r>
+      <w:bookmarkStart w:id="0" w:name="_GoBack"/>
+      <w:bookmarkEnd w:id="0"/>
+      <w:r>
+        <w:rPr>
+          <w:rFonts w:ascii="Garamond" w:hAnsi="Garamond"/>
+        </w:rPr>
+        <w:t xml:space="preserve"> </w:t>
+      </w:r>
+    </w:p>
+    <w:p>
+      <w:pPr>
+        <w:rPr>
+          <w:rFonts w:ascii="Garamond" w:hAnsi="Garamond"/>
+        </w:rPr>
+      </w:pPr>
+    </w:p>
+    <w:p>
+      <w:pPr>
+        <w:rPr>
+          <w:rFonts w:ascii="Garamond" w:hAnsi="Garamond"/>
+        </w:rPr>
+      </w:pPr>
+      <w:r>
+        <w:rPr>
+          <w:rFonts w:ascii="Garamond" w:hAnsi="Garamond"/>
+        </w:rPr>
+        <w:t xml:space="preserve">cat log | </w:t>
+      </w:r>
+      <w:proofErr w:type="spellStart"/>
+      <w:r>
+        <w:rPr>
+          <w:rFonts w:ascii="Garamond" w:hAnsi="Garamond"/>
+        </w:rPr>
+        <w:t>esa</w:t>
+      </w:r>
+      <w:proofErr w:type="spellEnd"/>
+      <w:r>
+        <w:rPr>
+          <w:rFonts w:ascii="Garamond" w:hAnsi="Garamond"/>
+        </w:rPr>
+        <w:t xml:space="preserve"> httpd resample</w:t>
+      </w:r>
+    </w:p>
+    <w:p>
+      <w:pPr>
+        <w:rPr>
+          <w:rFonts w:ascii="Garamond" w:hAnsi="Garamond"/>
+        </w:rPr>
+      </w:pPr>
+      <w:r>
+        <w:rPr>
+          <w:rFonts w:ascii="Garamond" w:hAnsi="Garamond"/>
+        </w:rPr>
+        <w:t>Fold weblogs in and remove the https://github.com/NovaOrdis/weblogs repository.</w:t>
+      </w:r>
+    </w:p>
+    <w:p>
+      <w:pPr>
+        <w:rPr>
+          <w:rFonts w:ascii="Garamond" w:hAnsi="Garamond"/>
+        </w:rPr>
+      </w:pPr>
+      <w:r>
+        <w:rPr>
+          <w:rFonts w:ascii="Garamond" w:hAnsi="Garamond"/>
+        </w:rPr>
+        <w:t>https://github.com/heroku/logplex</w:t>
+      </w:r>
+    </w:p>
+    <w:p>
+      <w:pPr>
+        <w:rPr>
+          <w:rFonts w:ascii="Garamond" w:hAnsi="Garamond"/>
+        </w:rPr>
+      </w:pPr>
+      <w:r>
+        <w:rPr>
+          <w:rFonts w:ascii="Garamond" w:hAnsi="Garamond"/>
+        </w:rPr>
+        <w:t>https://github.com/fluent/fluentd</w:t>
+      </w:r>
+    </w:p>
+    <w:p>
+      <w:pPr>
+        <w:rPr>
+          <w:rFonts w:ascii="Garamond" w:hAnsi="Garamond"/>
+        </w:rPr>
+      </w:pPr>
+      <w:r>
+        <w:rPr>
+          <w:rFonts w:ascii="Garamond" w:hAnsi="Garamond"/>
+        </w:rPr>
+        <w:t>http://www.splunk.com</w:t>
+      </w:r>
+    </w:p>
+    <w:p>
+      <w:pPr>
+        <w:rPr>
+          <w:rFonts w:ascii="Garamond" w:hAnsi="Garamond"/>
+        </w:rPr>
+      </w:pPr>
+      <w:hyperlink r:id="rId5" w:history="1">
+        <w:r>
+          <w:rPr>
+            <w:rStyle w:val="Hyperlink"/>
+            <w:rFonts w:ascii="Garamond" w:hAnsi="Garamond"/>
+          </w:rPr>
+          <w:t>http://www.logstash.com</w:t>
+        </w:r>
+      </w:hyperlink>
+    </w:p>
+    <w:p>
+      <w:pPr>
+        <w:rPr>
+          <w:rFonts w:ascii="Garamond" w:hAnsi="Garamond"/>
+        </w:rPr>
+      </w:pPr>
+    </w:p>
+    <w:p>
+      <w:pPr>
         <w:pStyle w:val="ListParagraph"/>
         <w:numPr>
           <w:ilvl w:val="0"/>
@@ -374,8 +504,6 @@
         </w:rPr>
         <w:t>Unit test for resampling.</w:t>
       </w:r>
-      <w:bookmarkStart w:id="0" w:name="_GoBack"/>
-      <w:bookmarkEnd w:id="0"/>
     </w:p>
     <w:p>
       <w:pPr>
@@ -697,6 +825,33 @@
           <w:rFonts w:ascii="Garamond" w:hAnsi="Garamond"/>
         </w:rPr>
         <w:t xml:space="preserve"> It’ll just discard events, but makes easy configuring stuff. Think /dev/null.</w:t>
+      </w:r>
+    </w:p>
+    <w:p>
+      <w:pPr>
+        <w:pStyle w:val="ListParagraph"/>
+        <w:numPr>
+          <w:ilvl w:val="0"/>
+          <w:numId w:val="1"/>
+        </w:numPr>
+        <w:rPr>
+          <w:rFonts w:ascii="Garamond" w:hAnsi="Garamond"/>
+          <w:b/>
+        </w:rPr>
+      </w:pPr>
+      <w:r>
+        <w:rPr>
+          <w:rFonts w:ascii="Garamond" w:hAnsi="Garamond"/>
+          <w:b/>
+        </w:rPr>
+        <w:lastRenderedPageBreak/>
+        <w:t>Possible names:</w:t>
+      </w:r>
+      <w:r>
+        <w:rPr>
+          <w:rFonts w:ascii="Garamond" w:hAnsi="Garamond"/>
+        </w:rPr>
+        <w:t xml:space="preserve"> eventful.</w:t>
       </w:r>
     </w:p>
     <w:sectPr>
@@ -1450,6 +1605,17 @@
       <w:contextualSpacing/>
     </w:pPr>
   </w:style>
+  <w:style w:type="character" w:styleId="Hyperlink">
+    <w:name w:val="Hyperlink"/>
+    <w:basedOn w:val="DefaultParagraphFont"/>
+    <w:uiPriority w:val="99"/>
+    <w:unhideWhenUsed/>
+    <w:rsid w:val="008D6E24"/>
+    <w:rPr>
+      <w:color w:val="0563C1" w:themeColor="hyperlink"/>
+      <w:u w:val="single"/>
+    </w:rPr>
+  </w:style>
 </w:styles>
 </file>
 

</xml_diff>

<commit_message>
incoming -> request headers
</commit_message>
<xml_diff>
--- a/doc/Event Stream Analyzer.docx
+++ b/doc/Event Stream Analyzer.docx
@@ -9,6 +9,7 @@
           <w:rFonts w:ascii="Garamond" w:hAnsi="Garamond"/>
         </w:rPr>
       </w:pPr>
+      <w:bookmarkStart w:id="0" w:name="_GoBack"/>
       <w:r>
         <w:rPr>
           <w:rFonts w:ascii="Garamond" w:hAnsi="Garamond"/>
@@ -16,6 +17,7 @@
         <w:t>Event Stream Analyzer</w:t>
       </w:r>
     </w:p>
+    <w:bookmarkEnd w:id="0"/>
     <w:p>
       <w:pPr>
         <w:rPr>
@@ -105,8 +107,6 @@
         </w:rPr>
         <w:t>?</w:t>
       </w:r>
-      <w:bookmarkStart w:id="0" w:name="_GoBack"/>
-      <w:bookmarkEnd w:id="0"/>
     </w:p>
     <w:p>
       <w:pPr>
@@ -856,11 +856,108 @@
     </w:p>
     <w:p>
       <w:pPr>
-        <w:pStyle w:val="ListParagraph"/>
-        <w:numPr>
-          <w:ilvl w:val="0"/>
-          <w:numId w:val="1"/>
-        </w:numPr>
+        <w:pStyle w:val="Heading1"/>
+      </w:pPr>
+      <w:r>
+        <w:lastRenderedPageBreak/>
+        <w:t>Manual</w:t>
+      </w:r>
+    </w:p>
+    <w:p/>
+    <w:p/>
+    <w:p/>
+    <w:p>
+      <w:pPr>
+        <w:pStyle w:val="Heading2"/>
+      </w:pPr>
+      <w:r>
+        <w:t xml:space="preserve">Httpd Log Analysis and </w:t>
+      </w:r>
+      <w:proofErr w:type="spellStart"/>
+      <w:r>
+        <w:t>HttpEvents</w:t>
+      </w:r>
+      <w:proofErr w:type="spellEnd"/>
+    </w:p>
+    <w:p/>
+    <w:p/>
+    <w:p>
+      <w:r>
+        <w:t xml:space="preserve">A </w:t>
+      </w:r>
+      <w:proofErr w:type="spellStart"/>
+      <w:r>
+        <w:t>HttpEvent</w:t>
+      </w:r>
+      <w:proofErr w:type="spellEnd"/>
+      <w:r>
+        <w:t xml:space="preserve"> contains all the query parameters under a “query” </w:t>
+      </w:r>
+      <w:proofErr w:type="spellStart"/>
+      <w:r>
+        <w:t>MapProperty</w:t>
+      </w:r>
+      <w:proofErr w:type="spellEnd"/>
+      <w:r>
+        <w:t>.</w:t>
+      </w:r>
+    </w:p>
+    <w:p/>
+    <w:p>
+      <w:r>
+        <w:t xml:space="preserve">A </w:t>
+      </w:r>
+      <w:proofErr w:type="spellStart"/>
+      <w:r>
+        <w:t>HttpEvent</w:t>
+      </w:r>
+      <w:proofErr w:type="spellEnd"/>
+      <w:r>
+        <w:t xml:space="preserve"> contains all the </w:t>
+      </w:r>
+      <w:r>
+        <w:t>incoming headers</w:t>
+      </w:r>
+      <w:r>
+        <w:t xml:space="preserve"> under a “</w:t>
+      </w:r>
+      <w:r>
+        <w:t>incoming-headers</w:t>
+      </w:r>
+      <w:r>
+        <w:t xml:space="preserve">” </w:t>
+      </w:r>
+      <w:proofErr w:type="spellStart"/>
+      <w:r>
+        <w:t>MapProperty</w:t>
+      </w:r>
+      <w:proofErr w:type="spellEnd"/>
+      <w:r>
+        <w:t>.</w:t>
+      </w:r>
+    </w:p>
+    <w:p/>
+    <w:p>
+      <w:pPr>
+        <w:pStyle w:val="ListParagraph"/>
+        <w:rPr>
+          <w:rFonts w:ascii="Garamond" w:hAnsi="Garamond"/>
+          <w:b/>
+        </w:rPr>
+      </w:pPr>
+    </w:p>
+    <w:p>
+      <w:pPr>
+        <w:pStyle w:val="ListParagraph"/>
+        <w:rPr>
+          <w:rFonts w:ascii="Garamond" w:hAnsi="Garamond"/>
+          <w:b/>
+        </w:rPr>
+      </w:pPr>
+    </w:p>
+    <w:p>
+      <w:pPr>
+        <w:pStyle w:val="ListParagraph"/>
         <w:rPr>
           <w:rFonts w:ascii="Garamond" w:hAnsi="Garamond"/>
           <w:b/>
@@ -1534,6 +1631,28 @@
       <w:szCs w:val="32"/>
     </w:rPr>
   </w:style>
+  <w:style w:type="paragraph" w:styleId="Heading2">
+    <w:name w:val="heading 2"/>
+    <w:basedOn w:val="Normal"/>
+    <w:next w:val="Normal"/>
+    <w:link w:val="Heading2Char"/>
+    <w:uiPriority w:val="9"/>
+    <w:unhideWhenUsed/>
+    <w:qFormat/>
+    <w:rsid w:val="00EB1FE2"/>
+    <w:pPr>
+      <w:keepNext/>
+      <w:keepLines/>
+      <w:spacing w:before="40"/>
+      <w:outlineLvl w:val="1"/>
+    </w:pPr>
+    <w:rPr>
+      <w:rFonts w:asciiTheme="majorHAnsi" w:eastAsiaTheme="majorEastAsia" w:hAnsiTheme="majorHAnsi" w:cstheme="majorBidi"/>
+      <w:color w:val="2E74B5" w:themeColor="accent1" w:themeShade="BF"/>
+      <w:sz w:val="26"/>
+      <w:szCs w:val="26"/>
+    </w:rPr>
+  </w:style>
   <w:style w:type="character" w:default="1" w:styleId="DefaultParagraphFont">
     <w:name w:val="Default Paragraph Font"/>
     <w:uiPriority w:val="1"/>
@@ -1627,6 +1746,19 @@
     <w:rPr>
       <w:color w:val="0563C1" w:themeColor="hyperlink"/>
       <w:u w:val="single"/>
+    </w:rPr>
+  </w:style>
+  <w:style w:type="character" w:customStyle="1" w:styleId="Heading2Char">
+    <w:name w:val="Heading 2 Char"/>
+    <w:basedOn w:val="DefaultParagraphFont"/>
+    <w:link w:val="Heading2"/>
+    <w:uiPriority w:val="9"/>
+    <w:rsid w:val="00EB1FE2"/>
+    <w:rPr>
+      <w:rFonts w:asciiTheme="majorHAnsi" w:eastAsiaTheme="majorEastAsia" w:hAnsiTheme="majorHAnsi" w:cstheme="majorBidi"/>
+      <w:color w:val="2E74B5" w:themeColor="accent1" w:themeShade="BF"/>
+      <w:sz w:val="26"/>
+      <w:szCs w:val="26"/>
     </w:rPr>
   </w:style>
 </w:styles>

</xml_diff>

<commit_message>
LineStreamParser/LineParser mechanism, step 2
</commit_message>
<xml_diff>
--- a/doc/Event Stream Analyzer.docx
+++ b/doc/Event Stream Analyzer.docx
@@ -9,7 +9,6 @@
           <w:rFonts w:ascii="Garamond" w:hAnsi="Garamond"/>
         </w:rPr>
       </w:pPr>
-      <w:bookmarkStart w:id="0" w:name="_GoBack"/>
       <w:r>
         <w:rPr>
           <w:rFonts w:ascii="Garamond" w:hAnsi="Garamond"/>
@@ -17,7 +16,6 @@
         <w:t>Event Stream Analyzer</w:t>
       </w:r>
     </w:p>
-    <w:bookmarkEnd w:id="0"/>
     <w:p>
       <w:pPr>
         <w:rPr>
@@ -70,138 +68,15 @@
       <w:r>
         <w:rPr>
           <w:rFonts w:ascii="Garamond" w:hAnsi="Garamond"/>
-        </w:rPr>
-        <w:t xml:space="preserve">Currently we take the easy way out by wrapping a </w:t>
-      </w:r>
-      <w:proofErr w:type="spellStart"/>
-      <w:r>
-        <w:rPr>
-          <w:rFonts w:ascii="Garamond" w:hAnsi="Garamond"/>
-        </w:rPr>
-        <w:t>HttpdLogLine</w:t>
-      </w:r>
-      <w:proofErr w:type="spellEnd"/>
-      <w:r>
-        <w:rPr>
-          <w:rFonts w:ascii="Garamond" w:hAnsi="Garamond"/>
-        </w:rPr>
-        <w:t xml:space="preserve"> in an Event – do we want to create </w:t>
-      </w:r>
-      <w:r>
-        <w:rPr>
-          <w:rFonts w:ascii="Garamond" w:hAnsi="Garamond"/>
-        </w:rPr>
-        <w:t xml:space="preserve">a </w:t>
-      </w:r>
-      <w:proofErr w:type="spellStart"/>
-      <w:r>
-        <w:rPr>
-          <w:rFonts w:ascii="Garamond" w:hAnsi="Garamond"/>
-        </w:rPr>
-        <w:t>HttpdLogEvent</w:t>
-      </w:r>
-      <w:proofErr w:type="spellEnd"/>
-      <w:r>
-        <w:rPr>
-          <w:rFonts w:ascii="Garamond" w:hAnsi="Garamond"/>
-        </w:rPr>
-        <w:t>?</w:t>
-      </w:r>
-    </w:p>
-    <w:p>
-      <w:pPr>
-        <w:pStyle w:val="ListParagraph"/>
-        <w:numPr>
-          <w:ilvl w:val="0"/>
-          <w:numId w:val="2"/>
-        </w:numPr>
-        <w:rPr>
-          <w:rFonts w:ascii="Garamond" w:hAnsi="Garamond"/>
-        </w:rPr>
-      </w:pPr>
-      <w:r>
-        <w:rPr>
-          <w:rFonts w:ascii="Garamond" w:hAnsi="Garamond"/>
-        </w:rPr>
-        <w:t>Fix all unit tests (including those commented out)</w:t>
-      </w:r>
-    </w:p>
-    <w:p>
-      <w:pPr>
-        <w:pStyle w:val="ListParagraph"/>
-        <w:numPr>
-          <w:ilvl w:val="0"/>
-          <w:numId w:val="2"/>
-        </w:numPr>
-        <w:rPr>
-          <w:rFonts w:ascii="Garamond" w:hAnsi="Garamond"/>
-        </w:rPr>
-      </w:pPr>
-      <w:r>
-        <w:rPr>
-          <w:rFonts w:ascii="Garamond" w:hAnsi="Garamond"/>
-        </w:rPr>
-        <w:t xml:space="preserve">Refactor </w:t>
-      </w:r>
-      <w:proofErr w:type="spellStart"/>
-      <w:r>
-        <w:rPr>
-          <w:rFonts w:ascii="Garamond" w:hAnsi="Garamond"/>
-        </w:rPr>
-        <w:t>InputStream</w:t>
-      </w:r>
-      <w:r>
-        <w:rPr>
-          <w:rFonts w:ascii="Garamond" w:hAnsi="Garamond"/>
-        </w:rPr>
-        <w:t>Initiator</w:t>
-      </w:r>
-      <w:proofErr w:type="spellEnd"/>
-      <w:r>
-        <w:rPr>
-          <w:rFonts w:ascii="Garamond" w:hAnsi="Garamond"/>
-        </w:rPr>
-        <w:t xml:space="preserve">, </w:t>
-      </w:r>
-      <w:proofErr w:type="spellStart"/>
-      <w:r>
-        <w:rPr>
-          <w:rFonts w:ascii="Garamond" w:hAnsi="Garamond"/>
-        </w:rPr>
-        <w:t>EventProcessor</w:t>
-      </w:r>
-      <w:proofErr w:type="spellEnd"/>
-      <w:r>
-        <w:rPr>
-          <w:rFonts w:ascii="Garamond" w:hAnsi="Garamond"/>
-        </w:rPr>
-        <w:t xml:space="preserve"> and </w:t>
-      </w:r>
-      <w:proofErr w:type="spellStart"/>
-      <w:r>
-        <w:rPr>
-          <w:rFonts w:ascii="Garamond" w:hAnsi="Garamond"/>
-        </w:rPr>
-        <w:t>OutputStreamTerminator</w:t>
-      </w:r>
-      <w:proofErr w:type="spellEnd"/>
-      <w:r>
-        <w:rPr>
-          <w:rFonts w:ascii="Garamond" w:hAnsi="Garamond"/>
-        </w:rPr>
-        <w:t xml:space="preserve"> thread internals</w:t>
-      </w:r>
-      <w:r>
-        <w:rPr>
-          <w:rFonts w:ascii="Garamond" w:hAnsi="Garamond"/>
-        </w:rPr>
-        <w:t xml:space="preserve"> – there is much common behavior</w:t>
-      </w:r>
-      <w:r>
-        <w:rPr>
-          <w:rFonts w:ascii="Garamond" w:hAnsi="Garamond"/>
-        </w:rPr>
-        <w:t xml:space="preserve"> – unify.</w:t>
+          <w:b/>
+        </w:rPr>
+        <w:t>Analyze the usage of EndOfStreamEvent and ShutdownEvent</w:t>
+      </w:r>
+      <w:r>
+        <w:rPr>
+          <w:rFonts w:ascii="Garamond" w:hAnsi="Garamond"/>
+        </w:rPr>
+        <w:t xml:space="preserve"> and decide if:</w:t>
       </w:r>
     </w:p>
     <w:p>
@@ -219,35 +94,7 @@
         <w:rPr>
           <w:rFonts w:ascii="Garamond" w:hAnsi="Garamond"/>
         </w:rPr>
-        <w:t xml:space="preserve">Currently I deal with </w:t>
-      </w:r>
-      <w:proofErr w:type="spellStart"/>
-      <w:r>
-        <w:rPr>
-          <w:rFonts w:ascii="Garamond" w:hAnsi="Garamond"/>
-        </w:rPr>
-        <w:t>EOSListener</w:t>
-      </w:r>
-      <w:proofErr w:type="spellEnd"/>
-      <w:r>
-        <w:rPr>
-          <w:rFonts w:ascii="Garamond" w:hAnsi="Garamond"/>
-        </w:rPr>
-        <w:t xml:space="preserve"> only in </w:t>
-      </w:r>
-      <w:proofErr w:type="spellStart"/>
-      <w:r>
-        <w:rPr>
-          <w:rFonts w:ascii="Garamond" w:hAnsi="Garamond"/>
-        </w:rPr>
-        <w:t>OutputStreamtTerminators</w:t>
-      </w:r>
-      <w:proofErr w:type="spellEnd"/>
-      <w:r>
-        <w:rPr>
-          <w:rFonts w:ascii="Garamond" w:hAnsi="Garamond"/>
-        </w:rPr>
-        <w:t xml:space="preserve"> – it should be generic.</w:t>
+        <w:t>a ShutdownEvent is needed</w:t>
       </w:r>
     </w:p>
     <w:p>
@@ -265,13 +112,7 @@
         <w:rPr>
           <w:rFonts w:ascii="Garamond" w:hAnsi="Garamond"/>
         </w:rPr>
-        <w:t>The “logics” need a base class, there is much shared behavior.</w:t>
-      </w:r>
-      <w:r>
-        <w:rPr>
-          <w:rFonts w:ascii="Garamond" w:hAnsi="Garamond"/>
-        </w:rPr>
-        <w:t xml:space="preserve"> Analyze what I implemented so far and factor out the common behavior.</w:t>
+        <w:t>if it is not needed, eliminate it</w:t>
       </w:r>
     </w:p>
     <w:p>
@@ -285,6 +126,12 @@
           <w:rFonts w:ascii="Garamond" w:hAnsi="Garamond"/>
         </w:rPr>
       </w:pPr>
+      <w:r>
+        <w:rPr>
+          <w:rFonts w:ascii="Garamond" w:hAnsi="Garamond"/>
+        </w:rPr>
+        <w:t>if it is needed, define behavior and add appropriate tests at the appropriate levels.</w:t>
+      </w:r>
     </w:p>
     <w:p>
       <w:pPr>
@@ -301,21 +148,245 @@
         <w:rPr>
           <w:rFonts w:ascii="Garamond" w:hAnsi="Garamond"/>
         </w:rPr>
-        <w:t xml:space="preserve">Currently the shutdown is initiated by inserting a </w:t>
+        <w:t xml:space="preserve">Currently we take the easy way out by wrapping a </w:t>
       </w:r>
       <w:proofErr w:type="spellStart"/>
       <w:r>
         <w:rPr>
           <w:rFonts w:ascii="Garamond" w:hAnsi="Garamond"/>
         </w:rPr>
-        <w:t>ShutdownEvent</w:t>
+        <w:t>Httpd</w:t>
+      </w:r>
+      <w:bookmarkStart w:id="0" w:name="_GoBack"/>
+      <w:bookmarkEnd w:id="0"/>
+      <w:r>
+        <w:rPr>
+          <w:rFonts w:ascii="Garamond" w:hAnsi="Garamond"/>
+        </w:rPr>
+        <w:t>LogLine</w:t>
       </w:r>
       <w:proofErr w:type="spellEnd"/>
       <w:r>
         <w:rPr>
           <w:rFonts w:ascii="Garamond" w:hAnsi="Garamond"/>
         </w:rPr>
-        <w:t xml:space="preserve"> in the queue. </w:t>
+        <w:t xml:space="preserve"> in an Event – do we want to create </w:t>
+      </w:r>
+      <w:r>
+        <w:rPr>
+          <w:rFonts w:ascii="Garamond" w:hAnsi="Garamond"/>
+        </w:rPr>
+        <w:t xml:space="preserve">a </w:t>
+      </w:r>
+      <w:proofErr w:type="spellStart"/>
+      <w:r>
+        <w:rPr>
+          <w:rFonts w:ascii="Garamond" w:hAnsi="Garamond"/>
+        </w:rPr>
+        <w:t>HttpdLogEvent</w:t>
+      </w:r>
+      <w:proofErr w:type="spellEnd"/>
+      <w:r>
+        <w:rPr>
+          <w:rFonts w:ascii="Garamond" w:hAnsi="Garamond"/>
+        </w:rPr>
+        <w:t>?</w:t>
+      </w:r>
+    </w:p>
+    <w:p>
+      <w:pPr>
+        <w:pStyle w:val="ListParagraph"/>
+        <w:numPr>
+          <w:ilvl w:val="0"/>
+          <w:numId w:val="2"/>
+        </w:numPr>
+        <w:rPr>
+          <w:rFonts w:ascii="Garamond" w:hAnsi="Garamond"/>
+        </w:rPr>
+      </w:pPr>
+      <w:r>
+        <w:rPr>
+          <w:rFonts w:ascii="Garamond" w:hAnsi="Garamond"/>
+        </w:rPr>
+        <w:t>Fix all unit tests (including those commented out)</w:t>
+      </w:r>
+    </w:p>
+    <w:p>
+      <w:pPr>
+        <w:pStyle w:val="ListParagraph"/>
+        <w:numPr>
+          <w:ilvl w:val="0"/>
+          <w:numId w:val="2"/>
+        </w:numPr>
+        <w:rPr>
+          <w:rFonts w:ascii="Garamond" w:hAnsi="Garamond"/>
+        </w:rPr>
+      </w:pPr>
+      <w:r>
+        <w:rPr>
+          <w:rFonts w:ascii="Garamond" w:hAnsi="Garamond"/>
+        </w:rPr>
+        <w:t xml:space="preserve">Refactor </w:t>
+      </w:r>
+      <w:proofErr w:type="spellStart"/>
+      <w:r>
+        <w:rPr>
+          <w:rFonts w:ascii="Garamond" w:hAnsi="Garamond"/>
+        </w:rPr>
+        <w:t>InputStream</w:t>
+      </w:r>
+      <w:r>
+        <w:rPr>
+          <w:rFonts w:ascii="Garamond" w:hAnsi="Garamond"/>
+        </w:rPr>
+        <w:t>Initiator</w:t>
+      </w:r>
+      <w:proofErr w:type="spellEnd"/>
+      <w:r>
+        <w:rPr>
+          <w:rFonts w:ascii="Garamond" w:hAnsi="Garamond"/>
+        </w:rPr>
+        <w:t xml:space="preserve">, </w:t>
+      </w:r>
+      <w:proofErr w:type="spellStart"/>
+      <w:r>
+        <w:rPr>
+          <w:rFonts w:ascii="Garamond" w:hAnsi="Garamond"/>
+        </w:rPr>
+        <w:t>EventProcessor</w:t>
+      </w:r>
+      <w:proofErr w:type="spellEnd"/>
+      <w:r>
+        <w:rPr>
+          <w:rFonts w:ascii="Garamond" w:hAnsi="Garamond"/>
+        </w:rPr>
+        <w:t xml:space="preserve"> and </w:t>
+      </w:r>
+      <w:proofErr w:type="spellStart"/>
+      <w:r>
+        <w:rPr>
+          <w:rFonts w:ascii="Garamond" w:hAnsi="Garamond"/>
+        </w:rPr>
+        <w:t>OutputStreamTerminator</w:t>
+      </w:r>
+      <w:proofErr w:type="spellEnd"/>
+      <w:r>
+        <w:rPr>
+          <w:rFonts w:ascii="Garamond" w:hAnsi="Garamond"/>
+        </w:rPr>
+        <w:t xml:space="preserve"> thread internals</w:t>
+      </w:r>
+      <w:r>
+        <w:rPr>
+          <w:rFonts w:ascii="Garamond" w:hAnsi="Garamond"/>
+        </w:rPr>
+        <w:t xml:space="preserve"> – there is much common behavior</w:t>
+      </w:r>
+      <w:r>
+        <w:rPr>
+          <w:rFonts w:ascii="Garamond" w:hAnsi="Garamond"/>
+        </w:rPr>
+        <w:t xml:space="preserve"> – unify.</w:t>
+      </w:r>
+    </w:p>
+    <w:p>
+      <w:pPr>
+        <w:pStyle w:val="ListParagraph"/>
+        <w:numPr>
+          <w:ilvl w:val="1"/>
+          <w:numId w:val="2"/>
+        </w:numPr>
+        <w:rPr>
+          <w:rFonts w:ascii="Garamond" w:hAnsi="Garamond"/>
+        </w:rPr>
+      </w:pPr>
+      <w:r>
+        <w:rPr>
+          <w:rFonts w:ascii="Garamond" w:hAnsi="Garamond"/>
+        </w:rPr>
+        <w:t xml:space="preserve">Currently I deal with </w:t>
+      </w:r>
+      <w:proofErr w:type="spellStart"/>
+      <w:r>
+        <w:rPr>
+          <w:rFonts w:ascii="Garamond" w:hAnsi="Garamond"/>
+        </w:rPr>
+        <w:t>EOSListener</w:t>
+      </w:r>
+      <w:proofErr w:type="spellEnd"/>
+      <w:r>
+        <w:rPr>
+          <w:rFonts w:ascii="Garamond" w:hAnsi="Garamond"/>
+        </w:rPr>
+        <w:t xml:space="preserve"> only in </w:t>
+      </w:r>
+      <w:proofErr w:type="spellStart"/>
+      <w:r>
+        <w:rPr>
+          <w:rFonts w:ascii="Garamond" w:hAnsi="Garamond"/>
+        </w:rPr>
+        <w:t>OutputStreamtTerminators</w:t>
+      </w:r>
+      <w:proofErr w:type="spellEnd"/>
+      <w:r>
+        <w:rPr>
+          <w:rFonts w:ascii="Garamond" w:hAnsi="Garamond"/>
+        </w:rPr>
+        <w:t xml:space="preserve"> – it should be generic.</w:t>
+      </w:r>
+    </w:p>
+    <w:p>
+      <w:pPr>
+        <w:pStyle w:val="ListParagraph"/>
+        <w:numPr>
+          <w:ilvl w:val="1"/>
+          <w:numId w:val="2"/>
+        </w:numPr>
+        <w:rPr>
+          <w:rFonts w:ascii="Garamond" w:hAnsi="Garamond"/>
+        </w:rPr>
+      </w:pPr>
+      <w:r>
+        <w:rPr>
+          <w:rFonts w:ascii="Garamond" w:hAnsi="Garamond"/>
+        </w:rPr>
+        <w:t>The “logics” need a base class, there is much shared behavior.</w:t>
+      </w:r>
+      <w:r>
+        <w:rPr>
+          <w:rFonts w:ascii="Garamond" w:hAnsi="Garamond"/>
+        </w:rPr>
+        <w:t xml:space="preserve"> Analyze what I implemented so far and factor out the common behavior.</w:t>
+      </w:r>
+    </w:p>
+    <w:p>
+      <w:pPr>
+        <w:pStyle w:val="ListParagraph"/>
+        <w:numPr>
+          <w:ilvl w:val="1"/>
+          <w:numId w:val="2"/>
+        </w:numPr>
+        <w:rPr>
+          <w:rFonts w:ascii="Garamond" w:hAnsi="Garamond"/>
+        </w:rPr>
+      </w:pPr>
+    </w:p>
+    <w:p>
+      <w:pPr>
+        <w:pStyle w:val="ListParagraph"/>
+        <w:numPr>
+          <w:ilvl w:val="0"/>
+          <w:numId w:val="2"/>
+        </w:numPr>
+        <w:rPr>
+          <w:rFonts w:ascii="Garamond" w:hAnsi="Garamond"/>
+        </w:rPr>
+      </w:pPr>
+      <w:r>
+        <w:rPr>
+          <w:rFonts w:ascii="Garamond" w:hAnsi="Garamond"/>
+        </w:rPr>
+        <w:t xml:space="preserve">Currently the shutdown is initiated by inserting a ShutdownEvent in the queue. </w:t>
       </w:r>
       <w:r>
         <w:rPr>
@@ -515,16 +586,8 @@
         <w:rPr>
           <w:rFonts w:ascii="Garamond" w:hAnsi="Garamond"/>
         </w:rPr>
-        <w:t xml:space="preserve">Need an </w:t>
-      </w:r>
-      <w:proofErr w:type="spellStart"/>
-      <w:r>
-        <w:rPr>
-          <w:rFonts w:ascii="Garamond" w:hAnsi="Garamond"/>
-        </w:rPr>
-        <w:t>EndOfStreamEvent</w:t>
-      </w:r>
-      <w:proofErr w:type="spellEnd"/>
+        <w:t>Need an EndOfStreamEvent</w:t>
+      </w:r>
     </w:p>
     <w:p>
       <w:pPr>
@@ -859,7 +922,6 @@
         <w:pStyle w:val="Heading1"/>
       </w:pPr>
       <w:r>
-        <w:lastRenderedPageBreak/>
         <w:t>Manual</w:t>
       </w:r>
     </w:p>
@@ -913,19 +975,7 @@
       </w:r>
       <w:proofErr w:type="spellEnd"/>
       <w:r>
-        <w:t xml:space="preserve"> contains all the </w:t>
-      </w:r>
-      <w:r>
-        <w:t>incoming headers</w:t>
-      </w:r>
-      <w:r>
-        <w:t xml:space="preserve"> under a “</w:t>
-      </w:r>
-      <w:r>
-        <w:t>incoming-headers</w:t>
-      </w:r>
-      <w:r>
-        <w:t xml:space="preserve">” </w:t>
+        <w:t xml:space="preserve"> contains all the incoming headers under a “incoming-headers” </w:t>
       </w:r>
       <w:proofErr w:type="spellStart"/>
       <w:r>

</xml_diff>

<commit_message>
LineStreamParser/LineParser mechanism, adding CsvLineParser
</commit_message>
<xml_diff>
--- a/doc/Event Stream Analyzer.docx
+++ b/doc/Event Stream Analyzer.docx
@@ -53,6 +53,48 @@
           <w:rFonts w:ascii="Garamond" w:hAnsi="Garamond"/>
         </w:rPr>
       </w:pPr>
+      <w:r>
+        <w:rPr>
+          <w:rFonts w:ascii="Garamond" w:hAnsi="Garamond"/>
+        </w:rPr>
+        <w:t>Use the LineStreamParser/LineParser to implement a pluggable (driven from command line) format.</w:t>
+      </w:r>
+    </w:p>
+    <w:p>
+      <w:pPr>
+        <w:rPr>
+          <w:rFonts w:ascii="Garamond" w:hAnsi="Garamond"/>
+        </w:rPr>
+      </w:pPr>
+    </w:p>
+    <w:p>
+      <w:pPr>
+        <w:rPr>
+          <w:rFonts w:ascii="Garamond" w:hAnsi="Garamond"/>
+        </w:rPr>
+      </w:pPr>
+      <w:r>
+        <w:rPr>
+          <w:rFonts w:ascii="Garamond" w:hAnsi="Garamond"/>
+        </w:rPr>
+        <w:t>Look for @Deprecated and get rid of all deprecated classes, while transferring valid tests to valid classes.</w:t>
+      </w:r>
+      <w:bookmarkStart w:id="0" w:name="_GoBack"/>
+      <w:bookmarkEnd w:id="0"/>
+    </w:p>
+    <w:p>
+      <w:pPr>
+        <w:rPr>
+          <w:rFonts w:ascii="Garamond" w:hAnsi="Garamond"/>
+        </w:rPr>
+      </w:pPr>
+    </w:p>
+    <w:p>
+      <w:pPr>
+        <w:rPr>
+          <w:rFonts w:ascii="Garamond" w:hAnsi="Garamond"/>
+        </w:rPr>
+      </w:pPr>
     </w:p>
     <w:p>
       <w:pPr>
@@ -148,49 +190,13 @@
         <w:rPr>
           <w:rFonts w:ascii="Garamond" w:hAnsi="Garamond"/>
         </w:rPr>
-        <w:t xml:space="preserve">Currently we take the easy way out by wrapping a </w:t>
-      </w:r>
-      <w:proofErr w:type="spellStart"/>
-      <w:r>
-        <w:rPr>
-          <w:rFonts w:ascii="Garamond" w:hAnsi="Garamond"/>
-        </w:rPr>
-        <w:t>Httpd</w:t>
-      </w:r>
-      <w:bookmarkStart w:id="0" w:name="_GoBack"/>
-      <w:bookmarkEnd w:id="0"/>
-      <w:r>
-        <w:rPr>
-          <w:rFonts w:ascii="Garamond" w:hAnsi="Garamond"/>
-        </w:rPr>
-        <w:t>LogLine</w:t>
-      </w:r>
-      <w:proofErr w:type="spellEnd"/>
-      <w:r>
-        <w:rPr>
-          <w:rFonts w:ascii="Garamond" w:hAnsi="Garamond"/>
-        </w:rPr>
-        <w:t xml:space="preserve"> in an Event – do we want to create </w:t>
-      </w:r>
-      <w:r>
-        <w:rPr>
-          <w:rFonts w:ascii="Garamond" w:hAnsi="Garamond"/>
-        </w:rPr>
-        <w:t xml:space="preserve">a </w:t>
-      </w:r>
-      <w:proofErr w:type="spellStart"/>
-      <w:r>
-        <w:rPr>
-          <w:rFonts w:ascii="Garamond" w:hAnsi="Garamond"/>
-        </w:rPr>
-        <w:t>HttpdLogEvent</w:t>
-      </w:r>
-      <w:proofErr w:type="spellEnd"/>
-      <w:r>
-        <w:rPr>
-          <w:rFonts w:ascii="Garamond" w:hAnsi="Garamond"/>
-        </w:rPr>
-        <w:t>?</w:t>
+        <w:t xml:space="preserve">Currently we take the easy way out by wrapping a HttpdLogLine in an Event – do we want to create </w:t>
+      </w:r>
+      <w:r>
+        <w:rPr>
+          <w:rFonts w:ascii="Garamond" w:hAnsi="Garamond"/>
+        </w:rPr>
+        <w:t>a HttpdLogEvent?</w:t>
       </w:r>
     </w:p>
     <w:p>
@@ -226,55 +232,13 @@
         <w:rPr>
           <w:rFonts w:ascii="Garamond" w:hAnsi="Garamond"/>
         </w:rPr>
-        <w:t xml:space="preserve">Refactor </w:t>
-      </w:r>
-      <w:proofErr w:type="spellStart"/>
-      <w:r>
-        <w:rPr>
-          <w:rFonts w:ascii="Garamond" w:hAnsi="Garamond"/>
-        </w:rPr>
-        <w:t>InputStream</w:t>
-      </w:r>
-      <w:r>
-        <w:rPr>
-          <w:rFonts w:ascii="Garamond" w:hAnsi="Garamond"/>
-        </w:rPr>
-        <w:t>Initiator</w:t>
-      </w:r>
-      <w:proofErr w:type="spellEnd"/>
-      <w:r>
-        <w:rPr>
-          <w:rFonts w:ascii="Garamond" w:hAnsi="Garamond"/>
-        </w:rPr>
-        <w:t xml:space="preserve">, </w:t>
-      </w:r>
-      <w:proofErr w:type="spellStart"/>
-      <w:r>
-        <w:rPr>
-          <w:rFonts w:ascii="Garamond" w:hAnsi="Garamond"/>
-        </w:rPr>
-        <w:t>EventProcessor</w:t>
-      </w:r>
-      <w:proofErr w:type="spellEnd"/>
-      <w:r>
-        <w:rPr>
-          <w:rFonts w:ascii="Garamond" w:hAnsi="Garamond"/>
-        </w:rPr>
-        <w:t xml:space="preserve"> and </w:t>
-      </w:r>
-      <w:proofErr w:type="spellStart"/>
-      <w:r>
-        <w:rPr>
-          <w:rFonts w:ascii="Garamond" w:hAnsi="Garamond"/>
-        </w:rPr>
-        <w:t>OutputStreamTerminator</w:t>
-      </w:r>
-      <w:proofErr w:type="spellEnd"/>
-      <w:r>
-        <w:rPr>
-          <w:rFonts w:ascii="Garamond" w:hAnsi="Garamond"/>
-        </w:rPr>
-        <w:t xml:space="preserve"> thread internals</w:t>
+        <w:t>Refactor InputStream</w:t>
+      </w:r>
+      <w:r>
+        <w:rPr>
+          <w:rFonts w:ascii="Garamond" w:hAnsi="Garamond"/>
+        </w:rPr>
+        <w:t>Initiator, EventProcessor and OutputStreamTerminator thread internals</w:t>
       </w:r>
       <w:r>
         <w:rPr>
@@ -304,35 +268,7 @@
         <w:rPr>
           <w:rFonts w:ascii="Garamond" w:hAnsi="Garamond"/>
         </w:rPr>
-        <w:t xml:space="preserve">Currently I deal with </w:t>
-      </w:r>
-      <w:proofErr w:type="spellStart"/>
-      <w:r>
-        <w:rPr>
-          <w:rFonts w:ascii="Garamond" w:hAnsi="Garamond"/>
-        </w:rPr>
-        <w:t>EOSListener</w:t>
-      </w:r>
-      <w:proofErr w:type="spellEnd"/>
-      <w:r>
-        <w:rPr>
-          <w:rFonts w:ascii="Garamond" w:hAnsi="Garamond"/>
-        </w:rPr>
-        <w:t xml:space="preserve"> only in </w:t>
-      </w:r>
-      <w:proofErr w:type="spellStart"/>
-      <w:r>
-        <w:rPr>
-          <w:rFonts w:ascii="Garamond" w:hAnsi="Garamond"/>
-        </w:rPr>
-        <w:t>OutputStreamtTerminators</w:t>
-      </w:r>
-      <w:proofErr w:type="spellEnd"/>
-      <w:r>
-        <w:rPr>
-          <w:rFonts w:ascii="Garamond" w:hAnsi="Garamond"/>
-        </w:rPr>
-        <w:t xml:space="preserve"> – it should be generic.</w:t>
+        <w:t>Currently I deal with EOSListener only in OutputStreamtTerminators – it should be generic.</w:t>
       </w:r>
     </w:p>
     <w:p>
@@ -416,21 +352,7 @@
         <w:rPr>
           <w:rFonts w:ascii="Garamond" w:hAnsi="Garamond"/>
         </w:rPr>
-        <w:t xml:space="preserve">from both a data channel and a control channel. The data channel is an adapter to an </w:t>
-      </w:r>
-      <w:proofErr w:type="spellStart"/>
-      <w:r>
-        <w:rPr>
-          <w:rFonts w:ascii="Garamond" w:hAnsi="Garamond"/>
-        </w:rPr>
-        <w:t>InputStream</w:t>
-      </w:r>
-      <w:proofErr w:type="spellEnd"/>
-      <w:r>
-        <w:rPr>
-          <w:rFonts w:ascii="Garamond" w:hAnsi="Garamond"/>
-        </w:rPr>
-        <w:t>.</w:t>
+        <w:t>from both a data channel and a control channel. The data channel is an adapter to an InputStream.</w:t>
       </w:r>
     </w:p>
     <w:p>
@@ -484,21 +406,7 @@
         <w:rPr>
           <w:rFonts w:ascii="Garamond" w:hAnsi="Garamond"/>
         </w:rPr>
-        <w:t xml:space="preserve">How to handle exceptions in the logic’s </w:t>
-      </w:r>
-      <w:proofErr w:type="gramStart"/>
-      <w:r>
-        <w:rPr>
-          <w:rFonts w:ascii="Garamond" w:hAnsi="Garamond"/>
-        </w:rPr>
-        <w:t>process(</w:t>
-      </w:r>
-      <w:proofErr w:type="gramEnd"/>
-      <w:r>
-        <w:rPr>
-          <w:rFonts w:ascii="Garamond" w:hAnsi="Garamond"/>
-        </w:rPr>
-        <w:t>) High level view.</w:t>
+        <w:t>How to handle exceptions in the logic’s process() High level view.</w:t>
       </w:r>
     </w:p>
     <w:p>
@@ -516,35 +424,7 @@
         <w:rPr>
           <w:rFonts w:ascii="Garamond" w:hAnsi="Garamond"/>
         </w:rPr>
-        <w:t xml:space="preserve">Handle </w:t>
-      </w:r>
-      <w:proofErr w:type="spellStart"/>
-      <w:r>
-        <w:rPr>
-          <w:rFonts w:ascii="Garamond" w:hAnsi="Garamond"/>
-        </w:rPr>
-        <w:t>EndOfStream</w:t>
-      </w:r>
-      <w:proofErr w:type="spellEnd"/>
-      <w:r>
-        <w:rPr>
-          <w:rFonts w:ascii="Garamond" w:hAnsi="Garamond"/>
-        </w:rPr>
-        <w:t xml:space="preserve"> in </w:t>
-      </w:r>
-      <w:proofErr w:type="spellStart"/>
-      <w:r>
-        <w:rPr>
-          <w:rFonts w:ascii="Garamond" w:hAnsi="Garamond"/>
-        </w:rPr>
-        <w:t>SingleThreadedEventProcessor</w:t>
-      </w:r>
-      <w:proofErr w:type="spellEnd"/>
-      <w:r>
-        <w:rPr>
-          <w:rFonts w:ascii="Garamond" w:hAnsi="Garamond"/>
-        </w:rPr>
-        <w:t>.</w:t>
+        <w:t>Handle EndOfStream in SingleThreadedEventProcessor.</w:t>
       </w:r>
       <w:r>
         <w:rPr>
@@ -604,21 +484,7 @@
         <w:rPr>
           <w:rFonts w:ascii="Garamond" w:hAnsi="Garamond"/>
         </w:rPr>
-        <w:t xml:space="preserve">Need a </w:t>
-      </w:r>
-      <w:proofErr w:type="spellStart"/>
-      <w:r>
-        <w:rPr>
-          <w:rFonts w:ascii="Garamond" w:hAnsi="Garamond"/>
-        </w:rPr>
-        <w:t>OutputStreamEvent</w:t>
-      </w:r>
-      <w:proofErr w:type="spellEnd"/>
-      <w:r>
-        <w:rPr>
-          <w:rFonts w:ascii="Garamond" w:hAnsi="Garamond"/>
-        </w:rPr>
-        <w:t xml:space="preserve"> that gets written to the output stream.</w:t>
+        <w:t>Need a OutputStreamEvent that gets written to the output stream.</w:t>
       </w:r>
     </w:p>
     <w:p>
@@ -633,57 +499,45 @@
           <w:b/>
         </w:rPr>
       </w:pPr>
-      <w:proofErr w:type="spellStart"/>
       <w:r>
         <w:rPr>
           <w:rFonts w:ascii="Garamond" w:hAnsi="Garamond"/>
           <w:b/>
         </w:rPr>
-        <w:t>EndOfStreamListeners</w:t>
-      </w:r>
-      <w:proofErr w:type="spellEnd"/>
-      <w:r>
+        <w:t>EndOfStreamListeners management in ComponentBase.</w:t>
+      </w:r>
+      <w:r>
+        <w:rPr>
+          <w:rFonts w:ascii="Garamond" w:hAnsi="Garamond"/>
+        </w:rPr>
+        <w:t xml:space="preserve"> Analyze EndOfStreamListener usage and decide whether we need to add thread safety for the management functions.</w:t>
+      </w:r>
+    </w:p>
+    <w:p>
+      <w:pPr>
+        <w:pStyle w:val="ListParagraph"/>
+        <w:numPr>
+          <w:ilvl w:val="0"/>
+          <w:numId w:val="1"/>
+        </w:numPr>
         <w:rPr>
           <w:rFonts w:ascii="Garamond" w:hAnsi="Garamond"/>
           <w:b/>
         </w:rPr>
-        <w:t xml:space="preserve"> management in </w:t>
-      </w:r>
-      <w:proofErr w:type="spellStart"/>
+      </w:pPr>
       <w:r>
         <w:rPr>
           <w:rFonts w:ascii="Garamond" w:hAnsi="Garamond"/>
           <w:b/>
         </w:rPr>
-        <w:t>ComponentBase</w:t>
-      </w:r>
-      <w:proofErr w:type="spellEnd"/>
+        <w:t>Separate in ‘events’, ‘clad’, ‘httpd logs’</w:t>
+      </w:r>
       <w:r>
         <w:rPr>
           <w:rFonts w:ascii="Garamond" w:hAnsi="Garamond"/>
           <w:b/>
         </w:rPr>
-        <w:t>.</w:t>
-      </w:r>
-      <w:r>
-        <w:rPr>
-          <w:rFonts w:ascii="Garamond" w:hAnsi="Garamond"/>
-        </w:rPr>
-        <w:t xml:space="preserve"> Analyze </w:t>
-      </w:r>
-      <w:proofErr w:type="spellStart"/>
-      <w:r>
-        <w:rPr>
-          <w:rFonts w:ascii="Garamond" w:hAnsi="Garamond"/>
-        </w:rPr>
-        <w:t>EndOfStreamListener</w:t>
-      </w:r>
-      <w:proofErr w:type="spellEnd"/>
-      <w:r>
-        <w:rPr>
-          <w:rFonts w:ascii="Garamond" w:hAnsi="Garamond"/>
-        </w:rPr>
-        <w:t xml:space="preserve"> usage and decide whether we need to add thread safety for the management functions.</w:t>
+        <w:t>, ‘csv’</w:t>
       </w:r>
     </w:p>
     <w:p>
@@ -703,59 +557,33 @@
           <w:rFonts w:ascii="Garamond" w:hAnsi="Garamond"/>
           <w:b/>
         </w:rPr>
-        <w:t>Separate in ‘events’, ‘clad’, ‘httpd logs’</w:t>
-      </w:r>
-      <w:r>
+        <w:t xml:space="preserve">Configuration should also flow as “event” </w:t>
+      </w:r>
+      <w:r>
+        <w:rPr>
+          <w:rFonts w:ascii="Garamond" w:hAnsi="Garamond"/>
+        </w:rPr>
+        <w:t>CSV headers for example.</w:t>
+      </w:r>
+    </w:p>
+    <w:p>
+      <w:pPr>
+        <w:pStyle w:val="ListParagraph"/>
+        <w:numPr>
+          <w:ilvl w:val="0"/>
+          <w:numId w:val="1"/>
+        </w:numPr>
         <w:rPr>
           <w:rFonts w:ascii="Garamond" w:hAnsi="Garamond"/>
           <w:b/>
         </w:rPr>
-        <w:t>, ‘csv’</w:t>
-      </w:r>
-    </w:p>
-    <w:p>
-      <w:pPr>
-        <w:pStyle w:val="ListParagraph"/>
-        <w:numPr>
-          <w:ilvl w:val="0"/>
-          <w:numId w:val="1"/>
-        </w:numPr>
+      </w:pPr>
+      <w:r>
         <w:rPr>
           <w:rFonts w:ascii="Garamond" w:hAnsi="Garamond"/>
           <w:b/>
         </w:rPr>
-      </w:pPr>
-      <w:r>
-        <w:rPr>
-          <w:rFonts w:ascii="Garamond" w:hAnsi="Garamond"/>
-          <w:b/>
-        </w:rPr>
-        <w:t xml:space="preserve">Configuration should also flow as “event” </w:t>
-      </w:r>
-      <w:r>
-        <w:rPr>
-          <w:rFonts w:ascii="Garamond" w:hAnsi="Garamond"/>
-        </w:rPr>
-        <w:t>CSV headers for example.</w:t>
-      </w:r>
-    </w:p>
-    <w:p>
-      <w:pPr>
-        <w:pStyle w:val="ListParagraph"/>
-        <w:numPr>
-          <w:ilvl w:val="0"/>
-          <w:numId w:val="1"/>
-        </w:numPr>
-        <w:rPr>
-          <w:rFonts w:ascii="Garamond" w:hAnsi="Garamond"/>
-          <w:b/>
-        </w:rPr>
-      </w:pPr>
-      <w:r>
-        <w:rPr>
-          <w:rFonts w:ascii="Garamond" w:hAnsi="Garamond"/>
-          <w:b/>
-        </w:rPr>
+        <w:lastRenderedPageBreak/>
         <w:t>Should allow for null output queues.</w:t>
       </w:r>
       <w:r>
@@ -933,57 +761,20 @@
         <w:pStyle w:val="Heading2"/>
       </w:pPr>
       <w:r>
-        <w:t xml:space="preserve">Httpd Log Analysis and </w:t>
-      </w:r>
-      <w:proofErr w:type="spellStart"/>
-      <w:r>
-        <w:t>HttpEvents</w:t>
-      </w:r>
-      <w:proofErr w:type="spellEnd"/>
+        <w:t>Httpd Log Analysis and HttpEvents</w:t>
+      </w:r>
     </w:p>
     <w:p/>
     <w:p/>
     <w:p>
       <w:r>
-        <w:t xml:space="preserve">A </w:t>
-      </w:r>
-      <w:proofErr w:type="spellStart"/>
-      <w:r>
-        <w:t>HttpEvent</w:t>
-      </w:r>
-      <w:proofErr w:type="spellEnd"/>
-      <w:r>
-        <w:t xml:space="preserve"> contains all the query parameters under a “query” </w:t>
-      </w:r>
-      <w:proofErr w:type="spellStart"/>
-      <w:r>
-        <w:t>MapProperty</w:t>
-      </w:r>
-      <w:proofErr w:type="spellEnd"/>
-      <w:r>
-        <w:t>.</w:t>
+        <w:t>A HttpEvent contains all the query parameters under a “query” MapProperty.</w:t>
       </w:r>
     </w:p>
     <w:p/>
     <w:p>
       <w:r>
-        <w:t xml:space="preserve">A </w:t>
-      </w:r>
-      <w:proofErr w:type="spellStart"/>
-      <w:r>
-        <w:t>HttpEvent</w:t>
-      </w:r>
-      <w:proofErr w:type="spellEnd"/>
-      <w:r>
-        <w:t xml:space="preserve"> contains all the incoming headers under a “incoming-headers” </w:t>
-      </w:r>
-      <w:proofErr w:type="spellStart"/>
-      <w:r>
-        <w:t>MapProperty</w:t>
-      </w:r>
-      <w:proofErr w:type="spellEnd"/>
-      <w:r>
-        <w:t>.</w:t>
+        <w:t>A HttpEvent contains all the incoming headers under a “incoming-headers” MapProperty.</w:t>
       </w:r>
     </w:p>
     <w:p/>

</xml_diff>

<commit_message>
introduced CSV Field and Field.toProperty()
</commit_message>
<xml_diff>
--- a/doc/Event Stream Analyzer.docx
+++ b/doc/Event Stream Analyzer.docx
@@ -53,32 +53,6 @@
           <w:rFonts w:ascii="Garamond" w:hAnsi="Garamond"/>
         </w:rPr>
       </w:pPr>
-      <w:r>
-        <w:rPr>
-          <w:rFonts w:ascii="Garamond" w:hAnsi="Garamond"/>
-        </w:rPr>
-        <w:t>Use the LineStreamParser/LineParser to implement a pluggable (driven from command line) format.</w:t>
-      </w:r>
-    </w:p>
-    <w:p>
-      <w:pPr>
-        <w:rPr>
-          <w:rFonts w:ascii="Garamond" w:hAnsi="Garamond"/>
-        </w:rPr>
-      </w:pPr>
-    </w:p>
-    <w:p>
-      <w:pPr>
-        <w:rPr>
-          <w:rFonts w:ascii="Garamond" w:hAnsi="Garamond"/>
-        </w:rPr>
-      </w:pPr>
-      <w:r>
-        <w:rPr>
-          <w:rFonts w:ascii="Garamond" w:hAnsi="Garamond"/>
-        </w:rPr>
-        <w:t>Look for @Deprecated and get rid of all deprecated classes, while transferring valid tests to valid classes.</w:t>
-      </w:r>
       <w:bookmarkStart w:id="0" w:name="_GoBack"/>
       <w:bookmarkEnd w:id="0"/>
     </w:p>
@@ -88,6 +62,19 @@
           <w:rFonts w:ascii="Garamond" w:hAnsi="Garamond"/>
         </w:rPr>
       </w:pPr>
+      <w:r>
+        <w:rPr>
+          <w:rFonts w:ascii="Garamond" w:hAnsi="Garamond"/>
+        </w:rPr>
+        <w:t>Look for @Deprecated and get rid of all deprecated classes, while transferring valid tests to valid classes.</w:t>
+      </w:r>
+    </w:p>
+    <w:p>
+      <w:pPr>
+        <w:rPr>
+          <w:rFonts w:ascii="Garamond" w:hAnsi="Garamond"/>
+        </w:rPr>
+      </w:pPr>
     </w:p>
     <w:p>
       <w:pPr>
@@ -190,13 +177,41 @@
         <w:rPr>
           <w:rFonts w:ascii="Garamond" w:hAnsi="Garamond"/>
         </w:rPr>
-        <w:t xml:space="preserve">Currently we take the easy way out by wrapping a HttpdLogLine in an Event – do we want to create </w:t>
-      </w:r>
-      <w:r>
-        <w:rPr>
-          <w:rFonts w:ascii="Garamond" w:hAnsi="Garamond"/>
-        </w:rPr>
-        <w:t>a HttpdLogEvent?</w:t>
+        <w:t xml:space="preserve">Currently we take the easy way out by wrapping a </w:t>
+      </w:r>
+      <w:proofErr w:type="spellStart"/>
+      <w:r>
+        <w:rPr>
+          <w:rFonts w:ascii="Garamond" w:hAnsi="Garamond"/>
+        </w:rPr>
+        <w:t>HttpdLogLine</w:t>
+      </w:r>
+      <w:proofErr w:type="spellEnd"/>
+      <w:r>
+        <w:rPr>
+          <w:rFonts w:ascii="Garamond" w:hAnsi="Garamond"/>
+        </w:rPr>
+        <w:t xml:space="preserve"> in an Event – do we want to create </w:t>
+      </w:r>
+      <w:r>
+        <w:rPr>
+          <w:rFonts w:ascii="Garamond" w:hAnsi="Garamond"/>
+        </w:rPr>
+        <w:t xml:space="preserve">a </w:t>
+      </w:r>
+      <w:proofErr w:type="spellStart"/>
+      <w:r>
+        <w:rPr>
+          <w:rFonts w:ascii="Garamond" w:hAnsi="Garamond"/>
+        </w:rPr>
+        <w:t>HttpdLogEvent</w:t>
+      </w:r>
+      <w:proofErr w:type="spellEnd"/>
+      <w:r>
+        <w:rPr>
+          <w:rFonts w:ascii="Garamond" w:hAnsi="Garamond"/>
+        </w:rPr>
+        <w:t>?</w:t>
       </w:r>
     </w:p>
     <w:p>
@@ -232,13 +247,55 @@
         <w:rPr>
           <w:rFonts w:ascii="Garamond" w:hAnsi="Garamond"/>
         </w:rPr>
-        <w:t>Refactor InputStream</w:t>
-      </w:r>
-      <w:r>
-        <w:rPr>
-          <w:rFonts w:ascii="Garamond" w:hAnsi="Garamond"/>
-        </w:rPr>
-        <w:t>Initiator, EventProcessor and OutputStreamTerminator thread internals</w:t>
+        <w:t xml:space="preserve">Refactor </w:t>
+      </w:r>
+      <w:proofErr w:type="spellStart"/>
+      <w:r>
+        <w:rPr>
+          <w:rFonts w:ascii="Garamond" w:hAnsi="Garamond"/>
+        </w:rPr>
+        <w:t>InputStream</w:t>
+      </w:r>
+      <w:r>
+        <w:rPr>
+          <w:rFonts w:ascii="Garamond" w:hAnsi="Garamond"/>
+        </w:rPr>
+        <w:t>Initiator</w:t>
+      </w:r>
+      <w:proofErr w:type="spellEnd"/>
+      <w:r>
+        <w:rPr>
+          <w:rFonts w:ascii="Garamond" w:hAnsi="Garamond"/>
+        </w:rPr>
+        <w:t xml:space="preserve">, </w:t>
+      </w:r>
+      <w:proofErr w:type="spellStart"/>
+      <w:r>
+        <w:rPr>
+          <w:rFonts w:ascii="Garamond" w:hAnsi="Garamond"/>
+        </w:rPr>
+        <w:t>EventProcessor</w:t>
+      </w:r>
+      <w:proofErr w:type="spellEnd"/>
+      <w:r>
+        <w:rPr>
+          <w:rFonts w:ascii="Garamond" w:hAnsi="Garamond"/>
+        </w:rPr>
+        <w:t xml:space="preserve"> and </w:t>
+      </w:r>
+      <w:proofErr w:type="spellStart"/>
+      <w:r>
+        <w:rPr>
+          <w:rFonts w:ascii="Garamond" w:hAnsi="Garamond"/>
+        </w:rPr>
+        <w:t>OutputStreamTerminator</w:t>
+      </w:r>
+      <w:proofErr w:type="spellEnd"/>
+      <w:r>
+        <w:rPr>
+          <w:rFonts w:ascii="Garamond" w:hAnsi="Garamond"/>
+        </w:rPr>
+        <w:t xml:space="preserve"> thread internals</w:t>
       </w:r>
       <w:r>
         <w:rPr>
@@ -268,7 +325,35 @@
         <w:rPr>
           <w:rFonts w:ascii="Garamond" w:hAnsi="Garamond"/>
         </w:rPr>
-        <w:t>Currently I deal with EOSListener only in OutputStreamtTerminators – it should be generic.</w:t>
+        <w:t xml:space="preserve">Currently I deal with </w:t>
+      </w:r>
+      <w:proofErr w:type="spellStart"/>
+      <w:r>
+        <w:rPr>
+          <w:rFonts w:ascii="Garamond" w:hAnsi="Garamond"/>
+        </w:rPr>
+        <w:t>EOSListener</w:t>
+      </w:r>
+      <w:proofErr w:type="spellEnd"/>
+      <w:r>
+        <w:rPr>
+          <w:rFonts w:ascii="Garamond" w:hAnsi="Garamond"/>
+        </w:rPr>
+        <w:t xml:space="preserve"> only in </w:t>
+      </w:r>
+      <w:proofErr w:type="spellStart"/>
+      <w:r>
+        <w:rPr>
+          <w:rFonts w:ascii="Garamond" w:hAnsi="Garamond"/>
+        </w:rPr>
+        <w:t>OutputStreamtTerminators</w:t>
+      </w:r>
+      <w:proofErr w:type="spellEnd"/>
+      <w:r>
+        <w:rPr>
+          <w:rFonts w:ascii="Garamond" w:hAnsi="Garamond"/>
+        </w:rPr>
+        <w:t xml:space="preserve"> – it should be generic.</w:t>
       </w:r>
     </w:p>
     <w:p>
@@ -352,7 +437,21 @@
         <w:rPr>
           <w:rFonts w:ascii="Garamond" w:hAnsi="Garamond"/>
         </w:rPr>
-        <w:t>from both a data channel and a control channel. The data channel is an adapter to an InputStream.</w:t>
+        <w:t xml:space="preserve">from both a data channel and a control channel. The data channel is an adapter to an </w:t>
+      </w:r>
+      <w:proofErr w:type="spellStart"/>
+      <w:r>
+        <w:rPr>
+          <w:rFonts w:ascii="Garamond" w:hAnsi="Garamond"/>
+        </w:rPr>
+        <w:t>InputStream</w:t>
+      </w:r>
+      <w:proofErr w:type="spellEnd"/>
+      <w:r>
+        <w:rPr>
+          <w:rFonts w:ascii="Garamond" w:hAnsi="Garamond"/>
+        </w:rPr>
+        <w:t>.</w:t>
       </w:r>
     </w:p>
     <w:p>
@@ -406,7 +505,21 @@
         <w:rPr>
           <w:rFonts w:ascii="Garamond" w:hAnsi="Garamond"/>
         </w:rPr>
-        <w:t>How to handle exceptions in the logic’s process() High level view.</w:t>
+        <w:t xml:space="preserve">How to handle exceptions in the logic’s </w:t>
+      </w:r>
+      <w:proofErr w:type="gramStart"/>
+      <w:r>
+        <w:rPr>
+          <w:rFonts w:ascii="Garamond" w:hAnsi="Garamond"/>
+        </w:rPr>
+        <w:t>process(</w:t>
+      </w:r>
+      <w:proofErr w:type="gramEnd"/>
+      <w:r>
+        <w:rPr>
+          <w:rFonts w:ascii="Garamond" w:hAnsi="Garamond"/>
+        </w:rPr>
+        <w:t>) High level view.</w:t>
       </w:r>
     </w:p>
     <w:p>
@@ -424,7 +537,35 @@
         <w:rPr>
           <w:rFonts w:ascii="Garamond" w:hAnsi="Garamond"/>
         </w:rPr>
-        <w:t>Handle EndOfStream in SingleThreadedEventProcessor.</w:t>
+        <w:t xml:space="preserve">Handle </w:t>
+      </w:r>
+      <w:proofErr w:type="spellStart"/>
+      <w:r>
+        <w:rPr>
+          <w:rFonts w:ascii="Garamond" w:hAnsi="Garamond"/>
+        </w:rPr>
+        <w:t>EndOfStream</w:t>
+      </w:r>
+      <w:proofErr w:type="spellEnd"/>
+      <w:r>
+        <w:rPr>
+          <w:rFonts w:ascii="Garamond" w:hAnsi="Garamond"/>
+        </w:rPr>
+        <w:t xml:space="preserve"> in </w:t>
+      </w:r>
+      <w:proofErr w:type="spellStart"/>
+      <w:r>
+        <w:rPr>
+          <w:rFonts w:ascii="Garamond" w:hAnsi="Garamond"/>
+        </w:rPr>
+        <w:t>SingleThreadedEventProcessor</w:t>
+      </w:r>
+      <w:proofErr w:type="spellEnd"/>
+      <w:r>
+        <w:rPr>
+          <w:rFonts w:ascii="Garamond" w:hAnsi="Garamond"/>
+        </w:rPr>
+        <w:t>.</w:t>
       </w:r>
       <w:r>
         <w:rPr>
@@ -484,7 +625,21 @@
         <w:rPr>
           <w:rFonts w:ascii="Garamond" w:hAnsi="Garamond"/>
         </w:rPr>
-        <w:t>Need a OutputStreamEvent that gets written to the output stream.</w:t>
+        <w:t xml:space="preserve">Need a </w:t>
+      </w:r>
+      <w:proofErr w:type="spellStart"/>
+      <w:r>
+        <w:rPr>
+          <w:rFonts w:ascii="Garamond" w:hAnsi="Garamond"/>
+        </w:rPr>
+        <w:t>OutputStreamEvent</w:t>
+      </w:r>
+      <w:proofErr w:type="spellEnd"/>
+      <w:r>
+        <w:rPr>
+          <w:rFonts w:ascii="Garamond" w:hAnsi="Garamond"/>
+        </w:rPr>
+        <w:t xml:space="preserve"> that gets written to the output stream.</w:t>
       </w:r>
     </w:p>
     <w:p>
@@ -499,18 +654,57 @@
           <w:b/>
         </w:rPr>
       </w:pPr>
+      <w:proofErr w:type="spellStart"/>
       <w:r>
         <w:rPr>
           <w:rFonts w:ascii="Garamond" w:hAnsi="Garamond"/>
           <w:b/>
         </w:rPr>
-        <w:t>EndOfStreamListeners management in ComponentBase.</w:t>
-      </w:r>
-      <w:r>
-        <w:rPr>
-          <w:rFonts w:ascii="Garamond" w:hAnsi="Garamond"/>
-        </w:rPr>
-        <w:t xml:space="preserve"> Analyze EndOfStreamListener usage and decide whether we need to add thread safety for the management functions.</w:t>
+        <w:t>EndOfStreamListeners</w:t>
+      </w:r>
+      <w:proofErr w:type="spellEnd"/>
+      <w:r>
+        <w:rPr>
+          <w:rFonts w:ascii="Garamond" w:hAnsi="Garamond"/>
+          <w:b/>
+        </w:rPr>
+        <w:t xml:space="preserve"> management in </w:t>
+      </w:r>
+      <w:proofErr w:type="spellStart"/>
+      <w:r>
+        <w:rPr>
+          <w:rFonts w:ascii="Garamond" w:hAnsi="Garamond"/>
+          <w:b/>
+        </w:rPr>
+        <w:t>ComponentBase</w:t>
+      </w:r>
+      <w:proofErr w:type="spellEnd"/>
+      <w:r>
+        <w:rPr>
+          <w:rFonts w:ascii="Garamond" w:hAnsi="Garamond"/>
+          <w:b/>
+        </w:rPr>
+        <w:t>.</w:t>
+      </w:r>
+      <w:r>
+        <w:rPr>
+          <w:rFonts w:ascii="Garamond" w:hAnsi="Garamond"/>
+        </w:rPr>
+        <w:t xml:space="preserve"> Analyze </w:t>
+      </w:r>
+      <w:proofErr w:type="spellStart"/>
+      <w:r>
+        <w:rPr>
+          <w:rFonts w:ascii="Garamond" w:hAnsi="Garamond"/>
+        </w:rPr>
+        <w:t>EndOfStreamListener</w:t>
+      </w:r>
+      <w:proofErr w:type="spellEnd"/>
+      <w:r>
+        <w:rPr>
+          <w:rFonts w:ascii="Garamond" w:hAnsi="Garamond"/>
+        </w:rPr>
+        <w:t xml:space="preserve"> usage and decide whether we need to add thread safety for the management functions.</w:t>
       </w:r>
     </w:p>
     <w:p>
@@ -583,7 +777,6 @@
           <w:rFonts w:ascii="Garamond" w:hAnsi="Garamond"/>
           <w:b/>
         </w:rPr>
-        <w:lastRenderedPageBreak/>
         <w:t>Should allow for null output queues.</w:t>
       </w:r>
       <w:r>
@@ -761,20 +954,57 @@
         <w:pStyle w:val="Heading2"/>
       </w:pPr>
       <w:r>
-        <w:t>Httpd Log Analysis and HttpEvents</w:t>
-      </w:r>
+        <w:t xml:space="preserve">Httpd Log Analysis and </w:t>
+      </w:r>
+      <w:proofErr w:type="spellStart"/>
+      <w:r>
+        <w:t>HttpEvents</w:t>
+      </w:r>
+      <w:proofErr w:type="spellEnd"/>
     </w:p>
     <w:p/>
     <w:p/>
     <w:p>
       <w:r>
-        <w:t>A HttpEvent contains all the query parameters under a “query” MapProperty.</w:t>
+        <w:t xml:space="preserve">A </w:t>
+      </w:r>
+      <w:proofErr w:type="spellStart"/>
+      <w:r>
+        <w:t>HttpEvent</w:t>
+      </w:r>
+      <w:proofErr w:type="spellEnd"/>
+      <w:r>
+        <w:t xml:space="preserve"> contains all the query parameters under a “query” </w:t>
+      </w:r>
+      <w:proofErr w:type="spellStart"/>
+      <w:r>
+        <w:t>MapProperty</w:t>
+      </w:r>
+      <w:proofErr w:type="spellEnd"/>
+      <w:r>
+        <w:t>.</w:t>
       </w:r>
     </w:p>
     <w:p/>
     <w:p>
       <w:r>
-        <w:t>A HttpEvent contains all the incoming headers under a “incoming-headers” MapProperty.</w:t>
+        <w:t xml:space="preserve">A </w:t>
+      </w:r>
+      <w:proofErr w:type="spellStart"/>
+      <w:r>
+        <w:t>HttpEvent</w:t>
+      </w:r>
+      <w:proofErr w:type="spellEnd"/>
+      <w:r>
+        <w:t xml:space="preserve"> contains all the incoming headers under a “incoming-headers” </w:t>
+      </w:r>
+      <w:proofErr w:type="spellStart"/>
+      <w:r>
+        <w:t>MapProperty</w:t>
+      </w:r>
+      <w:proofErr w:type="spellEnd"/>
+      <w:r>
+        <w:t>.</w:t>
       </w:r>
     </w:p>
     <w:p/>
@@ -1043,11 +1273,127 @@
       </w:rPr>
     </w:lvl>
   </w:abstractNum>
+  <w:abstractNum w:abstractNumId="2">
+    <w:nsid w:val="68E26949"/>
+    <w:multiLevelType w:val="hybridMultilevel"/>
+    <w:tmpl w:val="CD64FC1C"/>
+    <w:lvl w:ilvl="0" w:tplc="04090001">
+      <w:start w:val="1"/>
+      <w:numFmt w:val="bullet"/>
+      <w:lvlText w:val=""/>
+      <w:lvlJc w:val="left"/>
+      <w:pPr>
+        <w:ind w:left="720" w:hanging="360"/>
+      </w:pPr>
+      <w:rPr>
+        <w:rFonts w:ascii="Symbol" w:hAnsi="Symbol" w:hint="default"/>
+      </w:rPr>
+    </w:lvl>
+    <w:lvl w:ilvl="1" w:tplc="04090003" w:tentative="1">
+      <w:start w:val="1"/>
+      <w:numFmt w:val="bullet"/>
+      <w:lvlText w:val="o"/>
+      <w:lvlJc w:val="left"/>
+      <w:pPr>
+        <w:ind w:left="1440" w:hanging="360"/>
+      </w:pPr>
+      <w:rPr>
+        <w:rFonts w:ascii="Courier New" w:hAnsi="Courier New" w:cs="Courier New" w:hint="default"/>
+      </w:rPr>
+    </w:lvl>
+    <w:lvl w:ilvl="2" w:tplc="04090005" w:tentative="1">
+      <w:start w:val="1"/>
+      <w:numFmt w:val="bullet"/>
+      <w:lvlText w:val=""/>
+      <w:lvlJc w:val="left"/>
+      <w:pPr>
+        <w:ind w:left="2160" w:hanging="360"/>
+      </w:pPr>
+      <w:rPr>
+        <w:rFonts w:ascii="Wingdings" w:hAnsi="Wingdings" w:hint="default"/>
+      </w:rPr>
+    </w:lvl>
+    <w:lvl w:ilvl="3" w:tplc="04090001" w:tentative="1">
+      <w:start w:val="1"/>
+      <w:numFmt w:val="bullet"/>
+      <w:lvlText w:val=""/>
+      <w:lvlJc w:val="left"/>
+      <w:pPr>
+        <w:ind w:left="2880" w:hanging="360"/>
+      </w:pPr>
+      <w:rPr>
+        <w:rFonts w:ascii="Symbol" w:hAnsi="Symbol" w:hint="default"/>
+      </w:rPr>
+    </w:lvl>
+    <w:lvl w:ilvl="4" w:tplc="04090003" w:tentative="1">
+      <w:start w:val="1"/>
+      <w:numFmt w:val="bullet"/>
+      <w:lvlText w:val="o"/>
+      <w:lvlJc w:val="left"/>
+      <w:pPr>
+        <w:ind w:left="3600" w:hanging="360"/>
+      </w:pPr>
+      <w:rPr>
+        <w:rFonts w:ascii="Courier New" w:hAnsi="Courier New" w:cs="Courier New" w:hint="default"/>
+      </w:rPr>
+    </w:lvl>
+    <w:lvl w:ilvl="5" w:tplc="04090005" w:tentative="1">
+      <w:start w:val="1"/>
+      <w:numFmt w:val="bullet"/>
+      <w:lvlText w:val=""/>
+      <w:lvlJc w:val="left"/>
+      <w:pPr>
+        <w:ind w:left="4320" w:hanging="360"/>
+      </w:pPr>
+      <w:rPr>
+        <w:rFonts w:ascii="Wingdings" w:hAnsi="Wingdings" w:hint="default"/>
+      </w:rPr>
+    </w:lvl>
+    <w:lvl w:ilvl="6" w:tplc="04090001" w:tentative="1">
+      <w:start w:val="1"/>
+      <w:numFmt w:val="bullet"/>
+      <w:lvlText w:val=""/>
+      <w:lvlJc w:val="left"/>
+      <w:pPr>
+        <w:ind w:left="5040" w:hanging="360"/>
+      </w:pPr>
+      <w:rPr>
+        <w:rFonts w:ascii="Symbol" w:hAnsi="Symbol" w:hint="default"/>
+      </w:rPr>
+    </w:lvl>
+    <w:lvl w:ilvl="7" w:tplc="04090003" w:tentative="1">
+      <w:start w:val="1"/>
+      <w:numFmt w:val="bullet"/>
+      <w:lvlText w:val="o"/>
+      <w:lvlJc w:val="left"/>
+      <w:pPr>
+        <w:ind w:left="5760" w:hanging="360"/>
+      </w:pPr>
+      <w:rPr>
+        <w:rFonts w:ascii="Courier New" w:hAnsi="Courier New" w:cs="Courier New" w:hint="default"/>
+      </w:rPr>
+    </w:lvl>
+    <w:lvl w:ilvl="8" w:tplc="04090005" w:tentative="1">
+      <w:start w:val="1"/>
+      <w:numFmt w:val="bullet"/>
+      <w:lvlText w:val=""/>
+      <w:lvlJc w:val="left"/>
+      <w:pPr>
+        <w:ind w:left="6480" w:hanging="360"/>
+      </w:pPr>
+      <w:rPr>
+        <w:rFonts w:ascii="Wingdings" w:hAnsi="Wingdings" w:hint="default"/>
+      </w:rPr>
+    </w:lvl>
+  </w:abstractNum>
   <w:num w:numId="1">
     <w:abstractNumId w:val="0"/>
   </w:num>
   <w:num w:numId="2">
     <w:abstractNumId w:val="1"/>
+  </w:num>
+  <w:num w:numId="3">
+    <w:abstractNumId w:val="2"/>
   </w:num>
 </w:numbering>
 </file>

</xml_diff>

<commit_message>
moved OutputFormatter in core,  pending refactoring
</commit_message>
<xml_diff>
--- a/doc/Event Stream Analyzer.docx
+++ b/doc/Event Stream Analyzer.docx
@@ -25,6 +25,270 @@
     </w:p>
     <w:p>
       <w:pPr>
+        <w:rPr>
+          <w:rFonts w:ascii="Garamond" w:hAnsi="Garamond"/>
+        </w:rPr>
+      </w:pPr>
+      <w:r>
+        <w:rPr>
+          <w:rFonts w:ascii="Garamond" w:hAnsi="Garamond"/>
+        </w:rPr>
+        <w:t xml:space="preserve">Map, harden and possibly rename </w:t>
+      </w:r>
+      <w:proofErr w:type="spellStart"/>
+      <w:r>
+        <w:rPr>
+          <w:rFonts w:ascii="Garamond" w:hAnsi="Garamond"/>
+        </w:rPr>
+        <w:t>OutputFormatter</w:t>
+      </w:r>
+      <w:proofErr w:type="spellEnd"/>
+      <w:r>
+        <w:rPr>
+          <w:rFonts w:ascii="Garamond" w:hAnsi="Garamond"/>
+        </w:rPr>
+        <w:t>.</w:t>
+      </w:r>
+    </w:p>
+    <w:p>
+      <w:pPr>
+        <w:rPr>
+          <w:rFonts w:ascii="Garamond" w:hAnsi="Garamond"/>
+        </w:rPr>
+      </w:pPr>
+    </w:p>
+    <w:p>
+      <w:pPr>
+        <w:rPr>
+          <w:rFonts w:ascii="Garamond" w:hAnsi="Garamond"/>
+        </w:rPr>
+      </w:pPr>
+      <w:r>
+        <w:rPr>
+          <w:rFonts w:ascii="Garamond" w:hAnsi="Garamond"/>
+        </w:rPr>
+        <w:t>It should be self reliant</w:t>
+      </w:r>
+      <w:r>
+        <w:rPr>
+          <w:rFonts w:ascii="Garamond" w:hAnsi="Garamond"/>
+        </w:rPr>
+        <w:t xml:space="preserve"> – we’re getting type information with the events.</w:t>
+      </w:r>
+    </w:p>
+    <w:p>
+      <w:pPr>
+        <w:rPr>
+          <w:rFonts w:ascii="Garamond" w:hAnsi="Garamond"/>
+        </w:rPr>
+      </w:pPr>
+    </w:p>
+    <w:p>
+      <w:pPr>
+        <w:rPr>
+          <w:rFonts w:ascii="Garamond" w:hAnsi="Garamond"/>
+        </w:rPr>
+      </w:pPr>
+    </w:p>
+    <w:p>
+      <w:pPr>
+        <w:rPr>
+          <w:rFonts w:ascii="Garamond" w:hAnsi="Garamond"/>
+        </w:rPr>
+      </w:pPr>
+      <w:r>
+        <w:rPr>
+          <w:rFonts w:ascii="Garamond" w:hAnsi="Garamond"/>
+        </w:rPr>
+        <w:t>I do that with a pipe.</w:t>
+      </w:r>
+    </w:p>
+    <w:p>
+      <w:pPr>
+        <w:rPr>
+          <w:rFonts w:ascii="Garamond" w:hAnsi="Garamond"/>
+        </w:rPr>
+      </w:pPr>
+    </w:p>
+    <w:p>
+      <w:pPr>
+        <w:rPr>
+          <w:rFonts w:ascii="Garamond" w:hAnsi="Garamond"/>
+        </w:rPr>
+      </w:pPr>
+      <w:r>
+        <w:rPr>
+          <w:rFonts w:ascii="Garamond" w:hAnsi="Garamond"/>
+        </w:rPr>
+        <w:t>I need to know the types.</w:t>
+      </w:r>
+    </w:p>
+    <w:p>
+      <w:pPr>
+        <w:rPr>
+          <w:rFonts w:ascii="Garamond" w:hAnsi="Garamond"/>
+        </w:rPr>
+      </w:pPr>
+      <w:bookmarkStart w:id="0" w:name="_GoBack"/>
+      <w:bookmarkEnd w:id="0"/>
+    </w:p>
+    <w:p>
+      <w:pPr>
+        <w:rPr>
+          <w:rFonts w:ascii="Garamond" w:hAnsi="Garamond"/>
+        </w:rPr>
+      </w:pPr>
+      <w:r>
+        <w:rPr>
+          <w:rFonts w:ascii="Garamond" w:hAnsi="Garamond"/>
+        </w:rPr>
+        <w:t>I can do that with –</w:t>
+      </w:r>
+      <w:proofErr w:type="spellStart"/>
+      <w:r>
+        <w:rPr>
+          <w:rFonts w:ascii="Garamond" w:hAnsi="Garamond"/>
+        </w:rPr>
+        <w:t>i</w:t>
+      </w:r>
+      <w:proofErr w:type="spellEnd"/>
+      <w:r>
+        <w:rPr>
+          <w:rFonts w:ascii="Garamond" w:hAnsi="Garamond"/>
+        </w:rPr>
+        <w:t xml:space="preserve"> or with headers.</w:t>
+      </w:r>
+    </w:p>
+    <w:p>
+      <w:pPr>
+        <w:rPr>
+          <w:rFonts w:ascii="Garamond" w:hAnsi="Garamond"/>
+        </w:rPr>
+      </w:pPr>
+    </w:p>
+    <w:p>
+      <w:pPr>
+        <w:rPr>
+          <w:rFonts w:ascii="Garamond" w:hAnsi="Garamond"/>
+        </w:rPr>
+      </w:pPr>
+      <w:r>
+        <w:rPr>
+          <w:rFonts w:ascii="Garamond" w:hAnsi="Garamond"/>
+        </w:rPr>
+        <w:t>I already have most of –</w:t>
+      </w:r>
+      <w:proofErr w:type="spellStart"/>
+      <w:r>
+        <w:rPr>
+          <w:rFonts w:ascii="Garamond" w:hAnsi="Garamond"/>
+        </w:rPr>
+        <w:t>i</w:t>
+      </w:r>
+      <w:proofErr w:type="spellEnd"/>
+      <w:r>
+        <w:rPr>
+          <w:rFonts w:ascii="Garamond" w:hAnsi="Garamond"/>
+        </w:rPr>
+        <w:t>, let’s make it work.</w:t>
+      </w:r>
+    </w:p>
+    <w:p>
+      <w:pPr>
+        <w:rPr>
+          <w:rFonts w:ascii="Garamond" w:hAnsi="Garamond"/>
+        </w:rPr>
+      </w:pPr>
+    </w:p>
+    <w:p>
+      <w:pPr>
+        <w:rPr>
+          <w:rFonts w:ascii="Garamond" w:hAnsi="Garamond"/>
+        </w:rPr>
+      </w:pPr>
+      <w:r>
+        <w:rPr>
+          <w:rFonts w:ascii="Garamond" w:hAnsi="Garamond"/>
+        </w:rPr>
+        <w:t>I probably only need timestamp support.</w:t>
+      </w:r>
+    </w:p>
+    <w:p>
+      <w:pPr>
+        <w:rPr>
+          <w:rFonts w:ascii="Garamond" w:hAnsi="Garamond"/>
+        </w:rPr>
+      </w:pPr>
+    </w:p>
+    <w:p>
+      <w:pPr>
+        <w:rPr>
+          <w:rFonts w:ascii="Garamond" w:hAnsi="Garamond"/>
+        </w:rPr>
+      </w:pPr>
+      <w:r>
+        <w:rPr>
+          <w:rFonts w:ascii="Garamond" w:hAnsi="Garamond"/>
+        </w:rPr>
+        <w:t>Plug in the existing resampling (rename?) command.</w:t>
+      </w:r>
+    </w:p>
+    <w:p>
+      <w:pPr>
+        <w:rPr>
+          <w:rFonts w:ascii="Garamond" w:hAnsi="Garamond"/>
+        </w:rPr>
+      </w:pPr>
+    </w:p>
+    <w:p>
+      <w:pPr>
+        <w:rPr>
+          <w:rFonts w:ascii="Garamond" w:hAnsi="Garamond"/>
+        </w:rPr>
+      </w:pPr>
+      <w:r>
+        <w:rPr>
+          <w:rFonts w:ascii="Garamond" w:hAnsi="Garamond"/>
+        </w:rPr>
+        <w:t>Run the resampling command and “smooth” the 1, 10, 100, 500 and 1000 users.</w:t>
+      </w:r>
+    </w:p>
+    <w:p>
+      <w:pPr>
+        <w:rPr>
+          <w:rFonts w:ascii="Garamond" w:hAnsi="Garamond"/>
+        </w:rPr>
+      </w:pPr>
+    </w:p>
+    <w:p>
+      <w:pPr>
+        <w:rPr>
+          <w:rFonts w:ascii="Garamond" w:hAnsi="Garamond"/>
+        </w:rPr>
+      </w:pPr>
+      <w:r>
+        <w:rPr>
+          <w:rFonts w:ascii="Garamond" w:hAnsi="Garamond"/>
+        </w:rPr>
+        <w:t>Put the graphs in the folder and charge for time.</w:t>
+      </w:r>
+    </w:p>
+    <w:p>
+      <w:pPr>
+        <w:rPr>
+          <w:rFonts w:ascii="Garamond" w:hAnsi="Garamond"/>
+        </w:rPr>
+      </w:pPr>
+    </w:p>
+    <w:p>
+      <w:pPr>
+        <w:rPr>
+          <w:rFonts w:ascii="Garamond" w:hAnsi="Garamond"/>
+        </w:rPr>
+      </w:pPr>
+    </w:p>
+    <w:p>
+      <w:pPr>
         <w:pStyle w:val="Heading1"/>
         <w:pBdr>
           <w:bottom w:val="single" w:sz="4" w:space="1" w:color="auto"/>
@@ -53,35 +317,6 @@
           <w:rFonts w:ascii="Garamond" w:hAnsi="Garamond"/>
         </w:rPr>
       </w:pPr>
-      <w:bookmarkStart w:id="0" w:name="_GoBack"/>
-      <w:bookmarkEnd w:id="0"/>
-    </w:p>
-    <w:p>
-      <w:pPr>
-        <w:rPr>
-          <w:rFonts w:ascii="Garamond" w:hAnsi="Garamond"/>
-        </w:rPr>
-      </w:pPr>
-      <w:r>
-        <w:rPr>
-          <w:rFonts w:ascii="Garamond" w:hAnsi="Garamond"/>
-        </w:rPr>
-        <w:t>Look for @Deprecated and get rid of all deprecated classes, while transferring valid tests to valid classes.</w:t>
-      </w:r>
-    </w:p>
-    <w:p>
-      <w:pPr>
-        <w:rPr>
-          <w:rFonts w:ascii="Garamond" w:hAnsi="Garamond"/>
-        </w:rPr>
-      </w:pPr>
-    </w:p>
-    <w:p>
-      <w:pPr>
-        <w:rPr>
-          <w:rFonts w:ascii="Garamond" w:hAnsi="Garamond"/>
-        </w:rPr>
-      </w:pPr>
     </w:p>
     <w:p>
       <w:pPr>
@@ -431,6 +666,7 @@
         <w:rPr>
           <w:rFonts w:ascii="Garamond" w:hAnsi="Garamond"/>
         </w:rPr>
+        <w:lastRenderedPageBreak/>
         <w:t xml:space="preserve">Idea: use non-blocking IO in components and read </w:t>
       </w:r>
       <w:r>

</xml_diff>

<commit_message>
'Automatic' OutputFormatter detects and outputs the timestamp
</commit_message>
<xml_diff>
--- a/doc/Event Stream Analyzer.docx
+++ b/doc/Event Stream Analyzer.docx
@@ -29,52 +29,6 @@
           <w:rFonts w:ascii="Garamond" w:hAnsi="Garamond"/>
         </w:rPr>
       </w:pPr>
-      <w:r>
-        <w:rPr>
-          <w:rFonts w:ascii="Garamond" w:hAnsi="Garamond"/>
-        </w:rPr>
-        <w:t>Map, harden and possibly rename OutputFormatter.</w:t>
-      </w:r>
-    </w:p>
-    <w:p>
-      <w:pPr>
-        <w:rPr>
-          <w:rFonts w:ascii="Garamond" w:hAnsi="Garamond"/>
-        </w:rPr>
-      </w:pPr>
-    </w:p>
-    <w:p>
-      <w:pPr>
-        <w:rPr>
-          <w:rFonts w:ascii="Garamond" w:hAnsi="Garamond"/>
-        </w:rPr>
-      </w:pPr>
-      <w:r>
-        <w:rPr>
-          <w:rFonts w:ascii="Garamond" w:hAnsi="Garamond"/>
-        </w:rPr>
-        <w:t>It should be self reliant</w:t>
-      </w:r>
-      <w:r>
-        <w:rPr>
-          <w:rFonts w:ascii="Garamond" w:hAnsi="Garamond"/>
-        </w:rPr>
-        <w:t xml:space="preserve"> – we’re getting type information with the events.</w:t>
-      </w:r>
-    </w:p>
-    <w:p>
-      <w:pPr>
-        <w:rPr>
-          <w:rFonts w:ascii="Garamond" w:hAnsi="Garamond"/>
-        </w:rPr>
-      </w:pPr>
-    </w:p>
-    <w:p>
-      <w:pPr>
-        <w:rPr>
-          <w:rFonts w:ascii="Garamond" w:hAnsi="Garamond"/>
-        </w:rPr>
-      </w:pPr>
     </w:p>
     <w:p>
       <w:pPr>
@@ -247,9 +201,82 @@
           <w:rFonts w:ascii="Garamond" w:hAnsi="Garamond"/>
         </w:rPr>
         <w:t>Uncomment //@Test and make pass.</w:t>
+      </w:r>
+    </w:p>
+    <w:p>
+      <w:pPr>
+        <w:rPr>
+          <w:rFonts w:ascii="Garamond" w:hAnsi="Garamond"/>
+        </w:rPr>
+      </w:pPr>
+    </w:p>
+    <w:p>
+      <w:pPr>
+        <w:rPr>
+          <w:rFonts w:ascii="Garamond" w:hAnsi="Garamond"/>
+        </w:rPr>
+      </w:pPr>
+      <w:r>
+        <w:rPr>
+          <w:rFonts w:ascii="Garamond" w:hAnsi="Garamond"/>
+        </w:rPr>
+        <w:t>Consider property priority (and sorting) vs fixed order.</w:t>
+      </w:r>
+      <w:r>
+        <w:rPr>
+          <w:rFonts w:ascii="Garamond" w:hAnsi="Garamond"/>
+        </w:rPr>
+        <w:t xml:space="preserve"> Reconsider getPropertyList();</w:t>
       </w:r>
       <w:bookmarkStart w:id="0" w:name="_GoBack"/>
       <w:bookmarkEnd w:id="0"/>
+    </w:p>
+    <w:p>
+      <w:pPr>
+        <w:rPr>
+          <w:rFonts w:ascii="Garamond" w:hAnsi="Garamond"/>
+        </w:rPr>
+      </w:pPr>
+    </w:p>
+    <w:p>
+      <w:pPr>
+        <w:rPr>
+          <w:rFonts w:ascii="Garamond" w:hAnsi="Garamond"/>
+        </w:rPr>
+      </w:pPr>
+      <w:r>
+        <w:rPr>
+          <w:rFonts w:ascii="Garamond" w:hAnsi="Garamond"/>
+        </w:rPr>
+        <w:t xml:space="preserve">“output” in-line help: </w:t>
+      </w:r>
+      <w:r>
+        <w:rPr>
+          <w:rFonts w:ascii="Garamond" w:hAnsi="Garamond"/>
+          <w:i/>
+        </w:rPr>
+        <w:t>If the pr</w:t>
+      </w:r>
+      <w:r>
+        <w:rPr>
+          <w:rFonts w:ascii="Garamond" w:hAnsi="Garamond"/>
+          <w:i/>
+        </w:rPr>
+        <w:t xml:space="preserve">operty is a Map, the following </w:t>
+      </w:r>
+      <w:r>
+        <w:rPr>
+          <w:rFonts w:ascii="Garamond" w:hAnsi="Garamond"/>
+          <w:i/>
+        </w:rPr>
+        <w:t>notation can be used:</w:t>
+      </w:r>
+      <w:r>
+        <w:rPr>
+          <w:rFonts w:ascii="Garamond" w:hAnsi="Garamond"/>
+        </w:rPr>
+        <w:t xml:space="preserve"> Make sure this works.</w:t>
+      </w:r>
     </w:p>
     <w:p>
       <w:pPr>

</xml_diff>

<commit_message>
first implementation of the terminator disabling logic - it is defective
</commit_message>
<xml_diff>
--- a/doc/Event Stream Analyzer.docx
+++ b/doc/Event Stream Analyzer.docx
@@ -80,27 +80,55 @@
         <w:rPr>
           <w:rFonts w:ascii="Garamond" w:hAnsi="Garamond"/>
         </w:rPr>
-        <w:t>I can do that with –i or with headers.</w:t>
-      </w:r>
-    </w:p>
-    <w:p>
-      <w:pPr>
-        <w:rPr>
-          <w:rFonts w:ascii="Garamond" w:hAnsi="Garamond"/>
-        </w:rPr>
-      </w:pPr>
-    </w:p>
-    <w:p>
-      <w:pPr>
-        <w:rPr>
-          <w:rFonts w:ascii="Garamond" w:hAnsi="Garamond"/>
-        </w:rPr>
-      </w:pPr>
-      <w:r>
-        <w:rPr>
-          <w:rFonts w:ascii="Garamond" w:hAnsi="Garamond"/>
-        </w:rPr>
-        <w:t>I already have most of –i, let’s make it work.</w:t>
+        <w:t>I can do that with –</w:t>
+      </w:r>
+      <w:proofErr w:type="spellStart"/>
+      <w:r>
+        <w:rPr>
+          <w:rFonts w:ascii="Garamond" w:hAnsi="Garamond"/>
+        </w:rPr>
+        <w:t>i</w:t>
+      </w:r>
+      <w:proofErr w:type="spellEnd"/>
+      <w:r>
+        <w:rPr>
+          <w:rFonts w:ascii="Garamond" w:hAnsi="Garamond"/>
+        </w:rPr>
+        <w:t xml:space="preserve"> or with headers.</w:t>
+      </w:r>
+    </w:p>
+    <w:p>
+      <w:pPr>
+        <w:rPr>
+          <w:rFonts w:ascii="Garamond" w:hAnsi="Garamond"/>
+        </w:rPr>
+      </w:pPr>
+    </w:p>
+    <w:p>
+      <w:pPr>
+        <w:rPr>
+          <w:rFonts w:ascii="Garamond" w:hAnsi="Garamond"/>
+        </w:rPr>
+      </w:pPr>
+      <w:r>
+        <w:rPr>
+          <w:rFonts w:ascii="Garamond" w:hAnsi="Garamond"/>
+        </w:rPr>
+        <w:t>I already have most of –</w:t>
+      </w:r>
+      <w:proofErr w:type="spellStart"/>
+      <w:r>
+        <w:rPr>
+          <w:rFonts w:ascii="Garamond" w:hAnsi="Garamond"/>
+        </w:rPr>
+        <w:t>i</w:t>
+      </w:r>
+      <w:proofErr w:type="spellEnd"/>
+      <w:r>
+        <w:rPr>
+          <w:rFonts w:ascii="Garamond" w:hAnsi="Garamond"/>
+        </w:rPr>
+        <w:t>, let’s make it work.</w:t>
       </w:r>
     </w:p>
     <w:p>
@@ -220,16 +248,44 @@
         <w:rPr>
           <w:rFonts w:ascii="Garamond" w:hAnsi="Garamond"/>
         </w:rPr>
-        <w:t>Consider property priority (and sorting) vs fixed order.</w:t>
-      </w:r>
-      <w:r>
-        <w:rPr>
-          <w:rFonts w:ascii="Garamond" w:hAnsi="Garamond"/>
-        </w:rPr>
-        <w:t xml:space="preserve"> Reconsider getPropertyList();</w:t>
+        <w:t>Consider property priority (an</w:t>
       </w:r>
       <w:bookmarkStart w:id="0" w:name="_GoBack"/>
       <w:bookmarkEnd w:id="0"/>
+      <w:r>
+        <w:rPr>
+          <w:rFonts w:ascii="Garamond" w:hAnsi="Garamond"/>
+        </w:rPr>
+        <w:t>d sorting) vs fixed order.</w:t>
+      </w:r>
+      <w:r>
+        <w:rPr>
+          <w:rFonts w:ascii="Garamond" w:hAnsi="Garamond"/>
+        </w:rPr>
+        <w:t xml:space="preserve"> Reconsider </w:t>
+      </w:r>
+      <w:proofErr w:type="spellStart"/>
+      <w:proofErr w:type="gramStart"/>
+      <w:r>
+        <w:rPr>
+          <w:rFonts w:ascii="Garamond" w:hAnsi="Garamond"/>
+        </w:rPr>
+        <w:t>getPropertyList</w:t>
+      </w:r>
+      <w:proofErr w:type="spellEnd"/>
+      <w:r>
+        <w:rPr>
+          <w:rFonts w:ascii="Garamond" w:hAnsi="Garamond"/>
+        </w:rPr>
+        <w:t>(</w:t>
+      </w:r>
+      <w:proofErr w:type="gramEnd"/>
+      <w:r>
+        <w:rPr>
+          <w:rFonts w:ascii="Garamond" w:hAnsi="Garamond"/>
+        </w:rPr>
+        <w:t>);</w:t>
+      </w:r>
     </w:p>
     <w:p>
       <w:pPr>
@@ -277,6 +333,144 @@
         </w:rPr>
         <w:t xml:space="preserve"> Make sure this works.</w:t>
       </w:r>
+    </w:p>
+    <w:p>
+      <w:pPr>
+        <w:rPr>
+          <w:rFonts w:ascii="Garamond" w:hAnsi="Garamond"/>
+        </w:rPr>
+      </w:pPr>
+    </w:p>
+    <w:p>
+      <w:pPr>
+        <w:rPr>
+          <w:rFonts w:ascii="Garamond" w:hAnsi="Garamond"/>
+        </w:rPr>
+      </w:pPr>
+      <w:r>
+        <w:rPr>
+          <w:rFonts w:ascii="Garamond" w:hAnsi="Garamond"/>
+          <w:b/>
+        </w:rPr>
+        <w:t>Terminator disabling d</w:t>
+      </w:r>
+      <w:r>
+        <w:rPr>
+          <w:rFonts w:ascii="Garamond" w:hAnsi="Garamond"/>
+          <w:b/>
+        </w:rPr>
+        <w:t>efect:</w:t>
+      </w:r>
+      <w:r>
+        <w:rPr>
+          <w:rFonts w:ascii="Garamond" w:hAnsi="Garamond"/>
+        </w:rPr>
+        <w:t xml:space="preserve"> “describe” disables the terminator, and because the disabling logic is not well written</w:t>
+      </w:r>
+      <w:r>
+        <w:rPr>
+          <w:rFonts w:ascii="Garamond" w:hAnsi="Garamond"/>
+        </w:rPr>
+        <w:t>, I get this:</w:t>
+      </w:r>
+    </w:p>
+    <w:p>
+      <w:pPr>
+        <w:rPr>
+          <w:rFonts w:ascii="Garamond" w:hAnsi="Garamond"/>
+        </w:rPr>
+      </w:pPr>
+    </w:p>
+    <w:p>
+      <w:pPr>
+        <w:ind w:left="720"/>
+        <w:rPr>
+          <w:rFonts w:ascii="Garamond" w:hAnsi="Garamond"/>
+        </w:rPr>
+      </w:pPr>
+      <w:r>
+        <w:rPr>
+          <w:rFonts w:ascii="Garamond" w:hAnsi="Garamond"/>
+        </w:rPr>
+        <w:t>@main 13:29:13,172 ERROR [</w:t>
+      </w:r>
+      <w:proofErr w:type="spellStart"/>
+      <w:r>
+        <w:rPr>
+          <w:rFonts w:ascii="Garamond" w:hAnsi="Garamond"/>
+        </w:rPr>
+        <w:t>EventProcessor</w:t>
+      </w:r>
+      <w:proofErr w:type="spellEnd"/>
+      <w:r>
+        <w:rPr>
+          <w:rFonts w:ascii="Garamond" w:hAnsi="Garamond"/>
+        </w:rPr>
+        <w:t>] Output Writer failed to close the input stream</w:t>
+      </w:r>
+    </w:p>
+    <w:p>
+      <w:pPr>
+        <w:ind w:left="720"/>
+        <w:rPr>
+          <w:rFonts w:ascii="Garamond" w:hAnsi="Garamond"/>
+        </w:rPr>
+      </w:pPr>
+      <w:r>
+        <w:rPr>
+          <w:rFonts w:ascii="Garamond" w:hAnsi="Garamond"/>
+        </w:rPr>
+        <w:t xml:space="preserve">@main 13:29:16,177 </w:t>
+      </w:r>
+      <w:proofErr w:type="gramStart"/>
+      <w:r>
+        <w:rPr>
+          <w:rFonts w:ascii="Garamond" w:hAnsi="Garamond"/>
+        </w:rPr>
+        <w:t>WARN  [</w:t>
+      </w:r>
+      <w:proofErr w:type="spellStart"/>
+      <w:proofErr w:type="gramEnd"/>
+      <w:r>
+        <w:rPr>
+          <w:rFonts w:ascii="Garamond" w:hAnsi="Garamond"/>
+        </w:rPr>
+        <w:t>ComponentBase</w:t>
+      </w:r>
+      <w:proofErr w:type="spellEnd"/>
+      <w:r>
+        <w:rPr>
+          <w:rFonts w:ascii="Garamond" w:hAnsi="Garamond"/>
+        </w:rPr>
+        <w:t>] Output Writer did not stop in 3000 milliseconds, abandoning it ...</w:t>
+      </w:r>
+    </w:p>
+    <w:p>
+      <w:pPr>
+        <w:rPr>
+          <w:rFonts w:ascii="Garamond" w:hAnsi="Garamond"/>
+        </w:rPr>
+      </w:pPr>
+    </w:p>
+    <w:p>
+      <w:pPr>
+        <w:rPr>
+          <w:rFonts w:ascii="Garamond" w:hAnsi="Garamond"/>
+        </w:rPr>
+      </w:pPr>
+      <w:r>
+        <w:rPr>
+          <w:rFonts w:ascii="Garamond" w:hAnsi="Garamond"/>
+        </w:rPr>
+        <w:t>Investigate and fix.</w:t>
+      </w:r>
+    </w:p>
+    <w:p>
+      <w:pPr>
+        <w:rPr>
+          <w:rFonts w:ascii="Garamond" w:hAnsi="Garamond"/>
+        </w:rPr>
+      </w:pPr>
     </w:p>
     <w:p>
       <w:pPr>
@@ -403,13 +597,41 @@
         <w:rPr>
           <w:rFonts w:ascii="Garamond" w:hAnsi="Garamond"/>
         </w:rPr>
-        <w:t xml:space="preserve">Currently we take the easy way out by wrapping a HttpdLogLine in an Event – do we want to create </w:t>
-      </w:r>
-      <w:r>
-        <w:rPr>
-          <w:rFonts w:ascii="Garamond" w:hAnsi="Garamond"/>
-        </w:rPr>
-        <w:t>a HttpdLogEvent?</w:t>
+        <w:t xml:space="preserve">Currently we take the easy way out by wrapping a </w:t>
+      </w:r>
+      <w:proofErr w:type="spellStart"/>
+      <w:r>
+        <w:rPr>
+          <w:rFonts w:ascii="Garamond" w:hAnsi="Garamond"/>
+        </w:rPr>
+        <w:t>HttpdLogLine</w:t>
+      </w:r>
+      <w:proofErr w:type="spellEnd"/>
+      <w:r>
+        <w:rPr>
+          <w:rFonts w:ascii="Garamond" w:hAnsi="Garamond"/>
+        </w:rPr>
+        <w:t xml:space="preserve"> in an Event – do we want to create </w:t>
+      </w:r>
+      <w:r>
+        <w:rPr>
+          <w:rFonts w:ascii="Garamond" w:hAnsi="Garamond"/>
+        </w:rPr>
+        <w:t xml:space="preserve">a </w:t>
+      </w:r>
+      <w:proofErr w:type="spellStart"/>
+      <w:r>
+        <w:rPr>
+          <w:rFonts w:ascii="Garamond" w:hAnsi="Garamond"/>
+        </w:rPr>
+        <w:t>HttpdLogEvent</w:t>
+      </w:r>
+      <w:proofErr w:type="spellEnd"/>
+      <w:r>
+        <w:rPr>
+          <w:rFonts w:ascii="Garamond" w:hAnsi="Garamond"/>
+        </w:rPr>
+        <w:t>?</w:t>
       </w:r>
     </w:p>
     <w:p>
@@ -427,6 +649,7 @@
         <w:rPr>
           <w:rFonts w:ascii="Garamond" w:hAnsi="Garamond"/>
         </w:rPr>
+        <w:lastRenderedPageBreak/>
         <w:t>Fix all unit tests (including those commented out)</w:t>
       </w:r>
     </w:p>
@@ -445,13 +668,55 @@
         <w:rPr>
           <w:rFonts w:ascii="Garamond" w:hAnsi="Garamond"/>
         </w:rPr>
-        <w:t>Refactor InputStream</w:t>
-      </w:r>
-      <w:r>
-        <w:rPr>
-          <w:rFonts w:ascii="Garamond" w:hAnsi="Garamond"/>
-        </w:rPr>
-        <w:t>Initiator, EventProcessor and OutputStreamTerminator thread internals</w:t>
+        <w:t xml:space="preserve">Refactor </w:t>
+      </w:r>
+      <w:proofErr w:type="spellStart"/>
+      <w:r>
+        <w:rPr>
+          <w:rFonts w:ascii="Garamond" w:hAnsi="Garamond"/>
+        </w:rPr>
+        <w:t>InputStream</w:t>
+      </w:r>
+      <w:r>
+        <w:rPr>
+          <w:rFonts w:ascii="Garamond" w:hAnsi="Garamond"/>
+        </w:rPr>
+        <w:t>Initiator</w:t>
+      </w:r>
+      <w:proofErr w:type="spellEnd"/>
+      <w:r>
+        <w:rPr>
+          <w:rFonts w:ascii="Garamond" w:hAnsi="Garamond"/>
+        </w:rPr>
+        <w:t xml:space="preserve">, </w:t>
+      </w:r>
+      <w:proofErr w:type="spellStart"/>
+      <w:r>
+        <w:rPr>
+          <w:rFonts w:ascii="Garamond" w:hAnsi="Garamond"/>
+        </w:rPr>
+        <w:t>EventProcessor</w:t>
+      </w:r>
+      <w:proofErr w:type="spellEnd"/>
+      <w:r>
+        <w:rPr>
+          <w:rFonts w:ascii="Garamond" w:hAnsi="Garamond"/>
+        </w:rPr>
+        <w:t xml:space="preserve"> and </w:t>
+      </w:r>
+      <w:proofErr w:type="spellStart"/>
+      <w:r>
+        <w:rPr>
+          <w:rFonts w:ascii="Garamond" w:hAnsi="Garamond"/>
+        </w:rPr>
+        <w:t>OutputStreamTerminator</w:t>
+      </w:r>
+      <w:proofErr w:type="spellEnd"/>
+      <w:r>
+        <w:rPr>
+          <w:rFonts w:ascii="Garamond" w:hAnsi="Garamond"/>
+        </w:rPr>
+        <w:t xml:space="preserve"> thread internals</w:t>
       </w:r>
       <w:r>
         <w:rPr>
@@ -481,7 +746,35 @@
         <w:rPr>
           <w:rFonts w:ascii="Garamond" w:hAnsi="Garamond"/>
         </w:rPr>
-        <w:t>Currently I deal with EOSListener only in OutputStreamtTerminators – it should be generic.</w:t>
+        <w:t xml:space="preserve">Currently I deal with </w:t>
+      </w:r>
+      <w:proofErr w:type="spellStart"/>
+      <w:r>
+        <w:rPr>
+          <w:rFonts w:ascii="Garamond" w:hAnsi="Garamond"/>
+        </w:rPr>
+        <w:t>EOSListener</w:t>
+      </w:r>
+      <w:proofErr w:type="spellEnd"/>
+      <w:r>
+        <w:rPr>
+          <w:rFonts w:ascii="Garamond" w:hAnsi="Garamond"/>
+        </w:rPr>
+        <w:t xml:space="preserve"> only in </w:t>
+      </w:r>
+      <w:proofErr w:type="spellStart"/>
+      <w:r>
+        <w:rPr>
+          <w:rFonts w:ascii="Garamond" w:hAnsi="Garamond"/>
+        </w:rPr>
+        <w:t>OutputStreamtTerminators</w:t>
+      </w:r>
+      <w:proofErr w:type="spellEnd"/>
+      <w:r>
+        <w:rPr>
+          <w:rFonts w:ascii="Garamond" w:hAnsi="Garamond"/>
+        </w:rPr>
+        <w:t xml:space="preserve"> – it should be generic.</w:t>
       </w:r>
     </w:p>
     <w:p>
@@ -559,14 +852,27 @@
         <w:rPr>
           <w:rFonts w:ascii="Garamond" w:hAnsi="Garamond"/>
         </w:rPr>
-        <w:lastRenderedPageBreak/>
         <w:t xml:space="preserve">Idea: use non-blocking IO in components and read </w:t>
       </w:r>
       <w:r>
         <w:rPr>
           <w:rFonts w:ascii="Garamond" w:hAnsi="Garamond"/>
         </w:rPr>
-        <w:t>from both a data channel and a control channel. The data channel is an adapter to an InputStream.</w:t>
+        <w:t xml:space="preserve">from both a data channel and a control channel. The data channel is an adapter to an </w:t>
+      </w:r>
+      <w:proofErr w:type="spellStart"/>
+      <w:r>
+        <w:rPr>
+          <w:rFonts w:ascii="Garamond" w:hAnsi="Garamond"/>
+        </w:rPr>
+        <w:t>InputStream</w:t>
+      </w:r>
+      <w:proofErr w:type="spellEnd"/>
+      <w:r>
+        <w:rPr>
+          <w:rFonts w:ascii="Garamond" w:hAnsi="Garamond"/>
+        </w:rPr>
+        <w:t>.</w:t>
       </w:r>
     </w:p>
     <w:p>
@@ -620,7 +926,21 @@
         <w:rPr>
           <w:rFonts w:ascii="Garamond" w:hAnsi="Garamond"/>
         </w:rPr>
-        <w:t>How to handle exceptions in the logic’s process() High level view.</w:t>
+        <w:t xml:space="preserve">How to handle exceptions in the logic’s </w:t>
+      </w:r>
+      <w:proofErr w:type="gramStart"/>
+      <w:r>
+        <w:rPr>
+          <w:rFonts w:ascii="Garamond" w:hAnsi="Garamond"/>
+        </w:rPr>
+        <w:t>process(</w:t>
+      </w:r>
+      <w:proofErr w:type="gramEnd"/>
+      <w:r>
+        <w:rPr>
+          <w:rFonts w:ascii="Garamond" w:hAnsi="Garamond"/>
+        </w:rPr>
+        <w:t>) High level view.</w:t>
       </w:r>
     </w:p>
     <w:p>
@@ -638,7 +958,35 @@
         <w:rPr>
           <w:rFonts w:ascii="Garamond" w:hAnsi="Garamond"/>
         </w:rPr>
-        <w:t>Handle EndOfStream in SingleThreadedEventProcessor.</w:t>
+        <w:t xml:space="preserve">Handle </w:t>
+      </w:r>
+      <w:proofErr w:type="spellStart"/>
+      <w:r>
+        <w:rPr>
+          <w:rFonts w:ascii="Garamond" w:hAnsi="Garamond"/>
+        </w:rPr>
+        <w:t>EndOfStream</w:t>
+      </w:r>
+      <w:proofErr w:type="spellEnd"/>
+      <w:r>
+        <w:rPr>
+          <w:rFonts w:ascii="Garamond" w:hAnsi="Garamond"/>
+        </w:rPr>
+        <w:t xml:space="preserve"> in </w:t>
+      </w:r>
+      <w:proofErr w:type="spellStart"/>
+      <w:r>
+        <w:rPr>
+          <w:rFonts w:ascii="Garamond" w:hAnsi="Garamond"/>
+        </w:rPr>
+        <w:t>SingleThreadedEventProcessor</w:t>
+      </w:r>
+      <w:proofErr w:type="spellEnd"/>
+      <w:r>
+        <w:rPr>
+          <w:rFonts w:ascii="Garamond" w:hAnsi="Garamond"/>
+        </w:rPr>
+        <w:t>.</w:t>
       </w:r>
       <w:r>
         <w:rPr>
@@ -698,7 +1046,21 @@
         <w:rPr>
           <w:rFonts w:ascii="Garamond" w:hAnsi="Garamond"/>
         </w:rPr>
-        <w:t>Need a OutputStreamEvent that gets written to the output stream.</w:t>
+        <w:t xml:space="preserve">Need a </w:t>
+      </w:r>
+      <w:proofErr w:type="spellStart"/>
+      <w:r>
+        <w:rPr>
+          <w:rFonts w:ascii="Garamond" w:hAnsi="Garamond"/>
+        </w:rPr>
+        <w:t>OutputStreamEvent</w:t>
+      </w:r>
+      <w:proofErr w:type="spellEnd"/>
+      <w:r>
+        <w:rPr>
+          <w:rFonts w:ascii="Garamond" w:hAnsi="Garamond"/>
+        </w:rPr>
+        <w:t xml:space="preserve"> that gets written to the output stream.</w:t>
       </w:r>
     </w:p>
     <w:p>
@@ -713,18 +1075,57 @@
           <w:b/>
         </w:rPr>
       </w:pPr>
+      <w:proofErr w:type="spellStart"/>
       <w:r>
         <w:rPr>
           <w:rFonts w:ascii="Garamond" w:hAnsi="Garamond"/>
           <w:b/>
         </w:rPr>
-        <w:t>EndOfStreamListeners management in ComponentBase.</w:t>
-      </w:r>
-      <w:r>
-        <w:rPr>
-          <w:rFonts w:ascii="Garamond" w:hAnsi="Garamond"/>
-        </w:rPr>
-        <w:t xml:space="preserve"> Analyze EndOfStreamListener usage and decide whether we need to add thread safety for the management functions.</w:t>
+        <w:t>EndOfStreamListeners</w:t>
+      </w:r>
+      <w:proofErr w:type="spellEnd"/>
+      <w:r>
+        <w:rPr>
+          <w:rFonts w:ascii="Garamond" w:hAnsi="Garamond"/>
+          <w:b/>
+        </w:rPr>
+        <w:t xml:space="preserve"> management in </w:t>
+      </w:r>
+      <w:proofErr w:type="spellStart"/>
+      <w:r>
+        <w:rPr>
+          <w:rFonts w:ascii="Garamond" w:hAnsi="Garamond"/>
+          <w:b/>
+        </w:rPr>
+        <w:t>ComponentBase</w:t>
+      </w:r>
+      <w:proofErr w:type="spellEnd"/>
+      <w:r>
+        <w:rPr>
+          <w:rFonts w:ascii="Garamond" w:hAnsi="Garamond"/>
+          <w:b/>
+        </w:rPr>
+        <w:t>.</w:t>
+      </w:r>
+      <w:r>
+        <w:rPr>
+          <w:rFonts w:ascii="Garamond" w:hAnsi="Garamond"/>
+        </w:rPr>
+        <w:t xml:space="preserve"> Analyze </w:t>
+      </w:r>
+      <w:proofErr w:type="spellStart"/>
+      <w:r>
+        <w:rPr>
+          <w:rFonts w:ascii="Garamond" w:hAnsi="Garamond"/>
+        </w:rPr>
+        <w:t>EndOfStreamListener</w:t>
+      </w:r>
+      <w:proofErr w:type="spellEnd"/>
+      <w:r>
+        <w:rPr>
+          <w:rFonts w:ascii="Garamond" w:hAnsi="Garamond"/>
+        </w:rPr>
+        <w:t xml:space="preserve"> usage and decide whether we need to add thread safety for the management functions.</w:t>
       </w:r>
     </w:p>
     <w:p>
@@ -974,20 +1375,57 @@
         <w:pStyle w:val="Heading2"/>
       </w:pPr>
       <w:r>
-        <w:t>Httpd Log Analysis and HttpEvents</w:t>
-      </w:r>
+        <w:t xml:space="preserve">Httpd Log Analysis and </w:t>
+      </w:r>
+      <w:proofErr w:type="spellStart"/>
+      <w:r>
+        <w:t>HttpEvents</w:t>
+      </w:r>
+      <w:proofErr w:type="spellEnd"/>
     </w:p>
     <w:p/>
     <w:p/>
     <w:p>
       <w:r>
-        <w:t>A HttpEvent contains all the query parameters under a “query” MapProperty.</w:t>
+        <w:t xml:space="preserve">A </w:t>
+      </w:r>
+      <w:proofErr w:type="spellStart"/>
+      <w:r>
+        <w:t>HttpEvent</w:t>
+      </w:r>
+      <w:proofErr w:type="spellEnd"/>
+      <w:r>
+        <w:t xml:space="preserve"> contains all the query parameters under a “query” </w:t>
+      </w:r>
+      <w:proofErr w:type="spellStart"/>
+      <w:r>
+        <w:t>MapProperty</w:t>
+      </w:r>
+      <w:proofErr w:type="spellEnd"/>
+      <w:r>
+        <w:t>.</w:t>
       </w:r>
     </w:p>
     <w:p/>
     <w:p>
       <w:r>
-        <w:t>A HttpEvent contains all the incoming headers under a “incoming-headers” MapProperty.</w:t>
+        <w:t xml:space="preserve">A </w:t>
+      </w:r>
+      <w:proofErr w:type="spellStart"/>
+      <w:r>
+        <w:t>HttpEvent</w:t>
+      </w:r>
+      <w:proofErr w:type="spellEnd"/>
+      <w:r>
+        <w:t xml:space="preserve"> contains all the incoming headers under a “incoming-headers” </w:t>
+      </w:r>
+      <w:proofErr w:type="spellStart"/>
+      <w:r>
+        <w:t>MapProperty</w:t>
+      </w:r>
+      <w:proofErr w:type="spellEnd"/>
+      <w:r>
+        <w:t>.</w:t>
       </w:r>
     </w:p>
     <w:p/>

</xml_diff>